<commit_message>
working on assign 3
</commit_message>
<xml_diff>
--- a/assignments/data-management/assign_2/Data Managment - Maksymilian Drzezdzon.docx
+++ b/assignments/data-management/assign_2/Data Managment - Maksymilian Drzezdzon.docx
@@ -12,43 +12,49 @@
       <w:r>
         <w:rPr>
           <w:noProof/>
-          <w:sz w:val="32"/>
-          <w:szCs w:val="32"/>
         </w:rPr>
         <w:drawing>
-          <wp:inline distT="0" distB="0" distL="0" distR="0" wp14:anchorId="295E8B3B" wp14:editId="2B101AC5">
-            <wp:extent cx="1438275" cy="1438275"/>
+          <wp:inline distT="0" distB="0" distL="0" distR="0" wp14:anchorId="63A0EED7" wp14:editId="2FF79F19">
+            <wp:extent cx="3524250" cy="2571750"/>
             <wp:effectExtent l="0" t="0" r="0" b="0"/>
-            <wp:docPr id="1073741825" name="officeArt object" descr="Picture 1"/>
-            <wp:cNvGraphicFramePr/>
+            <wp:docPr id="1" name="Picture 1" descr="Technological University Dublin | Student Survey"/>
+            <wp:cNvGraphicFramePr>
+              <a:graphicFrameLocks xmlns:a="http://schemas.openxmlformats.org/drawingml/2006/main" noChangeAspect="1"/>
+            </wp:cNvGraphicFramePr>
             <a:graphic xmlns:a="http://schemas.openxmlformats.org/drawingml/2006/main">
               <a:graphicData uri="http://schemas.openxmlformats.org/drawingml/2006/picture">
                 <pic:pic xmlns:pic="http://schemas.openxmlformats.org/drawingml/2006/picture">
                   <pic:nvPicPr>
-                    <pic:cNvPr id="1073741825" name="Picture 1" descr="Picture 1"/>
+                    <pic:cNvPr id="0" name="Picture 1" descr="Technological University Dublin | Student Survey"/>
                     <pic:cNvPicPr>
-                      <a:picLocks noChangeAspect="1"/>
+                      <a:picLocks noChangeAspect="1" noChangeArrowheads="1"/>
                     </pic:cNvPicPr>
                   </pic:nvPicPr>
                   <pic:blipFill>
-                    <a:blip r:embed="rId4"/>
+                    <a:blip r:embed="rId4">
+                      <a:extLst>
+                        <a:ext uri="{28A0092B-C50C-407E-A947-70E740481C1C}">
+                          <a14:useLocalDpi xmlns:a14="http://schemas.microsoft.com/office/drawing/2010/main" val="0"/>
+                        </a:ext>
+                      </a:extLst>
+                    </a:blip>
+                    <a:srcRect/>
                     <a:stretch>
                       <a:fillRect/>
                     </a:stretch>
                   </pic:blipFill>
-                  <pic:spPr>
+                  <pic:spPr bwMode="auto">
                     <a:xfrm>
                       <a:off x="0" y="0"/>
-                      <a:ext cx="1438275" cy="1438275"/>
+                      <a:ext cx="3524250" cy="2571750"/>
                     </a:xfrm>
                     <a:prstGeom prst="rect">
                       <a:avLst/>
                     </a:prstGeom>
-                    <a:ln w="12700" cap="flat">
+                    <a:noFill/>
+                    <a:ln>
                       <a:noFill/>
-                      <a:miter lim="400000"/>
                     </a:ln>
-                    <a:effectLst/>
                   </pic:spPr>
                 </pic:pic>
               </a:graphicData>
@@ -61,6 +67,7 @@
       <w:pPr>
         <w:pStyle w:val="Title"/>
         <w:spacing w:line="360" w:lineRule="auto"/>
+        <w:jc w:val="both"/>
       </w:pPr>
     </w:p>
     <w:p>
@@ -68,23 +75,16 @@
         <w:pStyle w:val="Title"/>
         <w:spacing w:line="360" w:lineRule="auto"/>
         <w:jc w:val="both"/>
+        <w:rPr>
+          <w:sz w:val="28"/>
+          <w:szCs w:val="28"/>
+        </w:rPr>
       </w:pPr>
     </w:p>
     <w:p>
       <w:pPr>
         <w:pStyle w:val="Title"/>
         <w:spacing w:line="360" w:lineRule="auto"/>
-        <w:jc w:val="both"/>
-        <w:rPr>
-          <w:sz w:val="28"/>
-          <w:szCs w:val="28"/>
-        </w:rPr>
-      </w:pPr>
-    </w:p>
-    <w:p>
-      <w:pPr>
-        <w:pStyle w:val="Title"/>
-        <w:spacing w:line="360" w:lineRule="auto"/>
         <w:rPr>
           <w:sz w:val="28"/>
           <w:szCs w:val="28"/>
@@ -97,12 +97,6 @@
         </w:rPr>
         <w:t>School of Computer Science</w:t>
       </w:r>
-    </w:p>
-    <w:p>
-      <w:pPr>
-        <w:pStyle w:val="Title"/>
-        <w:spacing w:line="360" w:lineRule="auto"/>
-      </w:pPr>
     </w:p>
     <w:p>
       <w:pPr>
@@ -208,17 +202,6 @@
         </w:rPr>
         <w:t>C15311966</w:t>
       </w:r>
-    </w:p>
-    <w:p>
-      <w:pPr>
-        <w:pStyle w:val="Body"/>
-        <w:rPr>
-          <w:rFonts w:ascii="Times New Roman" w:eastAsia="Times New Roman" w:hAnsi="Times New Roman" w:cs="Times New Roman"/>
-          <w:sz w:val="28"/>
-          <w:szCs w:val="28"/>
-          <w:lang w:val="en-US"/>
-        </w:rPr>
-      </w:pPr>
     </w:p>
     <w:p>
       <w:pPr>
@@ -386,62 +369,7 @@
           <w:szCs w:val="24"/>
           <w:lang w:val="en-US"/>
         </w:rPr>
-        <w:t>Date:   202</w:t>
-      </w:r>
-      <w:r>
-        <w:rPr>
-          <w:rFonts w:ascii="Times New Roman" w:hAnsi="Times New Roman"/>
-          <w:b/>
-          <w:bCs/>
-          <w:sz w:val="24"/>
-          <w:szCs w:val="24"/>
-          <w:lang w:val="en-US"/>
-        </w:rPr>
-        <w:t>1</w:t>
-      </w:r>
-      <w:r>
-        <w:rPr>
-          <w:rFonts w:ascii="Times New Roman" w:hAnsi="Times New Roman"/>
-          <w:b/>
-          <w:bCs/>
-          <w:sz w:val="24"/>
-          <w:szCs w:val="24"/>
-          <w:lang w:val="en-US"/>
-        </w:rPr>
-        <w:t>/</w:t>
-      </w:r>
-      <w:r>
-        <w:rPr>
-          <w:rFonts w:ascii="Times New Roman" w:hAnsi="Times New Roman"/>
-          <w:b/>
-          <w:bCs/>
-          <w:sz w:val="24"/>
-          <w:szCs w:val="24"/>
-          <w:lang w:val="en-US"/>
-        </w:rPr>
-        <w:t>03</w:t>
-      </w:r>
-      <w:r>
-        <w:rPr>
-          <w:rFonts w:ascii="Times New Roman" w:hAnsi="Times New Roman"/>
-          <w:b/>
-          <w:bCs/>
-          <w:sz w:val="24"/>
-          <w:szCs w:val="24"/>
-          <w:lang w:val="en-US"/>
-        </w:rPr>
-        <w:t>/</w:t>
-      </w:r>
-      <w:r>
-        <w:rPr>
-          <w:rFonts w:ascii="Times New Roman" w:hAnsi="Times New Roman"/>
-          <w:b/>
-          <w:bCs/>
-          <w:sz w:val="24"/>
-          <w:szCs w:val="24"/>
-          <w:lang w:val="en-US"/>
-        </w:rPr>
-        <w:t>25</w:t>
+        <w:t>Date:   2021/03/25</w:t>
       </w:r>
     </w:p>
     <w:p/>

</xml_diff>

<commit_message>
almost done for today, working on first section
</commit_message>
<xml_diff>
--- a/assignments/data-management/assign_2/Data Managment - Maksymilian Drzezdzon.docx
+++ b/assignments/data-management/assign_2/Data Managment - Maksymilian Drzezdzon.docx
@@ -1,6 +1,6 @@
 
 <file path=word/document.xml><?xml version="1.0" encoding="utf-8"?>
-<w:document xmlns:wpc="http://schemas.microsoft.com/office/word/2010/wordprocessingCanvas" xmlns:cx="http://schemas.microsoft.com/office/drawing/2014/chartex" xmlns:cx1="http://schemas.microsoft.com/office/drawing/2015/9/8/chartex" xmlns:cx2="http://schemas.microsoft.com/office/drawing/2015/10/21/chartex" xmlns:cx3="http://schemas.microsoft.com/office/drawing/2016/5/9/chartex" xmlns:cx4="http://schemas.microsoft.com/office/drawing/2016/5/10/chartex" xmlns:cx5="http://schemas.microsoft.com/office/drawing/2016/5/11/chartex" xmlns:cx6="http://schemas.microsoft.com/office/drawing/2016/5/12/chartex" xmlns:cx7="http://schemas.microsoft.com/office/drawing/2016/5/13/chartex" xmlns:cx8="http://schemas.microsoft.com/office/drawing/2016/5/14/chartex" xmlns:mc="http://schemas.openxmlformats.org/markup-compatibility/2006" xmlns:aink="http://schemas.microsoft.com/office/drawing/2016/ink" xmlns:am3d="http://schemas.microsoft.com/office/drawing/2017/model3d" xmlns:o="urn:schemas-microsoft-com:office:office" xmlns:r="http://schemas.openxmlformats.org/officeDocument/2006/relationships" xmlns:m="http://schemas.openxmlformats.org/officeDocument/2006/math" xmlns:v="urn:schemas-microsoft-com:vml" xmlns:wp14="http://schemas.microsoft.com/office/word/2010/wordprocessingDrawing" xmlns:wp="http://schemas.openxmlformats.org/drawingml/2006/wordprocessingDrawing" xmlns:w10="urn:schemas-microsoft-com:office:word" xmlns:w="http://schemas.openxmlformats.org/wordprocessingml/2006/main" xmlns:w14="http://schemas.microsoft.com/office/word/2010/wordml" xmlns:w15="http://schemas.microsoft.com/office/word/2012/wordml" xmlns:w16cex="http://schemas.microsoft.com/office/word/2018/wordml/cex" xmlns:w16cid="http://schemas.microsoft.com/office/word/2016/wordml/cid" xmlns:w16="http://schemas.microsoft.com/office/word/2018/wordml" xmlns:w16se="http://schemas.microsoft.com/office/word/2015/wordml/symex" xmlns:wpg="http://schemas.microsoft.com/office/word/2010/wordprocessingGroup" xmlns:wpi="http://schemas.microsoft.com/office/word/2010/wordprocessingInk" xmlns:wne="http://schemas.microsoft.com/office/word/2006/wordml" xmlns:wps="http://schemas.microsoft.com/office/word/2010/wordprocessingShape" mc:Ignorable="w14 w15 w16se w16cid w16 w16cex wp14">
+<w:document xmlns:wpc="http://schemas.microsoft.com/office/word/2010/wordprocessingCanvas" xmlns:cx="http://schemas.microsoft.com/office/drawing/2014/chartex" xmlns:cx1="http://schemas.microsoft.com/office/drawing/2015/9/8/chartex" xmlns:cx2="http://schemas.microsoft.com/office/drawing/2015/10/21/chartex" xmlns:cx3="http://schemas.microsoft.com/office/drawing/2016/5/9/chartex" xmlns:cx4="http://schemas.microsoft.com/office/drawing/2016/5/10/chartex" xmlns:cx5="http://schemas.microsoft.com/office/drawing/2016/5/11/chartex" xmlns:cx6="http://schemas.microsoft.com/office/drawing/2016/5/12/chartex" xmlns:cx7="http://schemas.microsoft.com/office/drawing/2016/5/13/chartex" xmlns:cx8="http://schemas.microsoft.com/office/drawing/2016/5/14/chartex" xmlns:mc="http://schemas.openxmlformats.org/markup-compatibility/2006" xmlns:aink="http://schemas.microsoft.com/office/drawing/2016/ink" xmlns:am3d="http://schemas.microsoft.com/office/drawing/2017/model3d" xmlns:o="urn:schemas-microsoft-com:office:office" xmlns:r="http://schemas.openxmlformats.org/officeDocument/2006/relationships" xmlns:m="http://schemas.openxmlformats.org/officeDocument/2006/math" xmlns:v="urn:schemas-microsoft-com:vml" xmlns:wp14="http://schemas.microsoft.com/office/word/2010/wordprocessingDrawing" xmlns:wp="http://schemas.openxmlformats.org/drawingml/2006/wordprocessingDrawing" xmlns:w10="urn:schemas-microsoft-com:office:word" xmlns:w="http://schemas.openxmlformats.org/wordprocessingml/2006/main" xmlns:w14="http://schemas.microsoft.com/office/word/2010/wordml" xmlns:w15="http://schemas.microsoft.com/office/word/2012/wordml" xmlns:w16cex="http://schemas.microsoft.com/office/word/2018/wordml/cex" xmlns:w16cid="http://schemas.microsoft.com/office/word/2016/wordml/cid" xmlns:w16="http://schemas.microsoft.com/office/word/2018/wordml" xmlns:w16sdtdh="http://schemas.microsoft.com/office/word/2020/wordml/sdtdatahash" xmlns:w16se="http://schemas.microsoft.com/office/word/2015/wordml/symex" xmlns:wpg="http://schemas.microsoft.com/office/word/2010/wordprocessingGroup" xmlns:wpi="http://schemas.microsoft.com/office/word/2010/wordprocessingInk" xmlns:wne="http://schemas.microsoft.com/office/word/2006/wordml" xmlns:wps="http://schemas.microsoft.com/office/word/2010/wordprocessingShape" mc:Ignorable="w14 w15 w16se w16cid w16 w16cex w16sdtdh wp14">
   <w:body>
     <w:p>
       <w:pPr>
@@ -1941,7 +1941,7 @@
           <w:r>
             <w:fldChar w:fldCharType="separate"/>
           </w:r>
-          <w:hyperlink w:anchor="_Toc69234442" w:history="1">
+          <w:hyperlink w:anchor="_Toc69574550" w:history="1">
             <w:r>
               <w:rPr>
                 <w:rStyle w:val="Hyperlink"/>
@@ -1969,7 +1969,7 @@
                 <w:noProof/>
                 <w:webHidden/>
               </w:rPr>
-              <w:instrText xml:space="preserve"> PAGEREF _Toc69234442 \h </w:instrText>
+              <w:instrText xml:space="preserve"> PAGEREF _Toc69574550 \h </w:instrText>
             </w:r>
             <w:r>
               <w:rPr>
@@ -2015,7 +2015,7 @@
               <w:lang w:val="en-GB" w:eastAsia="en-GB"/>
             </w:rPr>
           </w:pPr>
-          <w:hyperlink w:anchor="_Toc69234443" w:history="1">
+          <w:hyperlink w:anchor="_Toc69574551" w:history="1">
             <w:r>
               <w:rPr>
                 <w:rStyle w:val="Hyperlink"/>
@@ -2043,7 +2043,7 @@
                 <w:noProof/>
                 <w:webHidden/>
               </w:rPr>
-              <w:instrText xml:space="preserve"> PAGEREF _Toc69234443 \h </w:instrText>
+              <w:instrText xml:space="preserve"> PAGEREF _Toc69574551 \h </w:instrText>
             </w:r>
             <w:r>
               <w:rPr>
@@ -2089,14 +2089,14 @@
               <w:lang w:val="en-GB" w:eastAsia="en-GB"/>
             </w:rPr>
           </w:pPr>
-          <w:hyperlink w:anchor="_Toc69234444" w:history="1">
+          <w:hyperlink w:anchor="_Toc69574552" w:history="1">
             <w:r>
               <w:rPr>
                 <w:rStyle w:val="Hyperlink"/>
-                <w:rFonts w:ascii="Calibri" w:hAnsi="Calibri"/>
-                <w:noProof/>
-              </w:rPr>
-              <w:t>Document Outline</w:t>
+                <w:rFonts w:ascii="Calibri" w:hAnsi="Calibri" w:cs="Calibri"/>
+                <w:noProof/>
+              </w:rPr>
+              <w:t>Data Flow</w:t>
             </w:r>
             <w:r>
               <w:rPr>
@@ -2117,7 +2117,7 @@
                 <w:noProof/>
                 <w:webHidden/>
               </w:rPr>
-              <w:instrText xml:space="preserve"> PAGEREF _Toc69234444 \h </w:instrText>
+              <w:instrText xml:space="preserve"> PAGEREF _Toc69574552 \h </w:instrText>
             </w:r>
             <w:r>
               <w:rPr>
@@ -2138,6 +2138,820 @@
                 <w:webHidden/>
               </w:rPr>
               <w:t>3</w:t>
+            </w:r>
+            <w:r>
+              <w:rPr>
+                <w:noProof/>
+                <w:webHidden/>
+              </w:rPr>
+              <w:fldChar w:fldCharType="end"/>
+            </w:r>
+          </w:hyperlink>
+        </w:p>
+        <w:p>
+          <w:pPr>
+            <w:pStyle w:val="TOC2"/>
+            <w:tabs>
+              <w:tab w:val="right" w:leader="dot" w:pos="9010"/>
+            </w:tabs>
+            <w:rPr>
+              <w:rFonts w:asciiTheme="minorHAnsi" w:eastAsiaTheme="minorEastAsia" w:hAnsiTheme="minorHAnsi" w:cstheme="minorBidi"/>
+              <w:noProof/>
+              <w:sz w:val="22"/>
+              <w:szCs w:val="22"/>
+              <w:bdr w:val="none" w:sz="0" w:space="0" w:color="auto"/>
+              <w:lang w:val="en-GB" w:eastAsia="en-GB"/>
+            </w:rPr>
+          </w:pPr>
+          <w:hyperlink w:anchor="_Toc69574553" w:history="1">
+            <w:r>
+              <w:rPr>
+                <w:rStyle w:val="Hyperlink"/>
+                <w:rFonts w:ascii="Calibri" w:hAnsi="Calibri" w:cs="Calibri"/>
+                <w:noProof/>
+              </w:rPr>
+              <w:t>Handling Data Quality</w:t>
+            </w:r>
+            <w:r>
+              <w:rPr>
+                <w:noProof/>
+                <w:webHidden/>
+              </w:rPr>
+              <w:tab/>
+            </w:r>
+            <w:r>
+              <w:rPr>
+                <w:noProof/>
+                <w:webHidden/>
+              </w:rPr>
+              <w:fldChar w:fldCharType="begin"/>
+            </w:r>
+            <w:r>
+              <w:rPr>
+                <w:noProof/>
+                <w:webHidden/>
+              </w:rPr>
+              <w:instrText xml:space="preserve"> PAGEREF _Toc69574553 \h </w:instrText>
+            </w:r>
+            <w:r>
+              <w:rPr>
+                <w:noProof/>
+                <w:webHidden/>
+              </w:rPr>
+            </w:r>
+            <w:r>
+              <w:rPr>
+                <w:noProof/>
+                <w:webHidden/>
+              </w:rPr>
+              <w:fldChar w:fldCharType="separate"/>
+            </w:r>
+            <w:r>
+              <w:rPr>
+                <w:noProof/>
+                <w:webHidden/>
+              </w:rPr>
+              <w:t>4</w:t>
+            </w:r>
+            <w:r>
+              <w:rPr>
+                <w:noProof/>
+                <w:webHidden/>
+              </w:rPr>
+              <w:fldChar w:fldCharType="end"/>
+            </w:r>
+          </w:hyperlink>
+        </w:p>
+        <w:p>
+          <w:pPr>
+            <w:pStyle w:val="TOC3"/>
+            <w:tabs>
+              <w:tab w:val="right" w:leader="dot" w:pos="9010"/>
+            </w:tabs>
+            <w:rPr>
+              <w:rFonts w:asciiTheme="minorHAnsi" w:eastAsiaTheme="minorEastAsia" w:hAnsiTheme="minorHAnsi" w:cstheme="minorBidi"/>
+              <w:noProof/>
+              <w:sz w:val="22"/>
+              <w:szCs w:val="22"/>
+              <w:bdr w:val="none" w:sz="0" w:space="0" w:color="auto"/>
+              <w:lang w:val="en-GB" w:eastAsia="en-GB"/>
+            </w:rPr>
+          </w:pPr>
+          <w:hyperlink w:anchor="_Toc69574554" w:history="1">
+            <w:r>
+              <w:rPr>
+                <w:rStyle w:val="Hyperlink"/>
+                <w:rFonts w:ascii="Calibri" w:hAnsi="Calibri" w:cs="Calibri"/>
+                <w:noProof/>
+              </w:rPr>
+              <w:t>Accuracy</w:t>
+            </w:r>
+            <w:r>
+              <w:rPr>
+                <w:noProof/>
+                <w:webHidden/>
+              </w:rPr>
+              <w:tab/>
+            </w:r>
+            <w:r>
+              <w:rPr>
+                <w:noProof/>
+                <w:webHidden/>
+              </w:rPr>
+              <w:fldChar w:fldCharType="begin"/>
+            </w:r>
+            <w:r>
+              <w:rPr>
+                <w:noProof/>
+                <w:webHidden/>
+              </w:rPr>
+              <w:instrText xml:space="preserve"> PAGEREF _Toc69574554 \h </w:instrText>
+            </w:r>
+            <w:r>
+              <w:rPr>
+                <w:noProof/>
+                <w:webHidden/>
+              </w:rPr>
+            </w:r>
+            <w:r>
+              <w:rPr>
+                <w:noProof/>
+                <w:webHidden/>
+              </w:rPr>
+              <w:fldChar w:fldCharType="separate"/>
+            </w:r>
+            <w:r>
+              <w:rPr>
+                <w:noProof/>
+                <w:webHidden/>
+              </w:rPr>
+              <w:t>4</w:t>
+            </w:r>
+            <w:r>
+              <w:rPr>
+                <w:noProof/>
+                <w:webHidden/>
+              </w:rPr>
+              <w:fldChar w:fldCharType="end"/>
+            </w:r>
+          </w:hyperlink>
+        </w:p>
+        <w:p>
+          <w:pPr>
+            <w:pStyle w:val="TOC3"/>
+            <w:tabs>
+              <w:tab w:val="right" w:leader="dot" w:pos="9010"/>
+            </w:tabs>
+            <w:rPr>
+              <w:rFonts w:asciiTheme="minorHAnsi" w:eastAsiaTheme="minorEastAsia" w:hAnsiTheme="minorHAnsi" w:cstheme="minorBidi"/>
+              <w:noProof/>
+              <w:sz w:val="22"/>
+              <w:szCs w:val="22"/>
+              <w:bdr w:val="none" w:sz="0" w:space="0" w:color="auto"/>
+              <w:lang w:val="en-GB" w:eastAsia="en-GB"/>
+            </w:rPr>
+          </w:pPr>
+          <w:hyperlink w:anchor="_Toc69574555" w:history="1">
+            <w:r>
+              <w:rPr>
+                <w:rStyle w:val="Hyperlink"/>
+                <w:rFonts w:ascii="Calibri" w:hAnsi="Calibri" w:cs="Calibri"/>
+                <w:noProof/>
+              </w:rPr>
+              <w:t>Completeness</w:t>
+            </w:r>
+            <w:r>
+              <w:rPr>
+                <w:noProof/>
+                <w:webHidden/>
+              </w:rPr>
+              <w:tab/>
+            </w:r>
+            <w:r>
+              <w:rPr>
+                <w:noProof/>
+                <w:webHidden/>
+              </w:rPr>
+              <w:fldChar w:fldCharType="begin"/>
+            </w:r>
+            <w:r>
+              <w:rPr>
+                <w:noProof/>
+                <w:webHidden/>
+              </w:rPr>
+              <w:instrText xml:space="preserve"> PAGEREF _Toc69574555 \h </w:instrText>
+            </w:r>
+            <w:r>
+              <w:rPr>
+                <w:noProof/>
+                <w:webHidden/>
+              </w:rPr>
+            </w:r>
+            <w:r>
+              <w:rPr>
+                <w:noProof/>
+                <w:webHidden/>
+              </w:rPr>
+              <w:fldChar w:fldCharType="separate"/>
+            </w:r>
+            <w:r>
+              <w:rPr>
+                <w:noProof/>
+                <w:webHidden/>
+              </w:rPr>
+              <w:t>4</w:t>
+            </w:r>
+            <w:r>
+              <w:rPr>
+                <w:noProof/>
+                <w:webHidden/>
+              </w:rPr>
+              <w:fldChar w:fldCharType="end"/>
+            </w:r>
+          </w:hyperlink>
+        </w:p>
+        <w:p>
+          <w:pPr>
+            <w:pStyle w:val="TOC3"/>
+            <w:tabs>
+              <w:tab w:val="right" w:leader="dot" w:pos="9010"/>
+            </w:tabs>
+            <w:rPr>
+              <w:rFonts w:asciiTheme="minorHAnsi" w:eastAsiaTheme="minorEastAsia" w:hAnsiTheme="minorHAnsi" w:cstheme="minorBidi"/>
+              <w:noProof/>
+              <w:sz w:val="22"/>
+              <w:szCs w:val="22"/>
+              <w:bdr w:val="none" w:sz="0" w:space="0" w:color="auto"/>
+              <w:lang w:val="en-GB" w:eastAsia="en-GB"/>
+            </w:rPr>
+          </w:pPr>
+          <w:hyperlink w:anchor="_Toc69574556" w:history="1">
+            <w:r>
+              <w:rPr>
+                <w:rStyle w:val="Hyperlink"/>
+                <w:rFonts w:ascii="Calibri" w:hAnsi="Calibri" w:cs="Calibri"/>
+                <w:noProof/>
+              </w:rPr>
+              <w:t>Consistency</w:t>
+            </w:r>
+            <w:r>
+              <w:rPr>
+                <w:noProof/>
+                <w:webHidden/>
+              </w:rPr>
+              <w:tab/>
+            </w:r>
+            <w:r>
+              <w:rPr>
+                <w:noProof/>
+                <w:webHidden/>
+              </w:rPr>
+              <w:fldChar w:fldCharType="begin"/>
+            </w:r>
+            <w:r>
+              <w:rPr>
+                <w:noProof/>
+                <w:webHidden/>
+              </w:rPr>
+              <w:instrText xml:space="preserve"> PAGEREF _Toc69574556 \h </w:instrText>
+            </w:r>
+            <w:r>
+              <w:rPr>
+                <w:noProof/>
+                <w:webHidden/>
+              </w:rPr>
+            </w:r>
+            <w:r>
+              <w:rPr>
+                <w:noProof/>
+                <w:webHidden/>
+              </w:rPr>
+              <w:fldChar w:fldCharType="separate"/>
+            </w:r>
+            <w:r>
+              <w:rPr>
+                <w:noProof/>
+                <w:webHidden/>
+              </w:rPr>
+              <w:t>4</w:t>
+            </w:r>
+            <w:r>
+              <w:rPr>
+                <w:noProof/>
+                <w:webHidden/>
+              </w:rPr>
+              <w:fldChar w:fldCharType="end"/>
+            </w:r>
+          </w:hyperlink>
+        </w:p>
+        <w:p>
+          <w:pPr>
+            <w:pStyle w:val="TOC3"/>
+            <w:tabs>
+              <w:tab w:val="right" w:leader="dot" w:pos="9010"/>
+            </w:tabs>
+            <w:rPr>
+              <w:rFonts w:asciiTheme="minorHAnsi" w:eastAsiaTheme="minorEastAsia" w:hAnsiTheme="minorHAnsi" w:cstheme="minorBidi"/>
+              <w:noProof/>
+              <w:sz w:val="22"/>
+              <w:szCs w:val="22"/>
+              <w:bdr w:val="none" w:sz="0" w:space="0" w:color="auto"/>
+              <w:lang w:val="en-GB" w:eastAsia="en-GB"/>
+            </w:rPr>
+          </w:pPr>
+          <w:hyperlink w:anchor="_Toc69574557" w:history="1">
+            <w:r>
+              <w:rPr>
+                <w:rStyle w:val="Hyperlink"/>
+                <w:rFonts w:ascii="Calibri" w:hAnsi="Calibri" w:cs="Calibri"/>
+                <w:noProof/>
+              </w:rPr>
+              <w:t>Data Integrity</w:t>
+            </w:r>
+            <w:r>
+              <w:rPr>
+                <w:noProof/>
+                <w:webHidden/>
+              </w:rPr>
+              <w:tab/>
+            </w:r>
+            <w:r>
+              <w:rPr>
+                <w:noProof/>
+                <w:webHidden/>
+              </w:rPr>
+              <w:fldChar w:fldCharType="begin"/>
+            </w:r>
+            <w:r>
+              <w:rPr>
+                <w:noProof/>
+                <w:webHidden/>
+              </w:rPr>
+              <w:instrText xml:space="preserve"> PAGEREF _Toc69574557 \h </w:instrText>
+            </w:r>
+            <w:r>
+              <w:rPr>
+                <w:noProof/>
+                <w:webHidden/>
+              </w:rPr>
+            </w:r>
+            <w:r>
+              <w:rPr>
+                <w:noProof/>
+                <w:webHidden/>
+              </w:rPr>
+              <w:fldChar w:fldCharType="separate"/>
+            </w:r>
+            <w:r>
+              <w:rPr>
+                <w:noProof/>
+                <w:webHidden/>
+              </w:rPr>
+              <w:t>4</w:t>
+            </w:r>
+            <w:r>
+              <w:rPr>
+                <w:noProof/>
+                <w:webHidden/>
+              </w:rPr>
+              <w:fldChar w:fldCharType="end"/>
+            </w:r>
+          </w:hyperlink>
+        </w:p>
+        <w:p>
+          <w:pPr>
+            <w:pStyle w:val="TOC3"/>
+            <w:tabs>
+              <w:tab w:val="right" w:leader="dot" w:pos="9010"/>
+            </w:tabs>
+            <w:rPr>
+              <w:rFonts w:asciiTheme="minorHAnsi" w:eastAsiaTheme="minorEastAsia" w:hAnsiTheme="minorHAnsi" w:cstheme="minorBidi"/>
+              <w:noProof/>
+              <w:sz w:val="22"/>
+              <w:szCs w:val="22"/>
+              <w:bdr w:val="none" w:sz="0" w:space="0" w:color="auto"/>
+              <w:lang w:val="en-GB" w:eastAsia="en-GB"/>
+            </w:rPr>
+          </w:pPr>
+          <w:hyperlink w:anchor="_Toc69574558" w:history="1">
+            <w:r>
+              <w:rPr>
+                <w:rStyle w:val="Hyperlink"/>
+                <w:rFonts w:ascii="Calibri" w:hAnsi="Calibri" w:cs="Calibri"/>
+                <w:noProof/>
+              </w:rPr>
+              <w:t>Reasonability</w:t>
+            </w:r>
+            <w:r>
+              <w:rPr>
+                <w:noProof/>
+                <w:webHidden/>
+              </w:rPr>
+              <w:tab/>
+            </w:r>
+            <w:r>
+              <w:rPr>
+                <w:noProof/>
+                <w:webHidden/>
+              </w:rPr>
+              <w:fldChar w:fldCharType="begin"/>
+            </w:r>
+            <w:r>
+              <w:rPr>
+                <w:noProof/>
+                <w:webHidden/>
+              </w:rPr>
+              <w:instrText xml:space="preserve"> PAGEREF _Toc69574558 \h </w:instrText>
+            </w:r>
+            <w:r>
+              <w:rPr>
+                <w:noProof/>
+                <w:webHidden/>
+              </w:rPr>
+            </w:r>
+            <w:r>
+              <w:rPr>
+                <w:noProof/>
+                <w:webHidden/>
+              </w:rPr>
+              <w:fldChar w:fldCharType="separate"/>
+            </w:r>
+            <w:r>
+              <w:rPr>
+                <w:noProof/>
+                <w:webHidden/>
+              </w:rPr>
+              <w:t>4</w:t>
+            </w:r>
+            <w:r>
+              <w:rPr>
+                <w:noProof/>
+                <w:webHidden/>
+              </w:rPr>
+              <w:fldChar w:fldCharType="end"/>
+            </w:r>
+          </w:hyperlink>
+        </w:p>
+        <w:p>
+          <w:pPr>
+            <w:pStyle w:val="TOC3"/>
+            <w:tabs>
+              <w:tab w:val="right" w:leader="dot" w:pos="9010"/>
+            </w:tabs>
+            <w:rPr>
+              <w:rFonts w:asciiTheme="minorHAnsi" w:eastAsiaTheme="minorEastAsia" w:hAnsiTheme="minorHAnsi" w:cstheme="minorBidi"/>
+              <w:noProof/>
+              <w:sz w:val="22"/>
+              <w:szCs w:val="22"/>
+              <w:bdr w:val="none" w:sz="0" w:space="0" w:color="auto"/>
+              <w:lang w:val="en-GB" w:eastAsia="en-GB"/>
+            </w:rPr>
+          </w:pPr>
+          <w:hyperlink w:anchor="_Toc69574559" w:history="1">
+            <w:r>
+              <w:rPr>
+                <w:rStyle w:val="Hyperlink"/>
+                <w:rFonts w:ascii="Calibri" w:hAnsi="Calibri" w:cs="Calibri"/>
+                <w:noProof/>
+              </w:rPr>
+              <w:t>Timeliness</w:t>
+            </w:r>
+            <w:r>
+              <w:rPr>
+                <w:noProof/>
+                <w:webHidden/>
+              </w:rPr>
+              <w:tab/>
+            </w:r>
+            <w:r>
+              <w:rPr>
+                <w:noProof/>
+                <w:webHidden/>
+              </w:rPr>
+              <w:fldChar w:fldCharType="begin"/>
+            </w:r>
+            <w:r>
+              <w:rPr>
+                <w:noProof/>
+                <w:webHidden/>
+              </w:rPr>
+              <w:instrText xml:space="preserve"> PAGEREF _Toc69574559 \h </w:instrText>
+            </w:r>
+            <w:r>
+              <w:rPr>
+                <w:noProof/>
+                <w:webHidden/>
+              </w:rPr>
+            </w:r>
+            <w:r>
+              <w:rPr>
+                <w:noProof/>
+                <w:webHidden/>
+              </w:rPr>
+              <w:fldChar w:fldCharType="separate"/>
+            </w:r>
+            <w:r>
+              <w:rPr>
+                <w:noProof/>
+                <w:webHidden/>
+              </w:rPr>
+              <w:t>4</w:t>
+            </w:r>
+            <w:r>
+              <w:rPr>
+                <w:noProof/>
+                <w:webHidden/>
+              </w:rPr>
+              <w:fldChar w:fldCharType="end"/>
+            </w:r>
+          </w:hyperlink>
+        </w:p>
+        <w:p>
+          <w:pPr>
+            <w:pStyle w:val="TOC3"/>
+            <w:tabs>
+              <w:tab w:val="right" w:leader="dot" w:pos="9010"/>
+            </w:tabs>
+            <w:rPr>
+              <w:rFonts w:asciiTheme="minorHAnsi" w:eastAsiaTheme="minorEastAsia" w:hAnsiTheme="minorHAnsi" w:cstheme="minorBidi"/>
+              <w:noProof/>
+              <w:sz w:val="22"/>
+              <w:szCs w:val="22"/>
+              <w:bdr w:val="none" w:sz="0" w:space="0" w:color="auto"/>
+              <w:lang w:val="en-GB" w:eastAsia="en-GB"/>
+            </w:rPr>
+          </w:pPr>
+          <w:hyperlink w:anchor="_Toc69574560" w:history="1">
+            <w:r>
+              <w:rPr>
+                <w:rStyle w:val="Hyperlink"/>
+                <w:rFonts w:ascii="Calibri" w:hAnsi="Calibri" w:cs="Calibri"/>
+                <w:noProof/>
+              </w:rPr>
+              <w:t>Uniqueness</w:t>
+            </w:r>
+            <w:r>
+              <w:rPr>
+                <w:noProof/>
+                <w:webHidden/>
+              </w:rPr>
+              <w:tab/>
+            </w:r>
+            <w:r>
+              <w:rPr>
+                <w:noProof/>
+                <w:webHidden/>
+              </w:rPr>
+              <w:fldChar w:fldCharType="begin"/>
+            </w:r>
+            <w:r>
+              <w:rPr>
+                <w:noProof/>
+                <w:webHidden/>
+              </w:rPr>
+              <w:instrText xml:space="preserve"> PAGEREF _Toc69574560 \h </w:instrText>
+            </w:r>
+            <w:r>
+              <w:rPr>
+                <w:noProof/>
+                <w:webHidden/>
+              </w:rPr>
+            </w:r>
+            <w:r>
+              <w:rPr>
+                <w:noProof/>
+                <w:webHidden/>
+              </w:rPr>
+              <w:fldChar w:fldCharType="separate"/>
+            </w:r>
+            <w:r>
+              <w:rPr>
+                <w:noProof/>
+                <w:webHidden/>
+              </w:rPr>
+              <w:t>4</w:t>
+            </w:r>
+            <w:r>
+              <w:rPr>
+                <w:noProof/>
+                <w:webHidden/>
+              </w:rPr>
+              <w:fldChar w:fldCharType="end"/>
+            </w:r>
+          </w:hyperlink>
+        </w:p>
+        <w:p>
+          <w:pPr>
+            <w:pStyle w:val="TOC3"/>
+            <w:tabs>
+              <w:tab w:val="right" w:leader="dot" w:pos="9010"/>
+            </w:tabs>
+            <w:rPr>
+              <w:rFonts w:asciiTheme="minorHAnsi" w:eastAsiaTheme="minorEastAsia" w:hAnsiTheme="minorHAnsi" w:cstheme="minorBidi"/>
+              <w:noProof/>
+              <w:sz w:val="22"/>
+              <w:szCs w:val="22"/>
+              <w:bdr w:val="none" w:sz="0" w:space="0" w:color="auto"/>
+              <w:lang w:val="en-GB" w:eastAsia="en-GB"/>
+            </w:rPr>
+          </w:pPr>
+          <w:hyperlink w:anchor="_Toc69574561" w:history="1">
+            <w:r>
+              <w:rPr>
+                <w:rStyle w:val="Hyperlink"/>
+                <w:rFonts w:ascii="Calibri" w:hAnsi="Calibri" w:cs="Calibri"/>
+                <w:noProof/>
+              </w:rPr>
+              <w:t>Validity</w:t>
+            </w:r>
+            <w:r>
+              <w:rPr>
+                <w:noProof/>
+                <w:webHidden/>
+              </w:rPr>
+              <w:tab/>
+            </w:r>
+            <w:r>
+              <w:rPr>
+                <w:noProof/>
+                <w:webHidden/>
+              </w:rPr>
+              <w:fldChar w:fldCharType="begin"/>
+            </w:r>
+            <w:r>
+              <w:rPr>
+                <w:noProof/>
+                <w:webHidden/>
+              </w:rPr>
+              <w:instrText xml:space="preserve"> PAGEREF _Toc69574561 \h </w:instrText>
+            </w:r>
+            <w:r>
+              <w:rPr>
+                <w:noProof/>
+                <w:webHidden/>
+              </w:rPr>
+            </w:r>
+            <w:r>
+              <w:rPr>
+                <w:noProof/>
+                <w:webHidden/>
+              </w:rPr>
+              <w:fldChar w:fldCharType="separate"/>
+            </w:r>
+            <w:r>
+              <w:rPr>
+                <w:noProof/>
+                <w:webHidden/>
+              </w:rPr>
+              <w:t>4</w:t>
+            </w:r>
+            <w:r>
+              <w:rPr>
+                <w:noProof/>
+                <w:webHidden/>
+              </w:rPr>
+              <w:fldChar w:fldCharType="end"/>
+            </w:r>
+          </w:hyperlink>
+        </w:p>
+        <w:p>
+          <w:pPr>
+            <w:pStyle w:val="TOC2"/>
+            <w:tabs>
+              <w:tab w:val="right" w:leader="dot" w:pos="9010"/>
+            </w:tabs>
+            <w:rPr>
+              <w:rFonts w:asciiTheme="minorHAnsi" w:eastAsiaTheme="minorEastAsia" w:hAnsiTheme="minorHAnsi" w:cstheme="minorBidi"/>
+              <w:noProof/>
+              <w:sz w:val="22"/>
+              <w:szCs w:val="22"/>
+              <w:bdr w:val="none" w:sz="0" w:space="0" w:color="auto"/>
+              <w:lang w:val="en-GB" w:eastAsia="en-GB"/>
+            </w:rPr>
+          </w:pPr>
+          <w:hyperlink w:anchor="_Toc69574562" w:history="1">
+            <w:r>
+              <w:rPr>
+                <w:rStyle w:val="Hyperlink"/>
+                <w:rFonts w:ascii="Calibri" w:hAnsi="Calibri" w:cs="Calibri"/>
+                <w:noProof/>
+              </w:rPr>
+              <w:t>Data Bias</w:t>
+            </w:r>
+            <w:r>
+              <w:rPr>
+                <w:noProof/>
+                <w:webHidden/>
+              </w:rPr>
+              <w:tab/>
+            </w:r>
+            <w:r>
+              <w:rPr>
+                <w:noProof/>
+                <w:webHidden/>
+              </w:rPr>
+              <w:fldChar w:fldCharType="begin"/>
+            </w:r>
+            <w:r>
+              <w:rPr>
+                <w:noProof/>
+                <w:webHidden/>
+              </w:rPr>
+              <w:instrText xml:space="preserve"> PAGEREF _Toc69574562 \h </w:instrText>
+            </w:r>
+            <w:r>
+              <w:rPr>
+                <w:noProof/>
+                <w:webHidden/>
+              </w:rPr>
+            </w:r>
+            <w:r>
+              <w:rPr>
+                <w:noProof/>
+                <w:webHidden/>
+              </w:rPr>
+              <w:fldChar w:fldCharType="separate"/>
+            </w:r>
+            <w:r>
+              <w:rPr>
+                <w:noProof/>
+                <w:webHidden/>
+              </w:rPr>
+              <w:t>5</w:t>
+            </w:r>
+            <w:r>
+              <w:rPr>
+                <w:noProof/>
+                <w:webHidden/>
+              </w:rPr>
+              <w:fldChar w:fldCharType="end"/>
+            </w:r>
+          </w:hyperlink>
+        </w:p>
+        <w:p>
+          <w:pPr>
+            <w:pStyle w:val="TOC2"/>
+            <w:tabs>
+              <w:tab w:val="right" w:leader="dot" w:pos="9010"/>
+            </w:tabs>
+            <w:rPr>
+              <w:rFonts w:asciiTheme="minorHAnsi" w:eastAsiaTheme="minorEastAsia" w:hAnsiTheme="minorHAnsi" w:cstheme="minorBidi"/>
+              <w:noProof/>
+              <w:sz w:val="22"/>
+              <w:szCs w:val="22"/>
+              <w:bdr w:val="none" w:sz="0" w:space="0" w:color="auto"/>
+              <w:lang w:val="en-GB" w:eastAsia="en-GB"/>
+            </w:rPr>
+          </w:pPr>
+          <w:hyperlink w:anchor="_Toc69574563" w:history="1">
+            <w:r>
+              <w:rPr>
+                <w:rStyle w:val="Hyperlink"/>
+                <w:rFonts w:ascii="Calibri" w:hAnsi="Calibri" w:cs="Calibri"/>
+                <w:noProof/>
+              </w:rPr>
+              <w:t>Data Privacy and Security</w:t>
+            </w:r>
+            <w:r>
+              <w:rPr>
+                <w:noProof/>
+                <w:webHidden/>
+              </w:rPr>
+              <w:tab/>
+            </w:r>
+            <w:r>
+              <w:rPr>
+                <w:noProof/>
+                <w:webHidden/>
+              </w:rPr>
+              <w:fldChar w:fldCharType="begin"/>
+            </w:r>
+            <w:r>
+              <w:rPr>
+                <w:noProof/>
+                <w:webHidden/>
+              </w:rPr>
+              <w:instrText xml:space="preserve"> PAGEREF _Toc69574563 \h </w:instrText>
+            </w:r>
+            <w:r>
+              <w:rPr>
+                <w:noProof/>
+                <w:webHidden/>
+              </w:rPr>
+            </w:r>
+            <w:r>
+              <w:rPr>
+                <w:noProof/>
+                <w:webHidden/>
+              </w:rPr>
+              <w:fldChar w:fldCharType="separate"/>
+            </w:r>
+            <w:r>
+              <w:rPr>
+                <w:noProof/>
+                <w:webHidden/>
+              </w:rPr>
+              <w:t>5</w:t>
             </w:r>
             <w:r>
               <w:rPr>
@@ -2163,7 +2977,7 @@
               <w:lang w:val="en-GB" w:eastAsia="en-GB"/>
             </w:rPr>
           </w:pPr>
-          <w:hyperlink w:anchor="_Toc69234445" w:history="1">
+          <w:hyperlink w:anchor="_Toc69574564" w:history="1">
             <w:r>
               <w:rPr>
                 <w:rStyle w:val="Hyperlink"/>
@@ -2191,7 +3005,7 @@
                 <w:noProof/>
                 <w:webHidden/>
               </w:rPr>
-              <w:instrText xml:space="preserve"> PAGEREF _Toc69234445 \h </w:instrText>
+              <w:instrText xml:space="preserve"> PAGEREF _Toc69574564 \h </w:instrText>
             </w:r>
             <w:r>
               <w:rPr>
@@ -2211,7 +3025,451 @@
                 <w:noProof/>
                 <w:webHidden/>
               </w:rPr>
-              <w:t>3</w:t>
+              <w:t>5</w:t>
+            </w:r>
+            <w:r>
+              <w:rPr>
+                <w:noProof/>
+                <w:webHidden/>
+              </w:rPr>
+              <w:fldChar w:fldCharType="end"/>
+            </w:r>
+          </w:hyperlink>
+        </w:p>
+        <w:p>
+          <w:pPr>
+            <w:pStyle w:val="TOC2"/>
+            <w:tabs>
+              <w:tab w:val="right" w:leader="dot" w:pos="9010"/>
+            </w:tabs>
+            <w:rPr>
+              <w:rFonts w:asciiTheme="minorHAnsi" w:eastAsiaTheme="minorEastAsia" w:hAnsiTheme="minorHAnsi" w:cstheme="minorBidi"/>
+              <w:noProof/>
+              <w:sz w:val="22"/>
+              <w:szCs w:val="22"/>
+              <w:bdr w:val="none" w:sz="0" w:space="0" w:color="auto"/>
+              <w:lang w:val="en-GB" w:eastAsia="en-GB"/>
+            </w:rPr>
+          </w:pPr>
+          <w:hyperlink w:anchor="_Toc69574565" w:history="1">
+            <w:r>
+              <w:rPr>
+                <w:rStyle w:val="Hyperlink"/>
+                <w:rFonts w:ascii="Calibri" w:hAnsi="Calibri" w:cs="Calibri"/>
+                <w:noProof/>
+              </w:rPr>
+              <w:t>Processing Personal Data</w:t>
+            </w:r>
+            <w:r>
+              <w:rPr>
+                <w:noProof/>
+                <w:webHidden/>
+              </w:rPr>
+              <w:tab/>
+            </w:r>
+            <w:r>
+              <w:rPr>
+                <w:noProof/>
+                <w:webHidden/>
+              </w:rPr>
+              <w:fldChar w:fldCharType="begin"/>
+            </w:r>
+            <w:r>
+              <w:rPr>
+                <w:noProof/>
+                <w:webHidden/>
+              </w:rPr>
+              <w:instrText xml:space="preserve"> PAGEREF _Toc69574565 \h </w:instrText>
+            </w:r>
+            <w:r>
+              <w:rPr>
+                <w:noProof/>
+                <w:webHidden/>
+              </w:rPr>
+            </w:r>
+            <w:r>
+              <w:rPr>
+                <w:noProof/>
+                <w:webHidden/>
+              </w:rPr>
+              <w:fldChar w:fldCharType="separate"/>
+            </w:r>
+            <w:r>
+              <w:rPr>
+                <w:noProof/>
+                <w:webHidden/>
+              </w:rPr>
+              <w:t>6</w:t>
+            </w:r>
+            <w:r>
+              <w:rPr>
+                <w:noProof/>
+                <w:webHidden/>
+              </w:rPr>
+              <w:fldChar w:fldCharType="end"/>
+            </w:r>
+          </w:hyperlink>
+        </w:p>
+        <w:p>
+          <w:pPr>
+            <w:pStyle w:val="TOC2"/>
+            <w:tabs>
+              <w:tab w:val="right" w:leader="dot" w:pos="9010"/>
+            </w:tabs>
+            <w:rPr>
+              <w:rFonts w:asciiTheme="minorHAnsi" w:eastAsiaTheme="minorEastAsia" w:hAnsiTheme="minorHAnsi" w:cstheme="minorBidi"/>
+              <w:noProof/>
+              <w:sz w:val="22"/>
+              <w:szCs w:val="22"/>
+              <w:bdr w:val="none" w:sz="0" w:space="0" w:color="auto"/>
+              <w:lang w:val="en-GB" w:eastAsia="en-GB"/>
+            </w:rPr>
+          </w:pPr>
+          <w:hyperlink w:anchor="_Toc69574566" w:history="1">
+            <w:r>
+              <w:rPr>
+                <w:rStyle w:val="Hyperlink"/>
+                <w:rFonts w:ascii="Calibri" w:hAnsi="Calibri" w:cs="Calibri"/>
+                <w:noProof/>
+              </w:rPr>
+              <w:t>Data Stakeholders</w:t>
+            </w:r>
+            <w:r>
+              <w:rPr>
+                <w:noProof/>
+                <w:webHidden/>
+              </w:rPr>
+              <w:tab/>
+            </w:r>
+            <w:r>
+              <w:rPr>
+                <w:noProof/>
+                <w:webHidden/>
+              </w:rPr>
+              <w:fldChar w:fldCharType="begin"/>
+            </w:r>
+            <w:r>
+              <w:rPr>
+                <w:noProof/>
+                <w:webHidden/>
+              </w:rPr>
+              <w:instrText xml:space="preserve"> PAGEREF _Toc69574566 \h </w:instrText>
+            </w:r>
+            <w:r>
+              <w:rPr>
+                <w:noProof/>
+                <w:webHidden/>
+              </w:rPr>
+            </w:r>
+            <w:r>
+              <w:rPr>
+                <w:noProof/>
+                <w:webHidden/>
+              </w:rPr>
+              <w:fldChar w:fldCharType="separate"/>
+            </w:r>
+            <w:r>
+              <w:rPr>
+                <w:noProof/>
+                <w:webHidden/>
+              </w:rPr>
+              <w:t>6</w:t>
+            </w:r>
+            <w:r>
+              <w:rPr>
+                <w:noProof/>
+                <w:webHidden/>
+              </w:rPr>
+              <w:fldChar w:fldCharType="end"/>
+            </w:r>
+          </w:hyperlink>
+        </w:p>
+        <w:p>
+          <w:pPr>
+            <w:pStyle w:val="TOC2"/>
+            <w:tabs>
+              <w:tab w:val="right" w:leader="dot" w:pos="9010"/>
+            </w:tabs>
+            <w:rPr>
+              <w:rFonts w:asciiTheme="minorHAnsi" w:eastAsiaTheme="minorEastAsia" w:hAnsiTheme="minorHAnsi" w:cstheme="minorBidi"/>
+              <w:noProof/>
+              <w:sz w:val="22"/>
+              <w:szCs w:val="22"/>
+              <w:bdr w:val="none" w:sz="0" w:space="0" w:color="auto"/>
+              <w:lang w:val="en-GB" w:eastAsia="en-GB"/>
+            </w:rPr>
+          </w:pPr>
+          <w:hyperlink w:anchor="_Toc69574567" w:history="1">
+            <w:r>
+              <w:rPr>
+                <w:rStyle w:val="Hyperlink"/>
+                <w:rFonts w:ascii="Calibri" w:hAnsi="Calibri" w:cs="Calibri"/>
+                <w:noProof/>
+              </w:rPr>
+              <w:t>Data Safeguards</w:t>
+            </w:r>
+            <w:r>
+              <w:rPr>
+                <w:noProof/>
+                <w:webHidden/>
+              </w:rPr>
+              <w:tab/>
+            </w:r>
+            <w:r>
+              <w:rPr>
+                <w:noProof/>
+                <w:webHidden/>
+              </w:rPr>
+              <w:fldChar w:fldCharType="begin"/>
+            </w:r>
+            <w:r>
+              <w:rPr>
+                <w:noProof/>
+                <w:webHidden/>
+              </w:rPr>
+              <w:instrText xml:space="preserve"> PAGEREF _Toc69574567 \h </w:instrText>
+            </w:r>
+            <w:r>
+              <w:rPr>
+                <w:noProof/>
+                <w:webHidden/>
+              </w:rPr>
+            </w:r>
+            <w:r>
+              <w:rPr>
+                <w:noProof/>
+                <w:webHidden/>
+              </w:rPr>
+              <w:fldChar w:fldCharType="separate"/>
+            </w:r>
+            <w:r>
+              <w:rPr>
+                <w:noProof/>
+                <w:webHidden/>
+              </w:rPr>
+              <w:t>6</w:t>
+            </w:r>
+            <w:r>
+              <w:rPr>
+                <w:noProof/>
+                <w:webHidden/>
+              </w:rPr>
+              <w:fldChar w:fldCharType="end"/>
+            </w:r>
+          </w:hyperlink>
+        </w:p>
+        <w:p>
+          <w:pPr>
+            <w:pStyle w:val="TOC2"/>
+            <w:tabs>
+              <w:tab w:val="right" w:leader="dot" w:pos="9010"/>
+            </w:tabs>
+            <w:rPr>
+              <w:rFonts w:asciiTheme="minorHAnsi" w:eastAsiaTheme="minorEastAsia" w:hAnsiTheme="minorHAnsi" w:cstheme="minorBidi"/>
+              <w:noProof/>
+              <w:sz w:val="22"/>
+              <w:szCs w:val="22"/>
+              <w:bdr w:val="none" w:sz="0" w:space="0" w:color="auto"/>
+              <w:lang w:val="en-GB" w:eastAsia="en-GB"/>
+            </w:rPr>
+          </w:pPr>
+          <w:hyperlink w:anchor="_Toc69574568" w:history="1">
+            <w:r>
+              <w:rPr>
+                <w:rStyle w:val="Hyperlink"/>
+                <w:rFonts w:ascii="Calibri" w:hAnsi="Calibri" w:cs="Calibri"/>
+                <w:noProof/>
+              </w:rPr>
+              <w:t>Data Security</w:t>
+            </w:r>
+            <w:r>
+              <w:rPr>
+                <w:noProof/>
+                <w:webHidden/>
+              </w:rPr>
+              <w:tab/>
+            </w:r>
+            <w:r>
+              <w:rPr>
+                <w:noProof/>
+                <w:webHidden/>
+              </w:rPr>
+              <w:fldChar w:fldCharType="begin"/>
+            </w:r>
+            <w:r>
+              <w:rPr>
+                <w:noProof/>
+                <w:webHidden/>
+              </w:rPr>
+              <w:instrText xml:space="preserve"> PAGEREF _Toc69574568 \h </w:instrText>
+            </w:r>
+            <w:r>
+              <w:rPr>
+                <w:noProof/>
+                <w:webHidden/>
+              </w:rPr>
+            </w:r>
+            <w:r>
+              <w:rPr>
+                <w:noProof/>
+                <w:webHidden/>
+              </w:rPr>
+              <w:fldChar w:fldCharType="separate"/>
+            </w:r>
+            <w:r>
+              <w:rPr>
+                <w:noProof/>
+                <w:webHidden/>
+              </w:rPr>
+              <w:t>6</w:t>
+            </w:r>
+            <w:r>
+              <w:rPr>
+                <w:noProof/>
+                <w:webHidden/>
+              </w:rPr>
+              <w:fldChar w:fldCharType="end"/>
+            </w:r>
+          </w:hyperlink>
+        </w:p>
+        <w:p>
+          <w:pPr>
+            <w:pStyle w:val="TOC2"/>
+            <w:tabs>
+              <w:tab w:val="right" w:leader="dot" w:pos="9010"/>
+            </w:tabs>
+            <w:rPr>
+              <w:rFonts w:asciiTheme="minorHAnsi" w:eastAsiaTheme="minorEastAsia" w:hAnsiTheme="minorHAnsi" w:cstheme="minorBidi"/>
+              <w:noProof/>
+              <w:sz w:val="22"/>
+              <w:szCs w:val="22"/>
+              <w:bdr w:val="none" w:sz="0" w:space="0" w:color="auto"/>
+              <w:lang w:val="en-GB" w:eastAsia="en-GB"/>
+            </w:rPr>
+          </w:pPr>
+          <w:hyperlink w:anchor="_Toc69574569" w:history="1">
+            <w:r>
+              <w:rPr>
+                <w:rStyle w:val="Hyperlink"/>
+                <w:rFonts w:ascii="Calibri" w:hAnsi="Calibri" w:cs="Calibri"/>
+                <w:noProof/>
+              </w:rPr>
+              <w:t>Data Consent</w:t>
+            </w:r>
+            <w:r>
+              <w:rPr>
+                <w:noProof/>
+                <w:webHidden/>
+              </w:rPr>
+              <w:tab/>
+            </w:r>
+            <w:r>
+              <w:rPr>
+                <w:noProof/>
+                <w:webHidden/>
+              </w:rPr>
+              <w:fldChar w:fldCharType="begin"/>
+            </w:r>
+            <w:r>
+              <w:rPr>
+                <w:noProof/>
+                <w:webHidden/>
+              </w:rPr>
+              <w:instrText xml:space="preserve"> PAGEREF _Toc69574569 \h </w:instrText>
+            </w:r>
+            <w:r>
+              <w:rPr>
+                <w:noProof/>
+                <w:webHidden/>
+              </w:rPr>
+            </w:r>
+            <w:r>
+              <w:rPr>
+                <w:noProof/>
+                <w:webHidden/>
+              </w:rPr>
+              <w:fldChar w:fldCharType="separate"/>
+            </w:r>
+            <w:r>
+              <w:rPr>
+                <w:noProof/>
+                <w:webHidden/>
+              </w:rPr>
+              <w:t>6</w:t>
+            </w:r>
+            <w:r>
+              <w:rPr>
+                <w:noProof/>
+                <w:webHidden/>
+              </w:rPr>
+              <w:fldChar w:fldCharType="end"/>
+            </w:r>
+          </w:hyperlink>
+        </w:p>
+        <w:p>
+          <w:pPr>
+            <w:pStyle w:val="TOC2"/>
+            <w:tabs>
+              <w:tab w:val="right" w:leader="dot" w:pos="9010"/>
+            </w:tabs>
+            <w:rPr>
+              <w:rFonts w:asciiTheme="minorHAnsi" w:eastAsiaTheme="minorEastAsia" w:hAnsiTheme="minorHAnsi" w:cstheme="minorBidi"/>
+              <w:noProof/>
+              <w:sz w:val="22"/>
+              <w:szCs w:val="22"/>
+              <w:bdr w:val="none" w:sz="0" w:space="0" w:color="auto"/>
+              <w:lang w:val="en-GB" w:eastAsia="en-GB"/>
+            </w:rPr>
+          </w:pPr>
+          <w:hyperlink w:anchor="_Toc69574570" w:history="1">
+            <w:r>
+              <w:rPr>
+                <w:rStyle w:val="Hyperlink"/>
+                <w:rFonts w:ascii="Calibri" w:hAnsi="Calibri" w:cs="Calibri"/>
+                <w:noProof/>
+              </w:rPr>
+              <w:t>Ethical Risks</w:t>
+            </w:r>
+            <w:r>
+              <w:rPr>
+                <w:noProof/>
+                <w:webHidden/>
+              </w:rPr>
+              <w:tab/>
+            </w:r>
+            <w:r>
+              <w:rPr>
+                <w:noProof/>
+                <w:webHidden/>
+              </w:rPr>
+              <w:fldChar w:fldCharType="begin"/>
+            </w:r>
+            <w:r>
+              <w:rPr>
+                <w:noProof/>
+                <w:webHidden/>
+              </w:rPr>
+              <w:instrText xml:space="preserve"> PAGEREF _Toc69574570 \h </w:instrText>
+            </w:r>
+            <w:r>
+              <w:rPr>
+                <w:noProof/>
+                <w:webHidden/>
+              </w:rPr>
+            </w:r>
+            <w:r>
+              <w:rPr>
+                <w:noProof/>
+                <w:webHidden/>
+              </w:rPr>
+              <w:fldChar w:fldCharType="separate"/>
+            </w:r>
+            <w:r>
+              <w:rPr>
+                <w:noProof/>
+                <w:webHidden/>
+              </w:rPr>
+              <w:t>6</w:t>
             </w:r>
             <w:r>
               <w:rPr>
@@ -2237,7 +3495,7 @@
               <w:lang w:val="en-GB" w:eastAsia="en-GB"/>
             </w:rPr>
           </w:pPr>
-          <w:hyperlink w:anchor="_Toc69234446" w:history="1">
+          <w:hyperlink w:anchor="_Toc69574571" w:history="1">
             <w:r>
               <w:rPr>
                 <w:rStyle w:val="Hyperlink"/>
@@ -2265,7 +3523,7 @@
                 <w:noProof/>
                 <w:webHidden/>
               </w:rPr>
-              <w:instrText xml:space="preserve"> PAGEREF _Toc69234446 \h </w:instrText>
+              <w:instrText xml:space="preserve"> PAGEREF _Toc69574571 \h </w:instrText>
             </w:r>
             <w:r>
               <w:rPr>
@@ -2285,7 +3543,7 @@
                 <w:noProof/>
                 <w:webHidden/>
               </w:rPr>
-              <w:t>4</w:t>
+              <w:t>7</w:t>
             </w:r>
             <w:r>
               <w:rPr>
@@ -2430,7 +3688,7 @@
           <w:szCs w:val="40"/>
         </w:rPr>
       </w:pPr>
-      <w:bookmarkStart w:id="0" w:name="_Toc69234442"/>
+      <w:bookmarkStart w:id="0" w:name="_Toc69574550"/>
       <w:r>
         <w:rPr>
           <w:rFonts w:ascii="Calibri" w:eastAsia="Arial Unicode MS" w:hAnsi="Calibri"/>
@@ -3296,409 +4554,181 @@
           <w:rFonts w:ascii="Calibri" w:hAnsi="Calibri" w:cs="Calibri"/>
         </w:rPr>
       </w:pPr>
-      <w:r>
-        <w:rPr>
-          <w:rFonts w:ascii="Calibri" w:hAnsi="Calibri" w:cs="Calibri"/>
-        </w:rPr>
-        <w:t xml:space="preserve"> LO</w:t>
-      </w:r>
-    </w:p>
-    <w:p>
-      <w:pPr>
-        <w:rPr>
-          <w:rFonts w:ascii="Calibri" w:hAnsi="Calibri" w:cs="Calibri"/>
-        </w:rPr>
-      </w:pPr>
-    </w:p>
-    <w:p>
-      <w:pPr>
-        <w:rPr>
-          <w:rFonts w:ascii="Calibri" w:hAnsi="Calibri" w:cs="Calibri"/>
-        </w:rPr>
-      </w:pPr>
-      <w:r>
-        <w:rPr>
-          <w:rFonts w:ascii="Calibri" w:hAnsi="Calibri" w:cs="Calibri"/>
-        </w:rPr>
-        <w:t xml:space="preserve">1 Demonstrate </w:t>
-      </w:r>
-      <w:proofErr w:type="spellStart"/>
-      <w:r>
-        <w:rPr>
-          <w:rFonts w:ascii="Calibri" w:hAnsi="Calibri" w:cs="Calibri"/>
-        </w:rPr>
-        <w:t>cognisance</w:t>
-      </w:r>
-      <w:proofErr w:type="spellEnd"/>
-      <w:r>
-        <w:rPr>
-          <w:rFonts w:ascii="Calibri" w:hAnsi="Calibri" w:cs="Calibri"/>
-        </w:rPr>
-        <w:t xml:space="preserve"> of the roles and responsibilities of data</w:t>
-      </w:r>
-    </w:p>
-    <w:p>
-      <w:pPr>
-        <w:rPr>
-          <w:rFonts w:ascii="Calibri" w:hAnsi="Calibri" w:cs="Calibri"/>
-        </w:rPr>
-      </w:pPr>
-      <w:r>
-        <w:rPr>
-          <w:rFonts w:ascii="Calibri" w:hAnsi="Calibri" w:cs="Calibri"/>
-        </w:rPr>
-        <w:t xml:space="preserve">management stakeholders and be able to critically evaluate </w:t>
-      </w:r>
-      <w:proofErr w:type="gramStart"/>
-      <w:r>
-        <w:rPr>
-          <w:rFonts w:ascii="Calibri" w:hAnsi="Calibri" w:cs="Calibri"/>
-        </w:rPr>
-        <w:t>their</w:t>
-      </w:r>
-      <w:proofErr w:type="gramEnd"/>
-    </w:p>
-    <w:p>
-      <w:pPr>
-        <w:rPr>
-          <w:rFonts w:ascii="Calibri" w:hAnsi="Calibri" w:cs="Calibri"/>
-        </w:rPr>
-      </w:pPr>
-      <w:r>
-        <w:rPr>
-          <w:rFonts w:ascii="Calibri" w:hAnsi="Calibri" w:cs="Calibri"/>
-        </w:rPr>
-        <w:t>significance in relation to relevant EU and International legislation.</w:t>
-      </w:r>
-    </w:p>
-    <w:p>
-      <w:pPr>
-        <w:rPr>
-          <w:rFonts w:ascii="Calibri" w:hAnsi="Calibri" w:cs="Calibri"/>
-        </w:rPr>
-      </w:pPr>
-    </w:p>
-    <w:p>
-      <w:pPr>
-        <w:rPr>
-          <w:rFonts w:ascii="Calibri" w:hAnsi="Calibri" w:cs="Calibri"/>
-        </w:rPr>
-      </w:pPr>
-      <w:r>
-        <w:rPr>
-          <w:rFonts w:ascii="Calibri" w:hAnsi="Calibri" w:cs="Calibri"/>
-        </w:rPr>
-        <w:t>3 Identify the role data quality plays, discuss deficits and limitations</w:t>
-      </w:r>
-    </w:p>
-    <w:p>
-      <w:pPr>
-        <w:rPr>
-          <w:rFonts w:ascii="Calibri" w:hAnsi="Calibri" w:cs="Calibri"/>
-        </w:rPr>
-      </w:pPr>
-      <w:r>
-        <w:rPr>
-          <w:rFonts w:ascii="Calibri" w:hAnsi="Calibri" w:cs="Calibri"/>
-        </w:rPr>
-        <w:t>and explain appropriate remedies</w:t>
-      </w:r>
-    </w:p>
-    <w:p>
-      <w:pPr>
-        <w:rPr>
-          <w:rFonts w:ascii="Calibri" w:hAnsi="Calibri" w:cs="Calibri"/>
-        </w:rPr>
-      </w:pPr>
-    </w:p>
-    <w:p>
-      <w:pPr>
-        <w:rPr>
-          <w:rFonts w:ascii="Calibri" w:hAnsi="Calibri" w:cs="Calibri"/>
-        </w:rPr>
-      </w:pPr>
-      <w:r>
-        <w:rPr>
-          <w:rFonts w:ascii="Calibri" w:hAnsi="Calibri" w:cs="Calibri"/>
-        </w:rPr>
-        <w:t>4 Contribute to key ethical debates in data science and machine</w:t>
-      </w:r>
-    </w:p>
-    <w:p>
-      <w:pPr>
-        <w:rPr>
-          <w:rFonts w:ascii="Calibri" w:hAnsi="Calibri" w:cs="Calibri"/>
-        </w:rPr>
-      </w:pPr>
-      <w:r>
-        <w:rPr>
-          <w:rFonts w:ascii="Calibri" w:hAnsi="Calibri" w:cs="Calibri"/>
-        </w:rPr>
-        <w:t>learning (</w:t>
-      </w:r>
-      <w:proofErr w:type="gramStart"/>
-      <w:r>
-        <w:rPr>
-          <w:rFonts w:ascii="Calibri" w:hAnsi="Calibri" w:cs="Calibri"/>
-        </w:rPr>
-        <w:t>i.e.</w:t>
-      </w:r>
-      <w:proofErr w:type="gramEnd"/>
-      <w:r>
-        <w:rPr>
-          <w:rFonts w:ascii="Calibri" w:hAnsi="Calibri" w:cs="Calibri"/>
-        </w:rPr>
-        <w:t xml:space="preserve"> data quality, bias in data, informed consent and</w:t>
-      </w:r>
-    </w:p>
-    <w:p>
-      <w:pPr>
-        <w:rPr>
-          <w:rFonts w:ascii="Calibri" w:hAnsi="Calibri" w:cs="Calibri"/>
-        </w:rPr>
-      </w:pPr>
-      <w:r>
-        <w:rPr>
-          <w:rFonts w:ascii="Calibri" w:hAnsi="Calibri" w:cs="Calibri"/>
-        </w:rPr>
-        <w:t>privacy issues)</w:t>
-      </w:r>
-    </w:p>
-    <w:p>
-      <w:pPr>
-        <w:rPr>
-          <w:rFonts w:ascii="Calibri" w:hAnsi="Calibri" w:cs="Calibri"/>
-        </w:rPr>
-      </w:pPr>
-    </w:p>
-    <w:p>
-      <w:pPr>
-        <w:rPr>
-          <w:rFonts w:ascii="Calibri" w:hAnsi="Calibri" w:cs="Calibri"/>
-        </w:rPr>
-      </w:pPr>
-      <w:r>
-        <w:rPr>
-          <w:rFonts w:ascii="Calibri" w:hAnsi="Calibri" w:cs="Calibri"/>
-        </w:rPr>
-        <w:t>5 Design and implement data balancing and fairness strategies to</w:t>
-      </w:r>
-    </w:p>
-    <w:p>
-      <w:pPr>
-        <w:rPr>
-          <w:rFonts w:ascii="Calibri" w:hAnsi="Calibri" w:cs="Calibri"/>
-        </w:rPr>
-      </w:pPr>
-      <w:r>
-        <w:rPr>
-          <w:rFonts w:ascii="Calibri" w:hAnsi="Calibri" w:cs="Calibri"/>
-        </w:rPr>
-        <w:t>overcome bias in data</w:t>
-      </w:r>
-    </w:p>
-    <w:p>
-      <w:pPr>
-        <w:rPr>
-          <w:rFonts w:ascii="Calibri" w:hAnsi="Calibri" w:cs="Calibri"/>
-        </w:rPr>
-      </w:pPr>
-    </w:p>
-    <w:p>
-      <w:pPr>
-        <w:rPr>
-          <w:rFonts w:ascii="Calibri" w:hAnsi="Calibri" w:cs="Calibri"/>
-        </w:rPr>
-      </w:pPr>
-      <w:r>
-        <w:rPr>
-          <w:rFonts w:ascii="Calibri" w:hAnsi="Calibri" w:cs="Calibri"/>
-        </w:rPr>
-        <w:t xml:space="preserve">6 Critically </w:t>
-      </w:r>
-      <w:proofErr w:type="spellStart"/>
-      <w:r>
-        <w:rPr>
-          <w:rFonts w:ascii="Calibri" w:hAnsi="Calibri" w:cs="Calibri"/>
-        </w:rPr>
-        <w:t>analyse</w:t>
-      </w:r>
-      <w:proofErr w:type="spellEnd"/>
-      <w:r>
-        <w:rPr>
-          <w:rFonts w:ascii="Calibri" w:hAnsi="Calibri" w:cs="Calibri"/>
-        </w:rPr>
-        <w:t xml:space="preserve"> different GDPR functions and responsibilities for</w:t>
-      </w:r>
-    </w:p>
-    <w:p>
-      <w:pPr>
-        <w:rPr>
-          <w:rFonts w:ascii="Calibri" w:hAnsi="Calibri" w:cs="Calibri"/>
-        </w:rPr>
-      </w:pPr>
-      <w:proofErr w:type="spellStart"/>
-      <w:r>
-        <w:rPr>
-          <w:rFonts w:ascii="Calibri" w:hAnsi="Calibri" w:cs="Calibri"/>
-        </w:rPr>
-        <w:t>organisations</w:t>
-      </w:r>
-      <w:proofErr w:type="spellEnd"/>
-      <w:r>
-        <w:rPr>
-          <w:rFonts w:ascii="Calibri" w:hAnsi="Calibri" w:cs="Calibri"/>
-        </w:rPr>
-        <w:t xml:space="preserve"> of various sizes</w:t>
-      </w:r>
-    </w:p>
-    <w:p>
-      <w:pPr>
-        <w:rPr>
-          <w:rFonts w:ascii="Calibri" w:hAnsi="Calibri" w:cs="Calibri"/>
-        </w:rPr>
-      </w:pPr>
-    </w:p>
-    <w:p>
-      <w:pPr>
-        <w:rPr>
-          <w:rFonts w:ascii="Calibri" w:hAnsi="Calibri" w:cs="Calibri"/>
-        </w:rPr>
-      </w:pPr>
-      <w:r>
-        <w:rPr>
-          <w:rFonts w:ascii="Calibri" w:hAnsi="Calibri" w:cs="Calibri"/>
-        </w:rPr>
-        <w:t xml:space="preserve">7 Critically </w:t>
-      </w:r>
-      <w:proofErr w:type="spellStart"/>
-      <w:r>
-        <w:rPr>
-          <w:rFonts w:ascii="Calibri" w:hAnsi="Calibri" w:cs="Calibri"/>
-        </w:rPr>
-        <w:t>analyse</w:t>
-      </w:r>
-      <w:proofErr w:type="spellEnd"/>
-      <w:r>
-        <w:rPr>
-          <w:rFonts w:ascii="Calibri" w:hAnsi="Calibri" w:cs="Calibri"/>
-        </w:rPr>
-        <w:t xml:space="preserve"> the impact of data privacy needs on</w:t>
-      </w:r>
-    </w:p>
-    <w:p>
-      <w:pPr>
-        <w:rPr>
-          <w:rFonts w:ascii="Calibri" w:hAnsi="Calibri" w:cs="Calibri"/>
-        </w:rPr>
-      </w:pPr>
-      <w:proofErr w:type="spellStart"/>
-      <w:r>
-        <w:rPr>
-          <w:rFonts w:ascii="Calibri" w:hAnsi="Calibri" w:cs="Calibri"/>
-        </w:rPr>
-        <w:t>organisations</w:t>
-      </w:r>
-      <w:proofErr w:type="spellEnd"/>
-      <w:r>
-        <w:rPr>
-          <w:rFonts w:ascii="Calibri" w:hAnsi="Calibri" w:cs="Calibri"/>
-        </w:rPr>
-        <w:t xml:space="preserve"> and individuals</w:t>
-      </w:r>
-    </w:p>
-    <w:p>
-      <w:pPr>
-        <w:rPr>
-          <w:rFonts w:ascii="Calibri" w:hAnsi="Calibri" w:cs="Calibri"/>
-        </w:rPr>
-      </w:pPr>
-      <w:r>
-        <w:rPr>
-          <w:rFonts w:ascii="Calibri" w:hAnsi="Calibri" w:cs="Calibri"/>
-        </w:rPr>
-        <w:t xml:space="preserve">8 Design and implement </w:t>
-      </w:r>
-      <w:proofErr w:type="spellStart"/>
-      <w:r>
-        <w:rPr>
-          <w:rFonts w:ascii="Calibri" w:hAnsi="Calibri" w:cs="Calibri"/>
-        </w:rPr>
-        <w:t>anonymisation</w:t>
-      </w:r>
-      <w:proofErr w:type="spellEnd"/>
-      <w:r>
-        <w:rPr>
-          <w:rFonts w:ascii="Calibri" w:hAnsi="Calibri" w:cs="Calibri"/>
-        </w:rPr>
-        <w:t xml:space="preserve"> strategies and examine</w:t>
-      </w:r>
-    </w:p>
-    <w:p>
-      <w:pPr>
-        <w:rPr>
-          <w:rFonts w:ascii="Calibri" w:hAnsi="Calibri" w:cs="Calibri"/>
-        </w:rPr>
-      </w:pPr>
-      <w:r>
-        <w:rPr>
-          <w:rFonts w:ascii="Calibri" w:hAnsi="Calibri" w:cs="Calibri"/>
-        </w:rPr>
-        <w:t>related issues</w:t>
-      </w:r>
-    </w:p>
-    <w:p>
-      <w:pPr>
-        <w:rPr>
-          <w:rFonts w:ascii="Calibri" w:hAnsi="Calibri" w:cs="Calibri"/>
-        </w:rPr>
-      </w:pPr>
-    </w:p>
-    <w:p>
-      <w:pPr>
-        <w:rPr>
-          <w:rFonts w:ascii="Calibri" w:hAnsi="Calibri" w:cs="Calibri"/>
-        </w:rPr>
-      </w:pPr>
-      <w:r>
-        <w:rPr>
-          <w:rFonts w:ascii="Calibri" w:hAnsi="Calibri" w:cs="Calibri"/>
-        </w:rPr>
-        <w:t>9 Design a data management plan for a complex multistakeholder</w:t>
-      </w:r>
-    </w:p>
-    <w:p>
-      <w:pPr>
-        <w:rPr>
-          <w:rFonts w:ascii="Calibri" w:hAnsi="Calibri" w:cs="Calibri"/>
-        </w:rPr>
-      </w:pPr>
-      <w:r>
-        <w:rPr>
-          <w:rFonts w:ascii="Calibri" w:hAnsi="Calibri" w:cs="Calibri"/>
-        </w:rPr>
-        <w:t>prediction tool in the field of digital health.</w:t>
-      </w:r>
-    </w:p>
-    <w:p>
-      <w:pPr>
-        <w:rPr>
-          <w:rFonts w:ascii="Calibri" w:hAnsi="Calibri" w:cs="Calibri"/>
-        </w:rPr>
-      </w:pPr>
-    </w:p>
-    <w:p>
-      <w:pPr>
-        <w:rPr>
-          <w:rFonts w:ascii="Calibri" w:hAnsi="Calibri" w:cs="Calibri"/>
-        </w:rPr>
-      </w:pPr>
-      <w:r>
-        <w:rPr>
-          <w:rFonts w:ascii="Calibri" w:hAnsi="Calibri" w:cs="Calibri"/>
-        </w:rPr>
-        <w:t>10 Conduct a Data Protection Impact Assessment (DPIA)</w:t>
-      </w:r>
+    </w:p>
+    <w:p>
+      <w:pPr>
+        <w:rPr>
+          <w:rFonts w:ascii="Calibri" w:hAnsi="Calibri" w:cs="Calibri"/>
+        </w:rPr>
+      </w:pPr>
+    </w:p>
+    <w:p>
+      <w:pPr>
+        <w:rPr>
+          <w:rFonts w:ascii="Calibri" w:hAnsi="Calibri" w:cs="Calibri"/>
+        </w:rPr>
+      </w:pPr>
+    </w:p>
+    <w:p>
+      <w:pPr>
+        <w:rPr>
+          <w:rFonts w:ascii="Calibri" w:hAnsi="Calibri" w:cs="Calibri"/>
+        </w:rPr>
+      </w:pPr>
+    </w:p>
+    <w:p>
+      <w:pPr>
+        <w:rPr>
+          <w:rFonts w:ascii="Calibri" w:hAnsi="Calibri" w:cs="Calibri"/>
+        </w:rPr>
+      </w:pPr>
+    </w:p>
+    <w:p>
+      <w:pPr>
+        <w:rPr>
+          <w:rFonts w:ascii="Calibri" w:hAnsi="Calibri" w:cs="Calibri"/>
+        </w:rPr>
+      </w:pPr>
+    </w:p>
+    <w:p>
+      <w:pPr>
+        <w:rPr>
+          <w:rFonts w:ascii="Calibri" w:hAnsi="Calibri" w:cs="Calibri"/>
+        </w:rPr>
+      </w:pPr>
+    </w:p>
+    <w:p>
+      <w:pPr>
+        <w:rPr>
+          <w:rFonts w:ascii="Calibri" w:hAnsi="Calibri" w:cs="Calibri"/>
+        </w:rPr>
+      </w:pPr>
+    </w:p>
+    <w:p>
+      <w:pPr>
+        <w:rPr>
+          <w:rFonts w:ascii="Calibri" w:hAnsi="Calibri" w:cs="Calibri"/>
+        </w:rPr>
+      </w:pPr>
+    </w:p>
+    <w:p>
+      <w:pPr>
+        <w:rPr>
+          <w:rFonts w:ascii="Calibri" w:hAnsi="Calibri" w:cs="Calibri"/>
+        </w:rPr>
+      </w:pPr>
+    </w:p>
+    <w:p>
+      <w:pPr>
+        <w:rPr>
+          <w:rFonts w:ascii="Calibri" w:hAnsi="Calibri" w:cs="Calibri"/>
+        </w:rPr>
+      </w:pPr>
+    </w:p>
+    <w:p>
+      <w:pPr>
+        <w:rPr>
+          <w:rFonts w:ascii="Calibri" w:hAnsi="Calibri" w:cs="Calibri"/>
+        </w:rPr>
+      </w:pPr>
+    </w:p>
+    <w:p>
+      <w:pPr>
+        <w:rPr>
+          <w:rFonts w:ascii="Calibri" w:hAnsi="Calibri" w:cs="Calibri"/>
+        </w:rPr>
+      </w:pPr>
+    </w:p>
+    <w:p>
+      <w:pPr>
+        <w:rPr>
+          <w:rFonts w:ascii="Calibri" w:hAnsi="Calibri" w:cs="Calibri"/>
+        </w:rPr>
+      </w:pPr>
+    </w:p>
+    <w:p>
+      <w:pPr>
+        <w:rPr>
+          <w:rFonts w:ascii="Calibri" w:hAnsi="Calibri" w:cs="Calibri"/>
+        </w:rPr>
+      </w:pPr>
+    </w:p>
+    <w:p>
+      <w:pPr>
+        <w:rPr>
+          <w:rFonts w:ascii="Calibri" w:hAnsi="Calibri" w:cs="Calibri"/>
+        </w:rPr>
+      </w:pPr>
+    </w:p>
+    <w:p>
+      <w:pPr>
+        <w:rPr>
+          <w:rFonts w:ascii="Calibri" w:hAnsi="Calibri" w:cs="Calibri"/>
+        </w:rPr>
+      </w:pPr>
+    </w:p>
+    <w:p>
+      <w:pPr>
+        <w:rPr>
+          <w:rFonts w:ascii="Calibri" w:hAnsi="Calibri" w:cs="Calibri"/>
+        </w:rPr>
+      </w:pPr>
+    </w:p>
+    <w:p>
+      <w:pPr>
+        <w:rPr>
+          <w:rFonts w:ascii="Calibri" w:hAnsi="Calibri" w:cs="Calibri"/>
+        </w:rPr>
+      </w:pPr>
+    </w:p>
+    <w:p>
+      <w:pPr>
+        <w:rPr>
+          <w:rFonts w:ascii="Calibri" w:hAnsi="Calibri" w:cs="Calibri"/>
+        </w:rPr>
+      </w:pPr>
+    </w:p>
+    <w:p>
+      <w:pPr>
+        <w:rPr>
+          <w:rFonts w:ascii="Calibri" w:hAnsi="Calibri" w:cs="Calibri"/>
+        </w:rPr>
+      </w:pPr>
+    </w:p>
+    <w:p>
+      <w:pPr>
+        <w:rPr>
+          <w:rFonts w:ascii="Calibri" w:hAnsi="Calibri" w:cs="Calibri"/>
+        </w:rPr>
+      </w:pPr>
+    </w:p>
+    <w:p>
+      <w:pPr>
+        <w:rPr>
+          <w:rFonts w:ascii="Calibri" w:hAnsi="Calibri" w:cs="Calibri"/>
+        </w:rPr>
+      </w:pPr>
+    </w:p>
+    <w:p>
+      <w:pPr>
+        <w:rPr>
+          <w:rFonts w:ascii="Calibri" w:hAnsi="Calibri" w:cs="Calibri"/>
+        </w:rPr>
+      </w:pPr>
+    </w:p>
+    <w:p>
+      <w:pPr>
+        <w:rPr>
+          <w:rFonts w:ascii="Calibri" w:hAnsi="Calibri" w:cs="Calibri"/>
+        </w:rPr>
+      </w:pPr>
+    </w:p>
+    <w:p>
+      <w:pPr>
+        <w:rPr>
+          <w:rFonts w:ascii="Calibri" w:hAnsi="Calibri" w:cs="Calibri"/>
+        </w:rPr>
+      </w:pPr>
     </w:p>
     <w:p/>
     <w:p/>
@@ -3712,7 +4742,7 @@
           <w:szCs w:val="40"/>
         </w:rPr>
       </w:pPr>
-      <w:bookmarkStart w:id="1" w:name="_Toc69234443"/>
+      <w:bookmarkStart w:id="1" w:name="_Toc69574551"/>
       <w:r>
         <w:rPr>
           <w:rFonts w:ascii="Calibri" w:eastAsia="Arial Unicode MS" w:hAnsi="Calibri"/>
@@ -3749,85 +4779,941 @@
         <w:rPr>
           <w:rFonts w:ascii="Calibri" w:hAnsi="Calibri" w:cs="Calibri"/>
         </w:rPr>
-        <w:t>Data Management Plan Template</w:t>
-      </w:r>
-    </w:p>
-    <w:p>
-      <w:pPr>
-        <w:rPr>
-          <w:rFonts w:ascii="Calibri" w:hAnsi="Calibri" w:cs="Calibri"/>
-        </w:rPr>
-      </w:pPr>
-      <w:r>
-        <w:rPr>
-          <w:rFonts w:ascii="Calibri" w:hAnsi="Calibri" w:cs="Calibri"/>
-        </w:rPr>
-        <w:t>A data management plan (DMP) is a formal document that describes the data you expect to</w:t>
-      </w:r>
-    </w:p>
-    <w:p>
-      <w:pPr>
-        <w:rPr>
-          <w:rFonts w:ascii="Calibri" w:hAnsi="Calibri" w:cs="Calibri"/>
-        </w:rPr>
-      </w:pPr>
+        <w:t>“</w:t>
+      </w:r>
+      <w:r>
+        <w:rPr>
+          <w:rFonts w:ascii="Calibri" w:hAnsi="Calibri" w:cs="Calibri"/>
+        </w:rPr>
+        <w:t>A data management plan (DMP) is a formal document that describes the data you expect</w:t>
+      </w:r>
+      <w:r>
+        <w:rPr>
+          <w:rFonts w:ascii="Calibri" w:hAnsi="Calibri" w:cs="Calibri"/>
+        </w:rPr>
+        <w:t xml:space="preserve"> </w:t>
+      </w:r>
+      <w:r>
+        <w:rPr>
+          <w:rFonts w:ascii="Calibri" w:hAnsi="Calibri" w:cs="Calibri"/>
+        </w:rPr>
+        <w:t>to</w:t>
+      </w:r>
+      <w:r>
+        <w:rPr>
+          <w:rFonts w:ascii="Calibri" w:hAnsi="Calibri" w:cs="Calibri"/>
+        </w:rPr>
+        <w:t xml:space="preserve"> </w:t>
+      </w:r>
       <w:r>
         <w:rPr>
           <w:rFonts w:ascii="Calibri" w:hAnsi="Calibri" w:cs="Calibri"/>
         </w:rPr>
         <w:t>acquire or generate during the course of a project, and how you will manage, maintain and</w:t>
       </w:r>
-    </w:p>
-    <w:p>
-      <w:pPr>
-        <w:rPr>
-          <w:rFonts w:ascii="Calibri" w:hAnsi="Calibri" w:cs="Calibri"/>
-        </w:rPr>
-      </w:pPr>
+      <w:r>
+        <w:rPr>
+          <w:rFonts w:ascii="Calibri" w:hAnsi="Calibri" w:cs="Calibri"/>
+        </w:rPr>
+        <w:t xml:space="preserve"> </w:t>
+      </w:r>
       <w:r>
         <w:rPr>
           <w:rFonts w:ascii="Calibri" w:hAnsi="Calibri" w:cs="Calibri"/>
         </w:rPr>
         <w:t>protect your data. The following template is a modified and truncated version of a DMP.</w:t>
       </w:r>
-    </w:p>
-    <w:p>
-      <w:pPr>
-        <w:rPr>
-          <w:rFonts w:ascii="Calibri" w:hAnsi="Calibri" w:cs="Calibri"/>
-        </w:rPr>
-      </w:pPr>
-      <w:r>
-        <w:rPr>
-          <w:rFonts w:ascii="Calibri" w:hAnsi="Calibri" w:cs="Calibri"/>
-        </w:rPr>
-        <w:t>1. With the aid of a diagram, outline the flow of data that will need to be managed and</w:t>
-      </w:r>
-    </w:p>
-    <w:p>
-      <w:pPr>
-        <w:rPr>
-          <w:rFonts w:ascii="Calibri" w:hAnsi="Calibri" w:cs="Calibri"/>
-        </w:rPr>
-      </w:pPr>
-      <w:r>
-        <w:rPr>
-          <w:rFonts w:ascii="Calibri" w:hAnsi="Calibri" w:cs="Calibri"/>
-        </w:rPr>
-        <w:t>shared for this project including data types and the stakeholders or individuals that</w:t>
-      </w:r>
-    </w:p>
-    <w:p>
-      <w:pPr>
-        <w:rPr>
-          <w:rFonts w:ascii="Calibri" w:hAnsi="Calibri" w:cs="Calibri"/>
-        </w:rPr>
-      </w:pPr>
-      <w:r>
-        <w:rPr>
-          <w:rFonts w:ascii="Calibri" w:hAnsi="Calibri" w:cs="Calibri"/>
-        </w:rPr>
-        <w:t>are responsible</w:t>
+      <w:r>
+        <w:rPr>
+          <w:rFonts w:ascii="Calibri" w:hAnsi="Calibri" w:cs="Calibri"/>
+        </w:rPr>
+        <w:t>”</w:t>
+      </w:r>
+      <w:r>
+        <w:rPr>
+          <w:rFonts w:ascii="Calibri" w:hAnsi="Calibri" w:cs="Calibri"/>
+        </w:rPr>
+        <w:t xml:space="preserve"> (add citation)</w:t>
+      </w:r>
+    </w:p>
+    <w:p>
+      <w:pPr>
+        <w:rPr>
+          <w:rFonts w:ascii="Calibri" w:hAnsi="Calibri" w:cs="Calibri"/>
+        </w:rPr>
+      </w:pPr>
+    </w:p>
+    <w:p>
+      <w:pPr>
+        <w:pStyle w:val="Heading2"/>
+        <w:rPr>
+          <w:rFonts w:ascii="Calibri" w:hAnsi="Calibri" w:cs="Calibri"/>
+          <w:sz w:val="32"/>
+          <w:szCs w:val="32"/>
+        </w:rPr>
+      </w:pPr>
+      <w:bookmarkStart w:id="2" w:name="_Toc69574552"/>
+      <w:r>
+        <w:rPr>
+          <w:rFonts w:ascii="Calibri" w:hAnsi="Calibri" w:cs="Calibri"/>
+          <w:sz w:val="32"/>
+          <w:szCs w:val="32"/>
+        </w:rPr>
+        <w:t>Data Flow</w:t>
+      </w:r>
+      <w:bookmarkEnd w:id="2"/>
+      <w:r>
+        <w:rPr>
+          <w:rFonts w:ascii="Calibri" w:hAnsi="Calibri" w:cs="Calibri"/>
+          <w:sz w:val="32"/>
+          <w:szCs w:val="32"/>
+        </w:rPr>
+        <w:t xml:space="preserve"> </w:t>
+      </w:r>
+    </w:p>
+    <w:p>
+      <w:pPr>
+        <w:rPr>
+          <w:rFonts w:ascii="Calibri" w:hAnsi="Calibri" w:cs="Calibri"/>
+        </w:rPr>
+      </w:pPr>
+    </w:p>
+    <w:p>
+      <w:pPr>
+        <w:keepNext/>
+      </w:pPr>
+      <w:r>
+        <w:rPr>
+          <w:rFonts w:ascii="Calibri" w:hAnsi="Calibri" w:cs="Calibri"/>
+          <w:noProof/>
+        </w:rPr>
+        <w:drawing>
+          <wp:inline distT="0" distB="0" distL="0" distR="0" wp14:anchorId="5BE924AC" wp14:editId="3A1315E4">
+            <wp:extent cx="5724525" cy="4724400"/>
+            <wp:effectExtent l="0" t="0" r="9525" b="0"/>
+            <wp:docPr id="3" name="Picture 3"/>
+            <wp:cNvGraphicFramePr>
+              <a:graphicFrameLocks xmlns:a="http://schemas.openxmlformats.org/drawingml/2006/main" noChangeAspect="1"/>
+            </wp:cNvGraphicFramePr>
+            <a:graphic xmlns:a="http://schemas.openxmlformats.org/drawingml/2006/main">
+              <a:graphicData uri="http://schemas.openxmlformats.org/drawingml/2006/picture">
+                <pic:pic xmlns:pic="http://schemas.openxmlformats.org/drawingml/2006/picture">
+                  <pic:nvPicPr>
+                    <pic:cNvPr id="0" name="Picture 1"/>
+                    <pic:cNvPicPr>
+                      <a:picLocks noChangeAspect="1" noChangeArrowheads="1"/>
+                    </pic:cNvPicPr>
+                  </pic:nvPicPr>
+                  <pic:blipFill>
+                    <a:blip r:embed="rId14">
+                      <a:extLst>
+                        <a:ext uri="{28A0092B-C50C-407E-A947-70E740481C1C}">
+                          <a14:useLocalDpi xmlns:a14="http://schemas.microsoft.com/office/drawing/2010/main" val="0"/>
+                        </a:ext>
+                      </a:extLst>
+                    </a:blip>
+                    <a:srcRect/>
+                    <a:stretch>
+                      <a:fillRect/>
+                    </a:stretch>
+                  </pic:blipFill>
+                  <pic:spPr bwMode="auto">
+                    <a:xfrm>
+                      <a:off x="0" y="0"/>
+                      <a:ext cx="5724525" cy="4724400"/>
+                    </a:xfrm>
+                    <a:prstGeom prst="rect">
+                      <a:avLst/>
+                    </a:prstGeom>
+                    <a:noFill/>
+                    <a:ln>
+                      <a:noFill/>
+                    </a:ln>
+                  </pic:spPr>
+                </pic:pic>
+              </a:graphicData>
+            </a:graphic>
+          </wp:inline>
+        </w:drawing>
+      </w:r>
+    </w:p>
+    <w:p>
+      <w:pPr>
+        <w:pStyle w:val="Caption"/>
+        <w:rPr>
+          <w:rFonts w:ascii="Calibri" w:hAnsi="Calibri" w:cs="Calibri"/>
+        </w:rPr>
+      </w:pPr>
+      <w:r>
+        <w:t xml:space="preserve">Figure </w:t>
+      </w:r>
+      <w:fldSimple w:instr=" SEQ Figure \* ARABIC ">
+        <w:r>
+          <w:rPr>
+            <w:noProof/>
+          </w:rPr>
+          <w:t>1</w:t>
+        </w:r>
+      </w:fldSimple>
+      <w:r>
+        <w:t>: Data Flow Diagram</w:t>
+      </w:r>
+    </w:p>
+    <w:p>
+      <w:pPr>
+        <w:rPr>
+          <w:rFonts w:ascii="Calibri" w:hAnsi="Calibri" w:cs="Calibri"/>
+        </w:rPr>
+      </w:pPr>
+      <w:proofErr w:type="spellStart"/>
+      <w:r>
+        <w:rPr>
+          <w:rFonts w:ascii="Calibri" w:hAnsi="Calibri" w:cs="Calibri"/>
+        </w:rPr>
+        <w:t>Digicare</w:t>
+      </w:r>
+      <w:proofErr w:type="spellEnd"/>
+      <w:r>
+        <w:rPr>
+          <w:rFonts w:ascii="Calibri" w:hAnsi="Calibri" w:cs="Calibri"/>
+        </w:rPr>
+        <w:t xml:space="preserve"> has data centers in Ireland, Germany and the United States. Their data center based in Ireland should be utilized for this project, keeping data within the EU and the country in which the project is being carried out. </w:t>
+      </w:r>
+    </w:p>
+    <w:p>
+      <w:pPr>
+        <w:rPr>
+          <w:rFonts w:ascii="Calibri" w:hAnsi="Calibri" w:cs="Calibri"/>
+        </w:rPr>
+      </w:pPr>
+    </w:p>
+    <w:p>
+      <w:pPr>
+        <w:rPr>
+          <w:rFonts w:ascii="Calibri" w:hAnsi="Calibri" w:cs="Calibri"/>
+        </w:rPr>
+      </w:pPr>
+      <w:r>
+        <w:rPr>
+          <w:rFonts w:ascii="Calibri" w:hAnsi="Calibri" w:cs="Calibri"/>
+        </w:rPr>
+        <w:t xml:space="preserve">The initial data collection is handled by Medic via their medical devices. This data will need to be access by </w:t>
+      </w:r>
+      <w:proofErr w:type="spellStart"/>
+      <w:r>
+        <w:rPr>
+          <w:rFonts w:ascii="Calibri" w:hAnsi="Calibri" w:cs="Calibri"/>
+        </w:rPr>
+        <w:t>Digicare</w:t>
+      </w:r>
+      <w:proofErr w:type="spellEnd"/>
+      <w:r>
+        <w:rPr>
+          <w:rFonts w:ascii="Calibri" w:hAnsi="Calibri" w:cs="Calibri"/>
+        </w:rPr>
+        <w:t xml:space="preserve"> for further processing. With such a broad range of data stakeholders, the propose</w:t>
+      </w:r>
+      <w:r>
+        <w:rPr>
+          <w:rFonts w:ascii="Calibri" w:hAnsi="Calibri" w:cs="Calibri"/>
+        </w:rPr>
+        <w:t>d</w:t>
+      </w:r>
+      <w:r>
+        <w:rPr>
+          <w:rFonts w:ascii="Calibri" w:hAnsi="Calibri" w:cs="Calibri"/>
+        </w:rPr>
+        <w:t xml:space="preserve"> solution would be to use a private network, which </w:t>
+      </w:r>
+      <w:proofErr w:type="spellStart"/>
+      <w:r>
+        <w:rPr>
+          <w:rFonts w:ascii="Calibri" w:hAnsi="Calibri" w:cs="Calibri"/>
+        </w:rPr>
+        <w:t>HomeHeart</w:t>
+      </w:r>
+      <w:proofErr w:type="spellEnd"/>
+      <w:r>
+        <w:rPr>
+          <w:rFonts w:ascii="Calibri" w:hAnsi="Calibri" w:cs="Calibri"/>
+        </w:rPr>
+        <w:t xml:space="preserve"> clinic and </w:t>
+      </w:r>
+      <w:proofErr w:type="spellStart"/>
+      <w:r>
+        <w:rPr>
+          <w:rFonts w:ascii="Calibri" w:hAnsi="Calibri" w:cs="Calibri"/>
+        </w:rPr>
+        <w:t>MLhealth</w:t>
+      </w:r>
+      <w:proofErr w:type="spellEnd"/>
+      <w:r>
+        <w:rPr>
+          <w:rFonts w:ascii="Calibri" w:hAnsi="Calibri" w:cs="Calibri"/>
+        </w:rPr>
+        <w:t xml:space="preserve"> would need a VPN to access, it would also need to be configured by </w:t>
+      </w:r>
+      <w:proofErr w:type="spellStart"/>
+      <w:r>
+        <w:rPr>
+          <w:rFonts w:ascii="Calibri" w:hAnsi="Calibri" w:cs="Calibri"/>
+        </w:rPr>
+        <w:lastRenderedPageBreak/>
+        <w:t>Digicare</w:t>
+      </w:r>
+      <w:proofErr w:type="spellEnd"/>
+      <w:r>
+        <w:rPr>
+          <w:rFonts w:ascii="Calibri" w:hAnsi="Calibri" w:cs="Calibri"/>
+        </w:rPr>
+        <w:t xml:space="preserve">. Further details </w:t>
+      </w:r>
+      <w:r>
+        <w:rPr>
+          <w:rFonts w:ascii="Calibri" w:hAnsi="Calibri" w:cs="Calibri"/>
+        </w:rPr>
+        <w:t xml:space="preserve">on this </w:t>
+      </w:r>
+      <w:r>
+        <w:rPr>
+          <w:rFonts w:ascii="Calibri" w:hAnsi="Calibri" w:cs="Calibri"/>
+        </w:rPr>
+        <w:t>will be describe</w:t>
+      </w:r>
+      <w:r>
+        <w:rPr>
+          <w:rFonts w:ascii="Calibri" w:hAnsi="Calibri" w:cs="Calibri"/>
+        </w:rPr>
+        <w:t>d</w:t>
+      </w:r>
+      <w:r>
+        <w:rPr>
+          <w:rFonts w:ascii="Calibri" w:hAnsi="Calibri" w:cs="Calibri"/>
+        </w:rPr>
+        <w:t xml:space="preserve"> in further sections in data security and privacy. </w:t>
+      </w:r>
+    </w:p>
+    <w:p>
+      <w:pPr>
+        <w:rPr>
+          <w:rFonts w:ascii="Calibri" w:hAnsi="Calibri" w:cs="Calibri"/>
+        </w:rPr>
+      </w:pPr>
+    </w:p>
+    <w:p>
+      <w:pPr>
+        <w:rPr>
+          <w:rFonts w:ascii="Calibri" w:hAnsi="Calibri" w:cs="Calibri"/>
+        </w:rPr>
+      </w:pPr>
+      <w:r>
+        <w:rPr>
+          <w:rFonts w:ascii="Calibri" w:hAnsi="Calibri" w:cs="Calibri"/>
+        </w:rPr>
+        <w:t xml:space="preserve">The data types for the above diagram would consist of text for names, addresses among anything else that is supplied, I’d need to request a </w:t>
+      </w:r>
+      <w:r>
+        <w:rPr>
+          <w:rFonts w:ascii="Calibri" w:hAnsi="Calibri" w:cs="Calibri"/>
+        </w:rPr>
+        <w:t>list column</w:t>
+      </w:r>
+      <w:r>
+        <w:rPr>
+          <w:rFonts w:ascii="Calibri" w:hAnsi="Calibri" w:cs="Calibri"/>
+        </w:rPr>
+        <w:t xml:space="preserve"> to provide a more extensive list. </w:t>
+      </w:r>
+      <w:r>
+        <w:rPr>
+          <w:rFonts w:ascii="Calibri" w:hAnsi="Calibri" w:cs="Calibri"/>
+        </w:rPr>
+        <w:t>Anything on medical records would also be foreign to me, a short brief on that would also be required for the purpose of the evaluation.</w:t>
+      </w:r>
+    </w:p>
+    <w:p>
+      <w:pPr>
+        <w:rPr>
+          <w:rFonts w:ascii="Calibri" w:hAnsi="Calibri" w:cs="Calibri"/>
+        </w:rPr>
+      </w:pPr>
+    </w:p>
+    <w:p>
+      <w:pPr>
+        <w:rPr>
+          <w:rFonts w:ascii="Calibri" w:hAnsi="Calibri" w:cs="Calibri"/>
+        </w:rPr>
+      </w:pPr>
+      <w:r>
+        <w:rPr>
+          <w:rFonts w:ascii="Calibri" w:hAnsi="Calibri" w:cs="Calibri"/>
+        </w:rPr>
+        <w:t>The sensor data gathered by Medic devices would be numeric in nature.</w:t>
+      </w:r>
+      <w:r>
+        <w:rPr>
+          <w:rFonts w:ascii="Calibri" w:hAnsi="Calibri" w:cs="Calibri"/>
+        </w:rPr>
+        <w:t xml:space="preserve"> All of this would be rendered on the </w:t>
+      </w:r>
+      <w:proofErr w:type="spellStart"/>
+      <w:r>
+        <w:rPr>
+          <w:rFonts w:ascii="Calibri" w:hAnsi="Calibri" w:cs="Calibri"/>
+        </w:rPr>
+        <w:t>Digicare</w:t>
+      </w:r>
+      <w:proofErr w:type="spellEnd"/>
+      <w:r>
+        <w:rPr>
+          <w:rFonts w:ascii="Calibri" w:hAnsi="Calibri" w:cs="Calibri"/>
+        </w:rPr>
+        <w:t xml:space="preserve"> </w:t>
+      </w:r>
+      <w:r>
+        <w:rPr>
+          <w:rFonts w:ascii="Calibri" w:hAnsi="Calibri" w:cs="Calibri"/>
+        </w:rPr>
+        <w:t>systems</w:t>
+      </w:r>
+      <w:r>
+        <w:rPr>
+          <w:rFonts w:ascii="Calibri" w:hAnsi="Calibri" w:cs="Calibri"/>
+        </w:rPr>
+        <w:t xml:space="preserve"> dashboard accessed by </w:t>
+      </w:r>
+      <w:proofErr w:type="spellStart"/>
+      <w:r>
+        <w:rPr>
+          <w:rFonts w:ascii="Calibri" w:hAnsi="Calibri" w:cs="Calibri"/>
+        </w:rPr>
+        <w:t>HomeHeart</w:t>
+      </w:r>
+      <w:proofErr w:type="spellEnd"/>
+      <w:r>
+        <w:rPr>
+          <w:rFonts w:ascii="Calibri" w:hAnsi="Calibri" w:cs="Calibri"/>
+        </w:rPr>
+        <w:t xml:space="preserve"> Clinic and </w:t>
+      </w:r>
+      <w:proofErr w:type="spellStart"/>
+      <w:r>
+        <w:rPr>
+          <w:rFonts w:ascii="Calibri" w:hAnsi="Calibri" w:cs="Calibri"/>
+        </w:rPr>
+        <w:t>MLhealth</w:t>
+      </w:r>
+      <w:proofErr w:type="spellEnd"/>
+      <w:r>
+        <w:rPr>
+          <w:rFonts w:ascii="Calibri" w:hAnsi="Calibri" w:cs="Calibri"/>
+        </w:rPr>
+        <w:t>.</w:t>
+      </w:r>
+    </w:p>
+    <w:p>
+      <w:pPr>
+        <w:rPr>
+          <w:rFonts w:ascii="Calibri" w:hAnsi="Calibri" w:cs="Calibri"/>
+        </w:rPr>
+      </w:pPr>
+    </w:p>
+    <w:p>
+      <w:pPr>
+        <w:pStyle w:val="Heading2"/>
+        <w:rPr>
+          <w:rFonts w:ascii="Calibri" w:hAnsi="Calibri" w:cs="Calibri"/>
+          <w:sz w:val="32"/>
+          <w:szCs w:val="32"/>
+        </w:rPr>
+      </w:pPr>
+      <w:bookmarkStart w:id="3" w:name="_Toc69574553"/>
+      <w:r>
+        <w:rPr>
+          <w:rFonts w:ascii="Calibri" w:hAnsi="Calibri" w:cs="Calibri"/>
+          <w:sz w:val="32"/>
+          <w:szCs w:val="32"/>
+        </w:rPr>
+        <w:t>Handling Data Quality</w:t>
+      </w:r>
+      <w:bookmarkEnd w:id="3"/>
+    </w:p>
+    <w:p>
+      <w:pPr>
+        <w:rPr>
+          <w:rFonts w:ascii="Calibri" w:hAnsi="Calibri" w:cs="Calibri"/>
+        </w:rPr>
+      </w:pPr>
+    </w:p>
+    <w:p>
+      <w:pPr>
+        <w:rPr>
+          <w:rFonts w:ascii="Calibri" w:hAnsi="Calibri" w:cs="Calibri"/>
+        </w:rPr>
+      </w:pPr>
+    </w:p>
+    <w:p>
+      <w:pPr>
+        <w:rPr>
+          <w:rFonts w:ascii="Calibri" w:hAnsi="Calibri" w:cs="Calibri"/>
+        </w:rPr>
+      </w:pPr>
+      <w:r>
+        <w:rPr>
+          <w:rFonts w:ascii="Calibri" w:hAnsi="Calibri" w:cs="Calibri"/>
+        </w:rPr>
+        <w:t xml:space="preserve"> </w:t>
+      </w:r>
+      <w:r>
+        <w:rPr>
+          <w:rFonts w:ascii="Calibri" w:hAnsi="Calibri" w:cs="Calibri"/>
+        </w:rPr>
+        <w:t>2. What data quality issues have you identified and how will you remedy them?</w:t>
+      </w:r>
+    </w:p>
+    <w:p>
+      <w:pPr>
+        <w:rPr>
+          <w:rFonts w:ascii="Calibri" w:hAnsi="Calibri" w:cs="Calibri"/>
+        </w:rPr>
+      </w:pPr>
+      <w:r>
+        <w:rPr>
+          <w:rFonts w:ascii="Calibri" w:hAnsi="Calibri" w:cs="Calibri"/>
+        </w:rPr>
+        <w:t>[10 marks]</w:t>
+      </w:r>
+      <w:r>
+        <w:rPr>
+          <w:rFonts w:ascii="Calibri" w:hAnsi="Calibri" w:cs="Calibri"/>
+        </w:rPr>
+        <w:t xml:space="preserve"> – 250 words</w:t>
+      </w:r>
+    </w:p>
+    <w:p>
+      <w:pPr>
+        <w:rPr>
+          <w:rFonts w:ascii="Calibri" w:hAnsi="Calibri" w:cs="Calibri"/>
+        </w:rPr>
+      </w:pPr>
+    </w:p>
+    <w:p>
+      <w:pPr>
+        <w:rPr>
+          <w:rFonts w:ascii="Calibri" w:hAnsi="Calibri" w:cs="Calibri"/>
+        </w:rPr>
+      </w:pPr>
+      <w:r>
+        <w:rPr>
+          <w:rFonts w:ascii="Calibri" w:hAnsi="Calibri" w:cs="Calibri"/>
+        </w:rPr>
+        <w:t>When assessing data quality its important to define what high and low-quality data are first. High quality data is</w:t>
+      </w:r>
+      <w:r>
+        <w:rPr>
+          <w:rFonts w:ascii="Calibri" w:hAnsi="Calibri" w:cs="Calibri"/>
+        </w:rPr>
+        <w:t xml:space="preserve"> data that meets the expectations and needs of a data consumer, if it is not suitable for its intended purpose, its low quality.</w:t>
+      </w:r>
+      <w:r>
+        <w:rPr>
+          <w:rFonts w:ascii="Calibri" w:hAnsi="Calibri" w:cs="Calibri"/>
+        </w:rPr>
+        <w:t xml:space="preserve"> </w:t>
+      </w:r>
+      <w:r>
+        <w:rPr>
+          <w:rFonts w:ascii="Calibri" w:hAnsi="Calibri" w:cs="Calibri"/>
+        </w:rPr>
+        <w:t xml:space="preserve"> </w:t>
+      </w:r>
+      <w:sdt>
+        <w:sdtPr>
+          <w:rPr>
+            <w:rFonts w:ascii="Calibri" w:hAnsi="Calibri" w:cs="Calibri"/>
+          </w:rPr>
+          <w:id w:val="-481312062"/>
+          <w:citation/>
+        </w:sdtPr>
+        <w:sdtContent>
+          <w:r>
+            <w:rPr>
+              <w:rFonts w:ascii="Calibri" w:hAnsi="Calibri" w:cs="Calibri"/>
+            </w:rPr>
+            <w:fldChar w:fldCharType="begin"/>
+          </w:r>
+          <w:r>
+            <w:rPr>
+              <w:rFonts w:ascii="Calibri" w:hAnsi="Calibri" w:cs="Calibri"/>
+            </w:rPr>
+            <w:instrText xml:space="preserve"> CITATION Int17 \l 1033 </w:instrText>
+          </w:r>
+          <w:r>
+            <w:rPr>
+              <w:rFonts w:ascii="Calibri" w:hAnsi="Calibri" w:cs="Calibri"/>
+            </w:rPr>
+            <w:fldChar w:fldCharType="separate"/>
+          </w:r>
+          <w:r>
+            <w:rPr>
+              <w:rFonts w:ascii="Calibri" w:hAnsi="Calibri" w:cs="Calibri"/>
+              <w:noProof/>
+            </w:rPr>
+            <w:t>(International, DAMA-DMBOK: Data Management Body of Knowledge: 2nd Edition, 2017)</w:t>
+          </w:r>
+          <w:r>
+            <w:rPr>
+              <w:rFonts w:ascii="Calibri" w:hAnsi="Calibri" w:cs="Calibri"/>
+            </w:rPr>
+            <w:fldChar w:fldCharType="end"/>
+          </w:r>
+        </w:sdtContent>
+      </w:sdt>
+    </w:p>
+    <w:p>
+      <w:pPr>
+        <w:rPr>
+          <w:rFonts w:ascii="Calibri" w:hAnsi="Calibri" w:cs="Calibri"/>
+        </w:rPr>
+      </w:pPr>
+    </w:p>
+    <w:p>
+      <w:pPr>
+        <w:rPr>
+          <w:rFonts w:ascii="Calibri" w:hAnsi="Calibri" w:cs="Calibri"/>
+        </w:rPr>
+      </w:pPr>
+      <w:r>
+        <w:rPr>
+          <w:rFonts w:ascii="Calibri" w:hAnsi="Calibri" w:cs="Calibri"/>
+        </w:rPr>
+        <w:t xml:space="preserve">This section will asses data gathered and potential areas that </w:t>
+      </w:r>
+      <w:r>
+        <w:rPr>
+          <w:rFonts w:ascii="Calibri" w:hAnsi="Calibri" w:cs="Calibri"/>
+        </w:rPr>
+        <w:t>could</w:t>
+      </w:r>
+      <w:r>
+        <w:rPr>
+          <w:rFonts w:ascii="Calibri" w:hAnsi="Calibri" w:cs="Calibri"/>
+        </w:rPr>
+        <w:t xml:space="preserve"> be lacking when evaluating data quality.</w:t>
+      </w:r>
+    </w:p>
+    <w:p>
+      <w:pPr>
+        <w:rPr>
+          <w:rFonts w:ascii="Calibri" w:hAnsi="Calibri" w:cs="Calibri"/>
+        </w:rPr>
+      </w:pPr>
+    </w:p>
+    <w:p>
+      <w:pPr>
+        <w:rPr>
+          <w:rFonts w:ascii="Calibri" w:hAnsi="Calibri" w:cs="Calibri"/>
+        </w:rPr>
+      </w:pPr>
+      <w:r>
+        <w:rPr>
+          <w:rFonts w:ascii="Calibri" w:hAnsi="Calibri" w:cs="Calibri"/>
+        </w:rPr>
+        <w:t>Data quality can be assessed using data quality dimensions</w:t>
+      </w:r>
+      <w:r>
+        <w:rPr>
+          <w:rFonts w:ascii="Calibri" w:hAnsi="Calibri" w:cs="Calibri"/>
+        </w:rPr>
+        <w:t xml:space="preserve"> outlined by DAMA International</w:t>
+      </w:r>
+      <w:r>
+        <w:rPr>
+          <w:rFonts w:ascii="Calibri" w:hAnsi="Calibri" w:cs="Calibri"/>
+        </w:rPr>
+        <w:t xml:space="preserve">. </w:t>
+      </w:r>
+      <w:sdt>
+        <w:sdtPr>
+          <w:rPr>
+            <w:rFonts w:ascii="Calibri" w:hAnsi="Calibri" w:cs="Calibri"/>
+          </w:rPr>
+          <w:id w:val="777609770"/>
+          <w:citation/>
+        </w:sdtPr>
+        <w:sdtContent>
+          <w:r>
+            <w:rPr>
+              <w:rFonts w:ascii="Calibri" w:hAnsi="Calibri" w:cs="Calibri"/>
+            </w:rPr>
+            <w:fldChar w:fldCharType="begin"/>
+          </w:r>
+          <w:r>
+            <w:rPr>
+              <w:rFonts w:ascii="Calibri" w:hAnsi="Calibri" w:cs="Calibri"/>
+            </w:rPr>
+            <w:instrText xml:space="preserve"> CITATION DAM17 \l 1033 </w:instrText>
+          </w:r>
+          <w:r>
+            <w:rPr>
+              <w:rFonts w:ascii="Calibri" w:hAnsi="Calibri" w:cs="Calibri"/>
+            </w:rPr>
+            <w:fldChar w:fldCharType="separate"/>
+          </w:r>
+          <w:r>
+            <w:rPr>
+              <w:rFonts w:ascii="Calibri" w:hAnsi="Calibri" w:cs="Calibri"/>
+              <w:noProof/>
+            </w:rPr>
+            <w:t>(International, DAMA-DMBOK: Data Management Body of Knowledge: 2nd Edition, 2017)</w:t>
+          </w:r>
+          <w:r>
+            <w:rPr>
+              <w:rFonts w:ascii="Calibri" w:hAnsi="Calibri" w:cs="Calibri"/>
+            </w:rPr>
+            <w:fldChar w:fldCharType="end"/>
+          </w:r>
+        </w:sdtContent>
+      </w:sdt>
+    </w:p>
+    <w:p>
+      <w:pPr>
+        <w:rPr>
+          <w:rFonts w:ascii="Calibri" w:hAnsi="Calibri" w:cs="Calibri"/>
+        </w:rPr>
+      </w:pPr>
+    </w:p>
+    <w:p>
+      <w:pPr>
+        <w:pStyle w:val="Heading3"/>
+        <w:rPr>
+          <w:rFonts w:ascii="Calibri" w:hAnsi="Calibri" w:cs="Calibri"/>
+        </w:rPr>
+      </w:pPr>
+      <w:bookmarkStart w:id="4" w:name="_Toc69574554"/>
+      <w:r>
+        <w:rPr>
+          <w:rFonts w:ascii="Calibri" w:hAnsi="Calibri" w:cs="Calibri"/>
+        </w:rPr>
+        <w:t>Accuracy</w:t>
+      </w:r>
+      <w:bookmarkEnd w:id="4"/>
+    </w:p>
+    <w:p/>
+    <w:p>
+      <w:pPr>
+        <w:pStyle w:val="Heading3"/>
+        <w:rPr>
+          <w:rFonts w:ascii="Calibri" w:hAnsi="Calibri" w:cs="Calibri"/>
+        </w:rPr>
+      </w:pPr>
+      <w:bookmarkStart w:id="5" w:name="_Toc69574555"/>
+      <w:r>
+        <w:rPr>
+          <w:rFonts w:ascii="Calibri" w:hAnsi="Calibri" w:cs="Calibri"/>
+        </w:rPr>
+        <w:t>Completeness</w:t>
+      </w:r>
+      <w:bookmarkEnd w:id="5"/>
+      <w:r>
+        <w:rPr>
+          <w:rFonts w:ascii="Calibri" w:hAnsi="Calibri" w:cs="Calibri"/>
+        </w:rPr>
+        <w:t xml:space="preserve"> </w:t>
+      </w:r>
+    </w:p>
+    <w:p/>
+    <w:p>
+      <w:pPr>
+        <w:pStyle w:val="Heading3"/>
+        <w:rPr>
+          <w:rFonts w:ascii="Calibri" w:hAnsi="Calibri" w:cs="Calibri"/>
+        </w:rPr>
+      </w:pPr>
+      <w:bookmarkStart w:id="6" w:name="_Toc69574556"/>
+      <w:r>
+        <w:rPr>
+          <w:rFonts w:ascii="Calibri" w:hAnsi="Calibri" w:cs="Calibri"/>
+        </w:rPr>
+        <w:t>Consistency</w:t>
+      </w:r>
+      <w:bookmarkEnd w:id="6"/>
+    </w:p>
+    <w:p/>
+    <w:p>
+      <w:pPr>
+        <w:pStyle w:val="Heading3"/>
+        <w:rPr>
+          <w:rFonts w:ascii="Calibri" w:hAnsi="Calibri" w:cs="Calibri"/>
+        </w:rPr>
+      </w:pPr>
+      <w:bookmarkStart w:id="7" w:name="_Toc69574557"/>
+      <w:r>
+        <w:rPr>
+          <w:rFonts w:ascii="Calibri" w:hAnsi="Calibri" w:cs="Calibri"/>
+        </w:rPr>
+        <w:t>Data Integrity</w:t>
+      </w:r>
+      <w:bookmarkEnd w:id="7"/>
+      <w:r>
+        <w:rPr>
+          <w:rFonts w:ascii="Calibri" w:hAnsi="Calibri" w:cs="Calibri"/>
+        </w:rPr>
+        <w:t xml:space="preserve"> </w:t>
+      </w:r>
+    </w:p>
+    <w:p/>
+    <w:p>
+      <w:pPr>
+        <w:pStyle w:val="Heading3"/>
+        <w:rPr>
+          <w:rFonts w:ascii="Calibri" w:hAnsi="Calibri" w:cs="Calibri"/>
+        </w:rPr>
+      </w:pPr>
+      <w:bookmarkStart w:id="8" w:name="_Toc69574558"/>
+      <w:r>
+        <w:rPr>
+          <w:rFonts w:ascii="Calibri" w:hAnsi="Calibri" w:cs="Calibri"/>
+        </w:rPr>
+        <w:t>Reasonability</w:t>
+      </w:r>
+      <w:bookmarkEnd w:id="8"/>
+      <w:r>
+        <w:rPr>
+          <w:rFonts w:ascii="Calibri" w:hAnsi="Calibri" w:cs="Calibri"/>
+        </w:rPr>
+        <w:t xml:space="preserve"> </w:t>
+      </w:r>
+    </w:p>
+    <w:p/>
+    <w:p>
+      <w:pPr>
+        <w:pStyle w:val="Heading3"/>
+        <w:rPr>
+          <w:rFonts w:ascii="Calibri" w:hAnsi="Calibri" w:cs="Calibri"/>
+        </w:rPr>
+      </w:pPr>
+      <w:bookmarkStart w:id="9" w:name="_Toc69574559"/>
+      <w:r>
+        <w:rPr>
+          <w:rFonts w:ascii="Calibri" w:hAnsi="Calibri" w:cs="Calibri"/>
+        </w:rPr>
+        <w:t>Timeliness</w:t>
+      </w:r>
+      <w:bookmarkEnd w:id="9"/>
+      <w:r>
+        <w:rPr>
+          <w:rFonts w:ascii="Calibri" w:hAnsi="Calibri" w:cs="Calibri"/>
+        </w:rPr>
+        <w:t xml:space="preserve"> </w:t>
+      </w:r>
+    </w:p>
+    <w:p/>
+    <w:p>
+      <w:pPr>
+        <w:pStyle w:val="Heading3"/>
+        <w:rPr>
+          <w:rFonts w:ascii="Calibri" w:hAnsi="Calibri" w:cs="Calibri"/>
+        </w:rPr>
+      </w:pPr>
+      <w:bookmarkStart w:id="10" w:name="_Toc69574560"/>
+      <w:r>
+        <w:rPr>
+          <w:rFonts w:ascii="Calibri" w:hAnsi="Calibri" w:cs="Calibri"/>
+        </w:rPr>
+        <w:t>Uniqueness</w:t>
+      </w:r>
+      <w:bookmarkEnd w:id="10"/>
+      <w:r>
+        <w:rPr>
+          <w:rFonts w:ascii="Calibri" w:hAnsi="Calibri" w:cs="Calibri"/>
+        </w:rPr>
+        <w:t xml:space="preserve"> </w:t>
+      </w:r>
+    </w:p>
+    <w:p/>
+    <w:p>
+      <w:pPr>
+        <w:pStyle w:val="Heading3"/>
+        <w:rPr>
+          <w:rFonts w:ascii="Calibri" w:hAnsi="Calibri" w:cs="Calibri"/>
+        </w:rPr>
+      </w:pPr>
+      <w:bookmarkStart w:id="11" w:name="_Toc69574561"/>
+      <w:r>
+        <w:rPr>
+          <w:rFonts w:ascii="Calibri" w:hAnsi="Calibri" w:cs="Calibri"/>
+        </w:rPr>
+        <w:t>Validity</w:t>
+      </w:r>
+      <w:bookmarkEnd w:id="11"/>
+      <w:r>
+        <w:rPr>
+          <w:rFonts w:ascii="Calibri" w:hAnsi="Calibri" w:cs="Calibri"/>
+        </w:rPr>
+        <w:t xml:space="preserve"> </w:t>
+      </w:r>
+    </w:p>
+    <w:p>
+      <w:pPr>
+        <w:rPr>
+          <w:rFonts w:ascii="Calibri" w:hAnsi="Calibri" w:cs="Calibri"/>
+        </w:rPr>
+      </w:pPr>
+    </w:p>
+    <w:p>
+      <w:pPr>
+        <w:rPr>
+          <w:rFonts w:ascii="Calibri" w:hAnsi="Calibri" w:cs="Calibri"/>
+        </w:rPr>
+      </w:pPr>
+    </w:p>
+    <w:p>
+      <w:pPr>
+        <w:pStyle w:val="Heading2"/>
+        <w:rPr>
+          <w:rFonts w:ascii="Calibri" w:hAnsi="Calibri" w:cs="Calibri"/>
+          <w:sz w:val="32"/>
+          <w:szCs w:val="32"/>
+        </w:rPr>
+      </w:pPr>
+      <w:bookmarkStart w:id="12" w:name="_Toc69574562"/>
+      <w:r>
+        <w:rPr>
+          <w:rFonts w:ascii="Calibri" w:hAnsi="Calibri" w:cs="Calibri"/>
+          <w:sz w:val="32"/>
+          <w:szCs w:val="32"/>
+        </w:rPr>
+        <w:lastRenderedPageBreak/>
+        <w:t>Data Bias</w:t>
+      </w:r>
+      <w:bookmarkEnd w:id="12"/>
+    </w:p>
+    <w:p/>
+    <w:p>
+      <w:pPr>
+        <w:rPr>
+          <w:rFonts w:ascii="Calibri" w:hAnsi="Calibri" w:cs="Calibri"/>
+        </w:rPr>
+      </w:pPr>
+      <w:r>
+        <w:rPr>
+          <w:rFonts w:ascii="Calibri" w:hAnsi="Calibri" w:cs="Calibri"/>
+        </w:rPr>
+        <w:t>3. Is there any potential for data bias in this project and if so, what strategies will you</w:t>
+      </w:r>
+    </w:p>
+    <w:p>
+      <w:pPr>
+        <w:rPr>
+          <w:rFonts w:ascii="Calibri" w:hAnsi="Calibri" w:cs="Calibri"/>
+        </w:rPr>
+      </w:pPr>
+      <w:r>
+        <w:rPr>
+          <w:rFonts w:ascii="Calibri" w:hAnsi="Calibri" w:cs="Calibri"/>
+        </w:rPr>
+        <w:t>use to address this?</w:t>
       </w:r>
     </w:p>
     <w:p>
@@ -3842,71 +5728,76 @@
         </w:rPr>
         <w:t>[15 marks]</w:t>
       </w:r>
-    </w:p>
-    <w:p>
-      <w:pPr>
-        <w:rPr>
-          <w:rFonts w:ascii="Calibri" w:hAnsi="Calibri" w:cs="Calibri"/>
-        </w:rPr>
-      </w:pPr>
-      <w:r>
-        <w:rPr>
-          <w:rFonts w:ascii="Calibri" w:hAnsi="Calibri" w:cs="Calibri"/>
-        </w:rPr>
-        <w:t>2. What data quality issues have you identified and how will you remedy them?</w:t>
-      </w:r>
-    </w:p>
-    <w:p>
-      <w:pPr>
-        <w:rPr>
-          <w:rFonts w:ascii="Calibri" w:hAnsi="Calibri" w:cs="Calibri"/>
-        </w:rPr>
-      </w:pPr>
-      <w:r>
-        <w:rPr>
-          <w:rFonts w:ascii="Calibri" w:hAnsi="Calibri" w:cs="Calibri"/>
-        </w:rPr>
-        <w:t>[10 marks]</w:t>
-      </w:r>
-    </w:p>
-    <w:p>
-      <w:pPr>
-        <w:rPr>
-          <w:rFonts w:ascii="Calibri" w:hAnsi="Calibri" w:cs="Calibri"/>
-        </w:rPr>
-      </w:pPr>
-      <w:r>
-        <w:rPr>
-          <w:rFonts w:ascii="Calibri" w:hAnsi="Calibri" w:cs="Calibri"/>
-        </w:rPr>
-        <w:t>3. Is there any potential for data bias in this project and if so, what strategies will you</w:t>
-      </w:r>
-    </w:p>
-    <w:p>
-      <w:pPr>
-        <w:rPr>
-          <w:rFonts w:ascii="Calibri" w:hAnsi="Calibri" w:cs="Calibri"/>
-        </w:rPr>
-      </w:pPr>
-      <w:r>
-        <w:rPr>
-          <w:rFonts w:ascii="Calibri" w:hAnsi="Calibri" w:cs="Calibri"/>
-        </w:rPr>
-        <w:t>use to address this?</w:t>
-      </w:r>
-    </w:p>
-    <w:p>
-      <w:pPr>
-        <w:rPr>
-          <w:rFonts w:ascii="Calibri" w:hAnsi="Calibri" w:cs="Calibri"/>
-        </w:rPr>
-      </w:pPr>
-      <w:r>
-        <w:rPr>
-          <w:rFonts w:ascii="Calibri" w:hAnsi="Calibri" w:cs="Calibri"/>
-        </w:rPr>
-        <w:t>[15 marks]</w:t>
-      </w:r>
+      <w:r>
+        <w:rPr>
+          <w:rFonts w:ascii="Calibri" w:hAnsi="Calibri" w:cs="Calibri"/>
+        </w:rPr>
+        <w:t xml:space="preserve"> - 375</w:t>
+      </w:r>
+      <w:r>
+        <w:rPr>
+          <w:rFonts w:ascii="Calibri" w:hAnsi="Calibri" w:cs="Calibri"/>
+        </w:rPr>
+        <w:t xml:space="preserve"> </w:t>
+      </w:r>
+      <w:r>
+        <w:rPr>
+          <w:rFonts w:ascii="Calibri" w:hAnsi="Calibri" w:cs="Calibri"/>
+        </w:rPr>
+        <w:t>words</w:t>
+      </w:r>
+    </w:p>
+    <w:p/>
+    <w:p/>
+    <w:p/>
+    <w:p>
+      <w:pPr>
+        <w:pStyle w:val="Heading2"/>
+        <w:rPr>
+          <w:rFonts w:ascii="Calibri" w:hAnsi="Calibri" w:cs="Calibri"/>
+          <w:sz w:val="32"/>
+          <w:szCs w:val="32"/>
+        </w:rPr>
+      </w:pPr>
+      <w:bookmarkStart w:id="13" w:name="_Toc69574563"/>
+      <w:r>
+        <w:rPr>
+          <w:rFonts w:ascii="Calibri" w:hAnsi="Calibri" w:cs="Calibri"/>
+          <w:sz w:val="32"/>
+          <w:szCs w:val="32"/>
+        </w:rPr>
+        <w:t>Data Privacy and Security</w:t>
+      </w:r>
+      <w:bookmarkEnd w:id="13"/>
+      <w:r>
+        <w:rPr>
+          <w:rFonts w:ascii="Calibri" w:hAnsi="Calibri" w:cs="Calibri"/>
+          <w:sz w:val="32"/>
+          <w:szCs w:val="32"/>
+        </w:rPr>
+        <w:t xml:space="preserve"> </w:t>
+      </w:r>
+    </w:p>
+    <w:p>
+      <w:pPr>
+        <w:rPr>
+          <w:rFonts w:ascii="Calibri" w:hAnsi="Calibri" w:cs="Calibri"/>
+        </w:rPr>
+      </w:pPr>
+    </w:p>
+    <w:p>
+      <w:pPr>
+        <w:rPr>
+          <w:rFonts w:ascii="Calibri" w:hAnsi="Calibri" w:cs="Calibri"/>
+        </w:rPr>
+      </w:pPr>
+    </w:p>
+    <w:p>
+      <w:pPr>
+        <w:rPr>
+          <w:rFonts w:ascii="Calibri" w:hAnsi="Calibri" w:cs="Calibri"/>
+        </w:rPr>
+      </w:pPr>
     </w:p>
     <w:p>
       <w:pPr>
@@ -3944,7 +5835,33 @@
         <w:rPr>
           <w:rFonts w:ascii="Calibri" w:hAnsi="Calibri" w:cs="Calibri"/>
         </w:rPr>
-        <w:t>[10 marks]</w:t>
+        <w:t xml:space="preserve">[10 </w:t>
+      </w:r>
+      <w:proofErr w:type="gramStart"/>
+      <w:r>
+        <w:rPr>
+          <w:rFonts w:ascii="Calibri" w:hAnsi="Calibri" w:cs="Calibri"/>
+        </w:rPr>
+        <w:t>marks]</w:t>
+      </w:r>
+      <w:r>
+        <w:rPr>
+          <w:rFonts w:ascii="Calibri" w:hAnsi="Calibri" w:cs="Calibri"/>
+        </w:rPr>
+        <w:t xml:space="preserve"> </w:t>
+      </w:r>
+      <w:r>
+        <w:rPr>
+          <w:rFonts w:ascii="Calibri" w:hAnsi="Calibri" w:cs="Calibri"/>
+        </w:rPr>
+        <w:t xml:space="preserve"> –</w:t>
+      </w:r>
+      <w:proofErr w:type="gramEnd"/>
+      <w:r>
+        <w:rPr>
+          <w:rFonts w:ascii="Calibri" w:hAnsi="Calibri" w:cs="Calibri"/>
+        </w:rPr>
+        <w:t xml:space="preserve"> 250 words</w:t>
       </w:r>
     </w:p>
     <w:p/>
@@ -3958,26 +5875,16 @@
     <w:p/>
     <w:p/>
     <w:p/>
-    <w:p>
-      <w:pPr>
-        <w:pStyle w:val="Heading2"/>
-        <w:rPr>
-          <w:rFonts w:ascii="Calibri" w:eastAsia="Arial Unicode MS" w:hAnsi="Calibri"/>
-          <w:sz w:val="30"/>
-          <w:szCs w:val="30"/>
-        </w:rPr>
-      </w:pPr>
-      <w:bookmarkStart w:id="2" w:name="_Toc69234444"/>
-      <w:r>
-        <w:rPr>
-          <w:rFonts w:ascii="Calibri" w:eastAsia="Arial Unicode MS" w:hAnsi="Calibri"/>
-          <w:sz w:val="30"/>
-          <w:szCs w:val="30"/>
-        </w:rPr>
-        <w:t>Document Outline</w:t>
-      </w:r>
-      <w:bookmarkEnd w:id="2"/>
-    </w:p>
+    <w:p/>
+    <w:p/>
+    <w:p/>
+    <w:p/>
+    <w:p/>
+    <w:p/>
+    <w:p/>
+    <w:p/>
+    <w:p/>
+    <w:p/>
     <w:p>
       <w:pPr>
         <w:pStyle w:val="Body"/>
@@ -4037,7 +5944,7 @@
           <w:szCs w:val="40"/>
         </w:rPr>
       </w:pPr>
-      <w:bookmarkStart w:id="3" w:name="_Toc69234445"/>
+      <w:bookmarkStart w:id="14" w:name="_Toc69574564"/>
       <w:r>
         <w:rPr>
           <w:rFonts w:ascii="Calibri" w:eastAsia="Arial Unicode MS" w:hAnsi="Calibri" w:cs="Calibri"/>
@@ -4046,7 +5953,7 @@
         </w:rPr>
         <w:t>Data Protection Impact Assessment</w:t>
       </w:r>
-      <w:bookmarkEnd w:id="3"/>
+      <w:bookmarkEnd w:id="14"/>
     </w:p>
     <w:p>
       <w:pPr>
@@ -4114,6 +6021,7 @@
         <w:rPr>
           <w:rFonts w:ascii="Calibri" w:hAnsi="Calibri" w:cs="Calibri"/>
         </w:rPr>
+        <w:lastRenderedPageBreak/>
         <w:t xml:space="preserve">protection related risks arising from a new project, which may affect your </w:t>
       </w:r>
       <w:proofErr w:type="spellStart"/>
@@ -4154,7 +6062,6 @@
         <w:rPr>
           <w:rFonts w:ascii="Calibri" w:hAnsi="Calibri" w:cs="Calibri"/>
         </w:rPr>
-        <w:lastRenderedPageBreak/>
         <w:t>DPIAs are important tools for negating risk, and for demonstrating compliance with the</w:t>
       </w:r>
     </w:p>
@@ -4195,250 +6102,6 @@
           <w:rFonts w:ascii="Calibri" w:hAnsi="Calibri" w:cs="Calibri"/>
         </w:rPr>
         <w:t>Act.</w:t>
-      </w:r>
-    </w:p>
-    <w:p>
-      <w:pPr>
-        <w:rPr>
-          <w:rFonts w:ascii="Calibri" w:hAnsi="Calibri" w:cs="Calibri"/>
-        </w:rPr>
-      </w:pPr>
-      <w:r>
-        <w:rPr>
-          <w:rFonts w:ascii="Calibri" w:hAnsi="Calibri" w:cs="Calibri"/>
-        </w:rPr>
-        <w:t>1. If you are processing personal data, what is the lawful basis for processing this</w:t>
-      </w:r>
-    </w:p>
-    <w:p>
-      <w:pPr>
-        <w:rPr>
-          <w:rFonts w:ascii="Calibri" w:hAnsi="Calibri" w:cs="Calibri"/>
-        </w:rPr>
-      </w:pPr>
-      <w:r>
-        <w:rPr>
-          <w:rFonts w:ascii="Calibri" w:hAnsi="Calibri" w:cs="Calibri"/>
-        </w:rPr>
-        <w:t>data?</w:t>
-      </w:r>
-    </w:p>
-    <w:p>
-      <w:pPr>
-        <w:rPr>
-          <w:rFonts w:ascii="Calibri" w:hAnsi="Calibri" w:cs="Calibri"/>
-        </w:rPr>
-      </w:pPr>
-      <w:r>
-        <w:rPr>
-          <w:rFonts w:ascii="Calibri" w:hAnsi="Calibri" w:cs="Calibri"/>
-        </w:rPr>
-        <w:t>[5 marks]</w:t>
-      </w:r>
-    </w:p>
-    <w:p>
-      <w:pPr>
-        <w:rPr>
-          <w:rFonts w:ascii="Calibri" w:hAnsi="Calibri" w:cs="Calibri"/>
-        </w:rPr>
-      </w:pPr>
-      <w:r>
-        <w:rPr>
-          <w:rFonts w:ascii="Calibri" w:hAnsi="Calibri" w:cs="Calibri"/>
-        </w:rPr>
-        <w:t xml:space="preserve">2. If the project involves multiple </w:t>
-      </w:r>
-      <w:proofErr w:type="spellStart"/>
-      <w:r>
-        <w:rPr>
-          <w:rFonts w:ascii="Calibri" w:hAnsi="Calibri" w:cs="Calibri"/>
-        </w:rPr>
-        <w:t>organisations</w:t>
-      </w:r>
-      <w:proofErr w:type="spellEnd"/>
-      <w:r>
-        <w:rPr>
-          <w:rFonts w:ascii="Calibri" w:hAnsi="Calibri" w:cs="Calibri"/>
-        </w:rPr>
-        <w:t>, identify the data controller(s) and</w:t>
-      </w:r>
-    </w:p>
-    <w:p>
-      <w:pPr>
-        <w:rPr>
-          <w:rFonts w:ascii="Calibri" w:hAnsi="Calibri" w:cs="Calibri"/>
-        </w:rPr>
-      </w:pPr>
-      <w:r>
-        <w:rPr>
-          <w:rFonts w:ascii="Calibri" w:hAnsi="Calibri" w:cs="Calibri"/>
-        </w:rPr>
-        <w:t>processor(s)? (Justify your answer)</w:t>
-      </w:r>
-    </w:p>
-    <w:p>
-      <w:pPr>
-        <w:rPr>
-          <w:rFonts w:ascii="Calibri" w:hAnsi="Calibri" w:cs="Calibri"/>
-        </w:rPr>
-      </w:pPr>
-      <w:r>
-        <w:rPr>
-          <w:rFonts w:ascii="Calibri" w:hAnsi="Calibri" w:cs="Calibri"/>
-        </w:rPr>
-        <w:t>[10 marks]</w:t>
-      </w:r>
-    </w:p>
-    <w:p>
-      <w:pPr>
-        <w:rPr>
-          <w:rFonts w:ascii="Calibri" w:hAnsi="Calibri" w:cs="Calibri"/>
-        </w:rPr>
-      </w:pPr>
-      <w:r>
-        <w:rPr>
-          <w:rFonts w:ascii="Calibri" w:hAnsi="Calibri" w:cs="Calibri"/>
-        </w:rPr>
-        <w:t>3. How will you apply safeguards to ensure the processing remains lawful e.g.</w:t>
-      </w:r>
-    </w:p>
-    <w:p>
-      <w:pPr>
-        <w:rPr>
-          <w:rFonts w:ascii="Calibri" w:hAnsi="Calibri" w:cs="Calibri"/>
-        </w:rPr>
-      </w:pPr>
-      <w:proofErr w:type="spellStart"/>
-      <w:r>
-        <w:rPr>
-          <w:rFonts w:ascii="Calibri" w:hAnsi="Calibri" w:cs="Calibri"/>
-        </w:rPr>
-        <w:t>Pseudonymisation</w:t>
-      </w:r>
-      <w:proofErr w:type="spellEnd"/>
-      <w:r>
-        <w:rPr>
-          <w:rFonts w:ascii="Calibri" w:hAnsi="Calibri" w:cs="Calibri"/>
-        </w:rPr>
-        <w:t xml:space="preserve">, </w:t>
-      </w:r>
-      <w:proofErr w:type="spellStart"/>
-      <w:r>
-        <w:rPr>
-          <w:rFonts w:ascii="Calibri" w:hAnsi="Calibri" w:cs="Calibri"/>
-        </w:rPr>
-        <w:t>anonymisation</w:t>
-      </w:r>
-      <w:proofErr w:type="spellEnd"/>
-      <w:r>
-        <w:rPr>
-          <w:rFonts w:ascii="Calibri" w:hAnsi="Calibri" w:cs="Calibri"/>
-        </w:rPr>
-        <w:t>?</w:t>
-      </w:r>
-    </w:p>
-    <w:p>
-      <w:pPr>
-        <w:rPr>
-          <w:rFonts w:ascii="Calibri" w:hAnsi="Calibri" w:cs="Calibri"/>
-        </w:rPr>
-      </w:pPr>
-      <w:r>
-        <w:rPr>
-          <w:rFonts w:ascii="Calibri" w:hAnsi="Calibri" w:cs="Calibri"/>
-        </w:rPr>
-        <w:t>[10 marks]</w:t>
-      </w:r>
-    </w:p>
-    <w:p>
-      <w:pPr>
-        <w:rPr>
-          <w:rFonts w:ascii="Calibri" w:hAnsi="Calibri" w:cs="Calibri"/>
-        </w:rPr>
-      </w:pPr>
-      <w:r>
-        <w:rPr>
-          <w:rFonts w:ascii="Calibri" w:hAnsi="Calibri" w:cs="Calibri"/>
-        </w:rPr>
-        <w:t>4. How will personal data be secured throughout its entire lifecycle?</w:t>
-      </w:r>
-    </w:p>
-    <w:p>
-      <w:pPr>
-        <w:rPr>
-          <w:rFonts w:ascii="Calibri" w:hAnsi="Calibri" w:cs="Calibri"/>
-        </w:rPr>
-      </w:pPr>
-      <w:r>
-        <w:rPr>
-          <w:rFonts w:ascii="Calibri" w:hAnsi="Calibri" w:cs="Calibri"/>
-        </w:rPr>
-        <w:t>[10 marks]</w:t>
-      </w:r>
-    </w:p>
-    <w:p>
-      <w:pPr>
-        <w:rPr>
-          <w:rFonts w:ascii="Calibri" w:hAnsi="Calibri" w:cs="Calibri"/>
-        </w:rPr>
-      </w:pPr>
-      <w:r>
-        <w:rPr>
-          <w:rFonts w:ascii="Calibri" w:hAnsi="Calibri" w:cs="Calibri"/>
-        </w:rPr>
-        <w:t>5. If relying on consent to process personal data, how will this be collected and what is</w:t>
-      </w:r>
-    </w:p>
-    <w:p>
-      <w:pPr>
-        <w:rPr>
-          <w:rFonts w:ascii="Calibri" w:hAnsi="Calibri" w:cs="Calibri"/>
-        </w:rPr>
-      </w:pPr>
-      <w:r>
-        <w:rPr>
-          <w:rFonts w:ascii="Calibri" w:hAnsi="Calibri" w:cs="Calibri"/>
-        </w:rPr>
-        <w:t>the impact if consent is withheld or withdrawn?</w:t>
-      </w:r>
-    </w:p>
-    <w:p>
-      <w:pPr>
-        <w:rPr>
-          <w:rFonts w:ascii="Calibri" w:hAnsi="Calibri" w:cs="Calibri"/>
-        </w:rPr>
-      </w:pPr>
-      <w:r>
-        <w:rPr>
-          <w:rFonts w:ascii="Calibri" w:hAnsi="Calibri" w:cs="Calibri"/>
-        </w:rPr>
-        <w:t>[5 marks]</w:t>
-      </w:r>
-    </w:p>
-    <w:p>
-      <w:pPr>
-        <w:rPr>
-          <w:rFonts w:ascii="Calibri" w:hAnsi="Calibri" w:cs="Calibri"/>
-        </w:rPr>
-      </w:pPr>
-      <w:r>
-        <w:rPr>
-          <w:rFonts w:ascii="Calibri" w:hAnsi="Calibri" w:cs="Calibri"/>
-        </w:rPr>
-        <w:t>6. What are the critical ethical risks for this project and how can you mitigate for them.</w:t>
-      </w:r>
-    </w:p>
-    <w:p>
-      <w:pPr>
-        <w:rPr>
-          <w:rFonts w:ascii="Calibri" w:hAnsi="Calibri" w:cs="Calibri"/>
-        </w:rPr>
-      </w:pPr>
-      <w:r>
-        <w:rPr>
-          <w:rFonts w:ascii="Calibri" w:hAnsi="Calibri" w:cs="Calibri"/>
-        </w:rPr>
-        <w:t>[10 marks]</w:t>
       </w:r>
     </w:p>
     <w:p>
@@ -4458,37 +6121,72 @@
     </w:p>
     <w:p>
       <w:pPr>
-        <w:pStyle w:val="Body"/>
-        <w:rPr>
-          <w:rFonts w:ascii="Times New Roman" w:eastAsia="Arial Unicode MS" w:hAnsi="Times New Roman" w:cs="Times New Roman"/>
-          <w:sz w:val="23"/>
-          <w:szCs w:val="23"/>
-          <w14:textOutline w14:w="0" w14:cap="rnd" w14:cmpd="sng" w14:algn="ctr">
-            <w14:noFill/>
-            <w14:prstDash w14:val="solid"/>
-            <w14:bevel/>
-          </w14:textOutline>
-        </w:rPr>
-      </w:pPr>
-    </w:p>
-    <w:p>
-      <w:pPr>
-        <w:pStyle w:val="Body"/>
-        <w:rPr>
-          <w:rFonts w:ascii="Times New Roman" w:eastAsia="Arial Unicode MS" w:hAnsi="Times New Roman" w:cs="Times New Roman"/>
-          <w:sz w:val="23"/>
-          <w:szCs w:val="23"/>
-          <w14:textOutline w14:w="0" w14:cap="rnd" w14:cmpd="sng" w14:algn="ctr">
-            <w14:noFill/>
-            <w14:prstDash w14:val="solid"/>
-            <w14:bevel/>
-          </w14:textOutline>
-        </w:rPr>
-      </w:pPr>
-    </w:p>
-    <w:p>
-      <w:pPr>
-        <w:pStyle w:val="ListParagraph"/>
+        <w:pStyle w:val="Heading2"/>
+        <w:rPr>
+          <w:rFonts w:ascii="Calibri" w:hAnsi="Calibri" w:cs="Calibri"/>
+          <w:sz w:val="32"/>
+          <w:szCs w:val="32"/>
+        </w:rPr>
+      </w:pPr>
+      <w:bookmarkStart w:id="15" w:name="_Toc69574565"/>
+      <w:r>
+        <w:rPr>
+          <w:rFonts w:ascii="Calibri" w:hAnsi="Calibri" w:cs="Calibri"/>
+          <w:sz w:val="32"/>
+          <w:szCs w:val="32"/>
+        </w:rPr>
+        <w:t>Processing Personal Data</w:t>
+      </w:r>
+      <w:bookmarkEnd w:id="15"/>
+    </w:p>
+    <w:p/>
+    <w:p>
+      <w:pPr>
+        <w:rPr>
+          <w:rFonts w:ascii="Calibri" w:hAnsi="Calibri" w:cs="Calibri"/>
+        </w:rPr>
+      </w:pPr>
+      <w:r>
+        <w:rPr>
+          <w:rFonts w:ascii="Calibri" w:hAnsi="Calibri" w:cs="Calibri"/>
+        </w:rPr>
+        <w:t>1. If you are processing personal data, what is the lawful basis for processing this</w:t>
+      </w:r>
+    </w:p>
+    <w:p>
+      <w:pPr>
+        <w:rPr>
+          <w:rFonts w:ascii="Calibri" w:hAnsi="Calibri" w:cs="Calibri"/>
+        </w:rPr>
+      </w:pPr>
+      <w:r>
+        <w:rPr>
+          <w:rFonts w:ascii="Calibri" w:hAnsi="Calibri" w:cs="Calibri"/>
+        </w:rPr>
+        <w:t>data?</w:t>
+      </w:r>
+    </w:p>
+    <w:p>
+      <w:pPr>
+        <w:rPr>
+          <w:rFonts w:ascii="Calibri" w:hAnsi="Calibri" w:cs="Calibri"/>
+        </w:rPr>
+      </w:pPr>
+      <w:r>
+        <w:rPr>
+          <w:rFonts w:ascii="Calibri" w:hAnsi="Calibri" w:cs="Calibri"/>
+        </w:rPr>
+        <w:t>[5 marks]</w:t>
+      </w:r>
+      <w:r>
+        <w:rPr>
+          <w:rFonts w:ascii="Calibri" w:hAnsi="Calibri" w:cs="Calibri"/>
+        </w:rPr>
+        <w:t xml:space="preserve"> – 125 words</w:t>
+      </w:r>
+    </w:p>
+    <w:p>
+      <w:pPr>
         <w:rPr>
           <w:rFonts w:cs="Arial"/>
           <w:sz w:val="23"/>
@@ -4498,13 +6196,428 @@
     </w:p>
     <w:p>
       <w:pPr>
-        <w:pStyle w:val="ListParagraph"/>
+        <w:pStyle w:val="Heading2"/>
+        <w:rPr>
+          <w:rFonts w:ascii="Calibri" w:hAnsi="Calibri" w:cs="Calibri"/>
+          <w:sz w:val="32"/>
+          <w:szCs w:val="32"/>
+        </w:rPr>
+      </w:pPr>
+      <w:bookmarkStart w:id="16" w:name="_Toc69574566"/>
+      <w:r>
+        <w:rPr>
+          <w:rFonts w:ascii="Calibri" w:hAnsi="Calibri" w:cs="Calibri"/>
+          <w:sz w:val="32"/>
+          <w:szCs w:val="32"/>
+        </w:rPr>
+        <w:t>Data Stakeholders</w:t>
+      </w:r>
+      <w:bookmarkEnd w:id="16"/>
+      <w:r>
+        <w:rPr>
+          <w:rFonts w:ascii="Calibri" w:hAnsi="Calibri" w:cs="Calibri"/>
+          <w:sz w:val="32"/>
+          <w:szCs w:val="32"/>
+        </w:rPr>
+        <w:t xml:space="preserve"> </w:t>
+      </w:r>
+    </w:p>
+    <w:p/>
+    <w:p>
+      <w:pPr>
+        <w:rPr>
+          <w:rFonts w:ascii="Calibri" w:hAnsi="Calibri" w:cs="Calibri"/>
+        </w:rPr>
+      </w:pPr>
+      <w:r>
+        <w:rPr>
+          <w:rFonts w:ascii="Calibri" w:hAnsi="Calibri" w:cs="Calibri"/>
+        </w:rPr>
+        <w:t xml:space="preserve">2. If the project involves multiple </w:t>
+      </w:r>
+      <w:proofErr w:type="spellStart"/>
+      <w:r>
+        <w:rPr>
+          <w:rFonts w:ascii="Calibri" w:hAnsi="Calibri" w:cs="Calibri"/>
+        </w:rPr>
+        <w:t>organisations</w:t>
+      </w:r>
+      <w:proofErr w:type="spellEnd"/>
+      <w:r>
+        <w:rPr>
+          <w:rFonts w:ascii="Calibri" w:hAnsi="Calibri" w:cs="Calibri"/>
+        </w:rPr>
+        <w:t>, identify the data controller(s) and</w:t>
+      </w:r>
+    </w:p>
+    <w:p>
+      <w:pPr>
+        <w:rPr>
+          <w:rFonts w:ascii="Calibri" w:hAnsi="Calibri" w:cs="Calibri"/>
+        </w:rPr>
+      </w:pPr>
+      <w:r>
+        <w:rPr>
+          <w:rFonts w:ascii="Calibri" w:hAnsi="Calibri" w:cs="Calibri"/>
+        </w:rPr>
+        <w:t>processor(s)? (Justify your answer)</w:t>
+      </w:r>
+    </w:p>
+    <w:p>
+      <w:pPr>
+        <w:rPr>
+          <w:rFonts w:ascii="Calibri" w:hAnsi="Calibri" w:cs="Calibri"/>
+        </w:rPr>
+      </w:pPr>
+      <w:r>
+        <w:rPr>
+          <w:rFonts w:ascii="Calibri" w:hAnsi="Calibri" w:cs="Calibri"/>
+        </w:rPr>
+        <w:t>[10 marks</w:t>
+      </w:r>
+      <w:r>
+        <w:rPr>
+          <w:rFonts w:ascii="Calibri" w:hAnsi="Calibri" w:cs="Calibri"/>
+        </w:rPr>
+        <w:t>]</w:t>
+      </w:r>
+      <w:r>
+        <w:rPr>
+          <w:rFonts w:ascii="Calibri" w:hAnsi="Calibri" w:cs="Calibri"/>
+        </w:rPr>
+        <w:t xml:space="preserve"> – 250 words</w:t>
+      </w:r>
+    </w:p>
+    <w:p/>
+    <w:p>
+      <w:pPr>
+        <w:pStyle w:val="Heading2"/>
+        <w:rPr>
+          <w:rFonts w:ascii="Calibri" w:hAnsi="Calibri" w:cs="Calibri"/>
+          <w:sz w:val="32"/>
+          <w:szCs w:val="32"/>
+        </w:rPr>
+      </w:pPr>
+      <w:bookmarkStart w:id="17" w:name="_Toc69574567"/>
+      <w:r>
+        <w:rPr>
+          <w:rFonts w:ascii="Calibri" w:hAnsi="Calibri" w:cs="Calibri"/>
+          <w:sz w:val="32"/>
+          <w:szCs w:val="32"/>
+        </w:rPr>
+        <w:t>Data Safeguards</w:t>
+      </w:r>
+      <w:bookmarkEnd w:id="17"/>
+      <w:r>
+        <w:rPr>
+          <w:rFonts w:ascii="Calibri" w:hAnsi="Calibri" w:cs="Calibri"/>
+          <w:sz w:val="32"/>
+          <w:szCs w:val="32"/>
+        </w:rPr>
+        <w:t xml:space="preserve"> </w:t>
+      </w:r>
+    </w:p>
+    <w:p/>
+    <w:p>
+      <w:pPr>
+        <w:rPr>
+          <w:rFonts w:ascii="Calibri" w:hAnsi="Calibri" w:cs="Calibri"/>
+        </w:rPr>
+      </w:pPr>
+      <w:r>
+        <w:rPr>
+          <w:rFonts w:ascii="Calibri" w:hAnsi="Calibri" w:cs="Calibri"/>
+        </w:rPr>
+        <w:t>3. How will you apply safeguards to ensure the processing remains lawful e.g.</w:t>
+      </w:r>
+    </w:p>
+    <w:p>
+      <w:pPr>
+        <w:rPr>
+          <w:rFonts w:ascii="Calibri" w:hAnsi="Calibri" w:cs="Calibri"/>
+        </w:rPr>
+      </w:pPr>
+      <w:proofErr w:type="spellStart"/>
+      <w:r>
+        <w:rPr>
+          <w:rFonts w:ascii="Calibri" w:hAnsi="Calibri" w:cs="Calibri"/>
+        </w:rPr>
+        <w:t>Pseudonymisation</w:t>
+      </w:r>
+      <w:proofErr w:type="spellEnd"/>
+      <w:r>
+        <w:rPr>
+          <w:rFonts w:ascii="Calibri" w:hAnsi="Calibri" w:cs="Calibri"/>
+        </w:rPr>
+        <w:t xml:space="preserve">, </w:t>
+      </w:r>
+      <w:proofErr w:type="spellStart"/>
+      <w:r>
+        <w:rPr>
+          <w:rFonts w:ascii="Calibri" w:hAnsi="Calibri" w:cs="Calibri"/>
+        </w:rPr>
+        <w:t>anonymisation</w:t>
+      </w:r>
+      <w:proofErr w:type="spellEnd"/>
+      <w:r>
+        <w:rPr>
+          <w:rFonts w:ascii="Calibri" w:hAnsi="Calibri" w:cs="Calibri"/>
+        </w:rPr>
+        <w:t>?</w:t>
+      </w:r>
+    </w:p>
+    <w:p>
+      <w:pPr>
+        <w:rPr>
+          <w:rFonts w:ascii="Calibri" w:hAnsi="Calibri" w:cs="Calibri"/>
+        </w:rPr>
+      </w:pPr>
+      <w:r>
+        <w:rPr>
+          <w:rFonts w:ascii="Calibri" w:hAnsi="Calibri" w:cs="Calibri"/>
+        </w:rPr>
+        <w:t>[10 marks</w:t>
+      </w:r>
+      <w:r>
+        <w:rPr>
+          <w:rFonts w:ascii="Calibri" w:hAnsi="Calibri" w:cs="Calibri"/>
+        </w:rPr>
+        <w:t>]</w:t>
+      </w:r>
+      <w:r>
+        <w:rPr>
+          <w:rFonts w:ascii="Calibri" w:hAnsi="Calibri" w:cs="Calibri"/>
+        </w:rPr>
+        <w:t xml:space="preserve"> – 250 words</w:t>
+      </w:r>
+    </w:p>
+    <w:p/>
+    <w:p/>
+    <w:p>
+      <w:pPr>
+        <w:pStyle w:val="Heading2"/>
+        <w:rPr>
+          <w:rFonts w:ascii="Calibri" w:hAnsi="Calibri" w:cs="Calibri"/>
+          <w:sz w:val="32"/>
+          <w:szCs w:val="32"/>
+        </w:rPr>
+      </w:pPr>
+      <w:bookmarkStart w:id="18" w:name="_Toc69574568"/>
+      <w:r>
+        <w:rPr>
+          <w:rFonts w:ascii="Calibri" w:hAnsi="Calibri" w:cs="Calibri"/>
+          <w:sz w:val="32"/>
+          <w:szCs w:val="32"/>
+        </w:rPr>
+        <w:t>Data Security</w:t>
+      </w:r>
+      <w:bookmarkEnd w:id="18"/>
+      <w:r>
+        <w:rPr>
+          <w:rFonts w:ascii="Calibri" w:hAnsi="Calibri" w:cs="Calibri"/>
+          <w:sz w:val="32"/>
+          <w:szCs w:val="32"/>
+        </w:rPr>
+        <w:t xml:space="preserve"> </w:t>
+      </w:r>
+    </w:p>
+    <w:p/>
+    <w:p>
+      <w:pPr>
+        <w:rPr>
+          <w:rFonts w:ascii="Calibri" w:hAnsi="Calibri" w:cs="Calibri"/>
+        </w:rPr>
+      </w:pPr>
+      <w:r>
+        <w:rPr>
+          <w:rFonts w:ascii="Calibri" w:hAnsi="Calibri" w:cs="Calibri"/>
+        </w:rPr>
+        <w:t>4. How will personal data be secured throughout its entire lifecycle?</w:t>
+      </w:r>
+    </w:p>
+    <w:p>
+      <w:pPr>
+        <w:rPr>
+          <w:rFonts w:ascii="Calibri" w:hAnsi="Calibri" w:cs="Calibri"/>
+        </w:rPr>
+      </w:pPr>
+      <w:r>
+        <w:rPr>
+          <w:rFonts w:ascii="Calibri" w:hAnsi="Calibri" w:cs="Calibri"/>
+        </w:rPr>
+        <w:t>[10 marks</w:t>
+      </w:r>
+      <w:r>
+        <w:rPr>
+          <w:rFonts w:ascii="Calibri" w:hAnsi="Calibri" w:cs="Calibri"/>
+        </w:rPr>
+        <w:t>]</w:t>
+      </w:r>
+      <w:r>
+        <w:rPr>
+          <w:rFonts w:ascii="Calibri" w:hAnsi="Calibri" w:cs="Calibri"/>
+        </w:rPr>
+        <w:t xml:space="preserve"> – 250 words</w:t>
+      </w:r>
+    </w:p>
+    <w:p/>
+    <w:p/>
+    <w:p/>
+    <w:p>
+      <w:pPr>
+        <w:pStyle w:val="Heading2"/>
+        <w:rPr>
+          <w:rFonts w:ascii="Calibri" w:hAnsi="Calibri" w:cs="Calibri"/>
+          <w:sz w:val="32"/>
+          <w:szCs w:val="32"/>
+        </w:rPr>
+      </w:pPr>
+      <w:bookmarkStart w:id="19" w:name="_Toc69574569"/>
+      <w:r>
+        <w:rPr>
+          <w:rFonts w:ascii="Calibri" w:hAnsi="Calibri" w:cs="Calibri"/>
+          <w:sz w:val="32"/>
+          <w:szCs w:val="32"/>
+        </w:rPr>
+        <w:t>Data Consent</w:t>
+      </w:r>
+      <w:bookmarkEnd w:id="19"/>
+    </w:p>
+    <w:p/>
+    <w:p>
+      <w:pPr>
+        <w:rPr>
+          <w:rFonts w:ascii="Calibri" w:hAnsi="Calibri" w:cs="Calibri"/>
+        </w:rPr>
+      </w:pPr>
+      <w:r>
+        <w:rPr>
+          <w:rFonts w:ascii="Calibri" w:hAnsi="Calibri" w:cs="Calibri"/>
+        </w:rPr>
+        <w:t>5. If relying on consent to process personal data, how will this be collected and what is</w:t>
+      </w:r>
+    </w:p>
+    <w:p>
+      <w:pPr>
+        <w:rPr>
+          <w:rFonts w:ascii="Calibri" w:hAnsi="Calibri" w:cs="Calibri"/>
+        </w:rPr>
+      </w:pPr>
+      <w:r>
+        <w:rPr>
+          <w:rFonts w:ascii="Calibri" w:hAnsi="Calibri" w:cs="Calibri"/>
+        </w:rPr>
+        <w:t>the impact if consent is withheld or withdrawn?</w:t>
+      </w:r>
+    </w:p>
+    <w:p>
+      <w:pPr>
+        <w:rPr>
+          <w:rFonts w:ascii="Calibri" w:hAnsi="Calibri" w:cs="Calibri"/>
+        </w:rPr>
+      </w:pPr>
+      <w:r>
+        <w:rPr>
+          <w:rFonts w:ascii="Calibri" w:hAnsi="Calibri" w:cs="Calibri"/>
+        </w:rPr>
+        <w:t>[5 marks</w:t>
+      </w:r>
+      <w:r>
+        <w:rPr>
+          <w:rFonts w:ascii="Calibri" w:hAnsi="Calibri" w:cs="Calibri"/>
+        </w:rPr>
+        <w:t>]</w:t>
+      </w:r>
+      <w:r>
+        <w:rPr>
+          <w:rFonts w:ascii="Calibri" w:hAnsi="Calibri" w:cs="Calibri"/>
+        </w:rPr>
+        <w:t xml:space="preserve"> – </w:t>
+      </w:r>
+      <w:r>
+        <w:rPr>
+          <w:rFonts w:ascii="Calibri" w:hAnsi="Calibri" w:cs="Calibri"/>
+        </w:rPr>
+        <w:t>125</w:t>
+      </w:r>
+      <w:r>
+        <w:rPr>
+          <w:rFonts w:ascii="Calibri" w:hAnsi="Calibri" w:cs="Calibri"/>
+        </w:rPr>
+        <w:t xml:space="preserve"> words</w:t>
+      </w:r>
+    </w:p>
+    <w:p/>
+    <w:p/>
+    <w:p/>
+    <w:p/>
+    <w:p>
+      <w:pPr>
+        <w:pStyle w:val="Heading2"/>
+        <w:rPr>
+          <w:rFonts w:ascii="Calibri" w:hAnsi="Calibri" w:cs="Calibri"/>
+          <w:sz w:val="32"/>
+          <w:szCs w:val="32"/>
+        </w:rPr>
+      </w:pPr>
+      <w:bookmarkStart w:id="20" w:name="_Toc69574570"/>
+      <w:r>
+        <w:rPr>
+          <w:rFonts w:ascii="Calibri" w:hAnsi="Calibri" w:cs="Calibri"/>
+          <w:sz w:val="32"/>
+          <w:szCs w:val="32"/>
+        </w:rPr>
+        <w:t>Ethical Risks</w:t>
+      </w:r>
+      <w:bookmarkEnd w:id="20"/>
+    </w:p>
+    <w:p>
+      <w:pPr>
         <w:rPr>
           <w:rFonts w:cs="Arial"/>
           <w:sz w:val="23"/>
           <w:szCs w:val="23"/>
         </w:rPr>
       </w:pPr>
+    </w:p>
+    <w:p>
+      <w:pPr>
+        <w:rPr>
+          <w:rFonts w:ascii="Calibri" w:hAnsi="Calibri" w:cs="Calibri"/>
+        </w:rPr>
+      </w:pPr>
+      <w:r>
+        <w:rPr>
+          <w:rFonts w:ascii="Calibri" w:hAnsi="Calibri" w:cs="Calibri"/>
+        </w:rPr>
+        <w:lastRenderedPageBreak/>
+        <w:t>6. What are the critical ethical risks for this project and how can you mitigate for them.</w:t>
+      </w:r>
+    </w:p>
+    <w:p>
+      <w:pPr>
+        <w:rPr>
+          <w:rFonts w:ascii="Calibri" w:hAnsi="Calibri" w:cs="Calibri"/>
+        </w:rPr>
+      </w:pPr>
+      <w:r>
+        <w:rPr>
+          <w:rFonts w:ascii="Calibri" w:hAnsi="Calibri" w:cs="Calibri"/>
+        </w:rPr>
+        <w:t>[10 marks</w:t>
+      </w:r>
+      <w:r>
+        <w:rPr>
+          <w:rFonts w:ascii="Calibri" w:hAnsi="Calibri" w:cs="Calibri"/>
+        </w:rPr>
+        <w:t>]</w:t>
+      </w:r>
+      <w:r>
+        <w:rPr>
+          <w:rFonts w:ascii="Calibri" w:hAnsi="Calibri" w:cs="Calibri"/>
+        </w:rPr>
+        <w:t xml:space="preserve"> – 250 words</w:t>
+      </w:r>
     </w:p>
     <w:p>
       <w:pPr>
@@ -4573,6 +6686,7 @@
     </w:p>
     <w:p>
       <w:pPr>
+        <w:pStyle w:val="ListParagraph"/>
         <w:rPr>
           <w:rFonts w:cs="Arial"/>
           <w:b/>
@@ -4584,6 +6698,7 @@
     </w:p>
     <w:p>
       <w:pPr>
+        <w:pStyle w:val="ListParagraph"/>
         <w:rPr>
           <w:rFonts w:cs="Arial"/>
           <w:b/>
@@ -4593,7 +6708,149 @@
         </w:rPr>
       </w:pPr>
     </w:p>
-    <w:bookmarkStart w:id="4" w:name="_Toc69234446" w:displacedByCustomXml="next"/>
+    <w:p>
+      <w:pPr>
+        <w:pStyle w:val="ListParagraph"/>
+        <w:rPr>
+          <w:rFonts w:cs="Arial"/>
+          <w:b/>
+          <w:bCs/>
+          <w:sz w:val="23"/>
+          <w:szCs w:val="23"/>
+        </w:rPr>
+      </w:pPr>
+    </w:p>
+    <w:p>
+      <w:pPr>
+        <w:pStyle w:val="ListParagraph"/>
+        <w:rPr>
+          <w:rFonts w:cs="Arial"/>
+          <w:b/>
+          <w:bCs/>
+          <w:sz w:val="23"/>
+          <w:szCs w:val="23"/>
+        </w:rPr>
+      </w:pPr>
+    </w:p>
+    <w:p>
+      <w:pPr>
+        <w:pStyle w:val="ListParagraph"/>
+        <w:rPr>
+          <w:rFonts w:cs="Arial"/>
+          <w:b/>
+          <w:bCs/>
+          <w:sz w:val="23"/>
+          <w:szCs w:val="23"/>
+        </w:rPr>
+      </w:pPr>
+    </w:p>
+    <w:p>
+      <w:pPr>
+        <w:pStyle w:val="ListParagraph"/>
+        <w:rPr>
+          <w:rFonts w:cs="Arial"/>
+          <w:b/>
+          <w:bCs/>
+          <w:sz w:val="23"/>
+          <w:szCs w:val="23"/>
+        </w:rPr>
+      </w:pPr>
+    </w:p>
+    <w:p>
+      <w:pPr>
+        <w:pStyle w:val="ListParagraph"/>
+        <w:rPr>
+          <w:rFonts w:cs="Arial"/>
+          <w:b/>
+          <w:bCs/>
+          <w:sz w:val="23"/>
+          <w:szCs w:val="23"/>
+        </w:rPr>
+      </w:pPr>
+    </w:p>
+    <w:p>
+      <w:pPr>
+        <w:pStyle w:val="ListParagraph"/>
+        <w:rPr>
+          <w:rFonts w:cs="Arial"/>
+          <w:b/>
+          <w:bCs/>
+          <w:sz w:val="23"/>
+          <w:szCs w:val="23"/>
+        </w:rPr>
+      </w:pPr>
+    </w:p>
+    <w:p>
+      <w:pPr>
+        <w:pStyle w:val="ListParagraph"/>
+        <w:rPr>
+          <w:rFonts w:cs="Arial"/>
+          <w:b/>
+          <w:bCs/>
+          <w:sz w:val="23"/>
+          <w:szCs w:val="23"/>
+        </w:rPr>
+      </w:pPr>
+    </w:p>
+    <w:p>
+      <w:pPr>
+        <w:pStyle w:val="ListParagraph"/>
+        <w:rPr>
+          <w:rFonts w:cs="Arial"/>
+          <w:b/>
+          <w:bCs/>
+          <w:sz w:val="23"/>
+          <w:szCs w:val="23"/>
+        </w:rPr>
+      </w:pPr>
+    </w:p>
+    <w:p>
+      <w:pPr>
+        <w:pStyle w:val="ListParagraph"/>
+        <w:rPr>
+          <w:rFonts w:cs="Arial"/>
+          <w:b/>
+          <w:bCs/>
+          <w:sz w:val="23"/>
+          <w:szCs w:val="23"/>
+        </w:rPr>
+      </w:pPr>
+    </w:p>
+    <w:p>
+      <w:pPr>
+        <w:pStyle w:val="ListParagraph"/>
+        <w:rPr>
+          <w:rFonts w:cs="Arial"/>
+          <w:b/>
+          <w:bCs/>
+          <w:sz w:val="23"/>
+          <w:szCs w:val="23"/>
+        </w:rPr>
+      </w:pPr>
+    </w:p>
+    <w:p>
+      <w:pPr>
+        <w:rPr>
+          <w:rFonts w:cs="Arial"/>
+          <w:b/>
+          <w:bCs/>
+          <w:sz w:val="23"/>
+          <w:szCs w:val="23"/>
+        </w:rPr>
+      </w:pPr>
+    </w:p>
+    <w:p>
+      <w:pPr>
+        <w:rPr>
+          <w:rFonts w:cs="Arial"/>
+          <w:b/>
+          <w:bCs/>
+          <w:sz w:val="23"/>
+          <w:szCs w:val="23"/>
+        </w:rPr>
+      </w:pPr>
+    </w:p>
+    <w:bookmarkStart w:id="21" w:name="_Toc69574571" w:displacedByCustomXml="next"/>
     <w:sdt>
       <w:sdtPr>
         <w:rPr>
@@ -4624,7 +6881,7 @@
             </w:rPr>
             <w:t>References</w:t>
           </w:r>
-          <w:bookmarkEnd w:id="4"/>
+          <w:bookmarkEnd w:id="21"/>
         </w:p>
         <w:sdt>
           <w:sdtPr>
@@ -4634,22 +6891,29 @@
             <w:id w:val="-573587230"/>
             <w:bibliography/>
           </w:sdtPr>
-          <w:sdtEndPr/>
+          <w:sdtEndPr>
+            <w:rPr>
+              <w:rFonts w:ascii="Times New Roman" w:eastAsia="Arial Unicode MS" w:hAnsi="Times New Roman"/>
+              <w:color w:val="auto"/>
+              <w:sz w:val="24"/>
+              <w:szCs w:val="24"/>
+              <w:lang w:eastAsia="en-US"/>
+            </w:rPr>
+          </w:sdtEndPr>
           <w:sdtContent>
             <w:p>
               <w:pPr>
+                <w:pStyle w:val="Bibliography"/>
+                <w:ind w:left="720" w:hanging="720"/>
                 <w:rPr>
-                  <w:rFonts w:ascii="Calibri" w:hAnsi="Calibri" w:cs="Arial"/>
+                  <w:noProof/>
+                  <w:sz w:val="24"/>
+                  <w:szCs w:val="24"/>
                 </w:rPr>
               </w:pPr>
               <w:r>
                 <w:rPr>
-                  <w:rFonts w:eastAsia="Calibri" w:cs="Arial"/>
-                  <w:color w:val="000000"/>
-                  <w:sz w:val="22"/>
-                  <w:szCs w:val="22"/>
-                  <w:u w:color="000000"/>
-                  <w:lang w:eastAsia="en-GB"/>
+                  <w:rFonts w:ascii="Times New Roman" w:hAnsi="Times New Roman" w:cs="Arial"/>
                 </w:rPr>
                 <w:fldChar w:fldCharType="begin"/>
               </w:r>
@@ -4661,24 +6925,66 @@
               </w:r>
               <w:r>
                 <w:rPr>
-                  <w:rFonts w:eastAsia="Calibri" w:cs="Arial"/>
-                  <w:color w:val="000000"/>
-                  <w:sz w:val="22"/>
-                  <w:szCs w:val="22"/>
-                  <w:u w:color="000000"/>
-                  <w:lang w:eastAsia="en-GB"/>
+                  <w:rFonts w:ascii="Times New Roman" w:hAnsi="Times New Roman" w:cs="Arial"/>
                 </w:rPr>
                 <w:fldChar w:fldCharType="separate"/>
               </w:r>
               <w:r>
                 <w:rPr>
-                  <w:rFonts w:cs="Arial"/>
-                  <w:b/>
-                  <w:bCs/>
                   <w:noProof/>
                 </w:rPr>
-                <w:t>There are no sources in the current document.</w:t>
+                <w:t xml:space="preserve">International, D. (2017). DAMA-DMBOK: Data Management Body of Knowledge: 2nd Edition. In D. International, </w:t>
               </w:r>
+              <w:r>
+                <w:rPr>
+                  <w:i/>
+                  <w:iCs/>
+                  <w:noProof/>
+                </w:rPr>
+                <w:t>DAMA-DMBOK: Data Management Body of Knowledge: 2nd Edition</w:t>
+              </w:r>
+              <w:r>
+                <w:rPr>
+                  <w:noProof/>
+                </w:rPr>
+                <w:t xml:space="preserve"> (pp. 449-494). Technics Publications.</w:t>
+              </w:r>
+            </w:p>
+            <w:p>
+              <w:pPr>
+                <w:pStyle w:val="Bibliography"/>
+                <w:ind w:left="720" w:hanging="720"/>
+                <w:rPr>
+                  <w:noProof/>
+                </w:rPr>
+              </w:pPr>
+              <w:r>
+                <w:rPr>
+                  <w:noProof/>
+                </w:rPr>
+                <w:t xml:space="preserve">International, D. (2017). DAMA-DMBOK: Data Management Body of Knowledge: 2nd Edition. In D. International, </w:t>
+              </w:r>
+              <w:r>
+                <w:rPr>
+                  <w:i/>
+                  <w:iCs/>
+                  <w:noProof/>
+                </w:rPr>
+                <w:t>DAMA-DMBOK: Data Management Body of Knowledge: 2nd Edition</w:t>
+              </w:r>
+              <w:r>
+                <w:rPr>
+                  <w:noProof/>
+                </w:rPr>
+                <w:t xml:space="preserve"> (pp. 123-166). Technics Publications.</w:t>
+              </w:r>
+            </w:p>
+            <w:p>
+              <w:pPr>
+                <w:rPr>
+                  <w:rFonts w:ascii="Calibri" w:hAnsi="Calibri" w:cs="Arial"/>
+                </w:rPr>
+              </w:pPr>
               <w:r>
                 <w:rPr>
                   <w:rFonts w:ascii="Calibri" w:hAnsi="Calibri" w:cs="Arial"/>
@@ -4702,7 +7008,7 @@
       </w:pPr>
     </w:p>
     <w:sectPr>
-      <w:headerReference w:type="default" r:id="rId14"/>
+      <w:headerReference w:type="default" r:id="rId15"/>
       <w:pgSz w:w="11900" w:h="16840"/>
       <w:pgMar w:top="1440" w:right="1440" w:bottom="1440" w:left="1440" w:header="708" w:footer="708" w:gutter="0"/>
       <w:pgNumType w:start="1"/>
@@ -4713,7 +7019,7 @@
 </file>
 
 <file path=word/endnotes.xml><?xml version="1.0" encoding="utf-8"?>
-<w:endnotes xmlns:wpc="http://schemas.microsoft.com/office/word/2010/wordprocessingCanvas" xmlns:cx="http://schemas.microsoft.com/office/drawing/2014/chartex" xmlns:cx1="http://schemas.microsoft.com/office/drawing/2015/9/8/chartex" xmlns:cx2="http://schemas.microsoft.com/office/drawing/2015/10/21/chartex" xmlns:cx3="http://schemas.microsoft.com/office/drawing/2016/5/9/chartex" xmlns:cx4="http://schemas.microsoft.com/office/drawing/2016/5/10/chartex" xmlns:cx5="http://schemas.microsoft.com/office/drawing/2016/5/11/chartex" xmlns:cx6="http://schemas.microsoft.com/office/drawing/2016/5/12/chartex" xmlns:cx7="http://schemas.microsoft.com/office/drawing/2016/5/13/chartex" xmlns:cx8="http://schemas.microsoft.com/office/drawing/2016/5/14/chartex" xmlns:mc="http://schemas.openxmlformats.org/markup-compatibility/2006" xmlns:aink="http://schemas.microsoft.com/office/drawing/2016/ink" xmlns:am3d="http://schemas.microsoft.com/office/drawing/2017/model3d" xmlns:o="urn:schemas-microsoft-com:office:office" xmlns:r="http://schemas.openxmlformats.org/officeDocument/2006/relationships" xmlns:m="http://schemas.openxmlformats.org/officeDocument/2006/math" xmlns:v="urn:schemas-microsoft-com:vml" xmlns:wp14="http://schemas.microsoft.com/office/word/2010/wordprocessingDrawing" xmlns:wp="http://schemas.openxmlformats.org/drawingml/2006/wordprocessingDrawing" xmlns:w10="urn:schemas-microsoft-com:office:word" xmlns:w="http://schemas.openxmlformats.org/wordprocessingml/2006/main" xmlns:w14="http://schemas.microsoft.com/office/word/2010/wordml" xmlns:w15="http://schemas.microsoft.com/office/word/2012/wordml" xmlns:w16cex="http://schemas.microsoft.com/office/word/2018/wordml/cex" xmlns:w16cid="http://schemas.microsoft.com/office/word/2016/wordml/cid" xmlns:w16="http://schemas.microsoft.com/office/word/2018/wordml" xmlns:w16se="http://schemas.microsoft.com/office/word/2015/wordml/symex" xmlns:wpg="http://schemas.microsoft.com/office/word/2010/wordprocessingGroup" xmlns:wpi="http://schemas.microsoft.com/office/word/2010/wordprocessingInk" xmlns:wne="http://schemas.microsoft.com/office/word/2006/wordml" xmlns:wps="http://schemas.microsoft.com/office/word/2010/wordprocessingShape" mc:Ignorable="w14 w15 w16se w16cid w16 w16cex wp14">
+<w:endnotes xmlns:wpc="http://schemas.microsoft.com/office/word/2010/wordprocessingCanvas" xmlns:cx="http://schemas.microsoft.com/office/drawing/2014/chartex" xmlns:cx1="http://schemas.microsoft.com/office/drawing/2015/9/8/chartex" xmlns:cx2="http://schemas.microsoft.com/office/drawing/2015/10/21/chartex" xmlns:cx3="http://schemas.microsoft.com/office/drawing/2016/5/9/chartex" xmlns:cx4="http://schemas.microsoft.com/office/drawing/2016/5/10/chartex" xmlns:cx5="http://schemas.microsoft.com/office/drawing/2016/5/11/chartex" xmlns:cx6="http://schemas.microsoft.com/office/drawing/2016/5/12/chartex" xmlns:cx7="http://schemas.microsoft.com/office/drawing/2016/5/13/chartex" xmlns:cx8="http://schemas.microsoft.com/office/drawing/2016/5/14/chartex" xmlns:mc="http://schemas.openxmlformats.org/markup-compatibility/2006" xmlns:aink="http://schemas.microsoft.com/office/drawing/2016/ink" xmlns:am3d="http://schemas.microsoft.com/office/drawing/2017/model3d" xmlns:o="urn:schemas-microsoft-com:office:office" xmlns:r="http://schemas.openxmlformats.org/officeDocument/2006/relationships" xmlns:m="http://schemas.openxmlformats.org/officeDocument/2006/math" xmlns:v="urn:schemas-microsoft-com:vml" xmlns:wp14="http://schemas.microsoft.com/office/word/2010/wordprocessingDrawing" xmlns:wp="http://schemas.openxmlformats.org/drawingml/2006/wordprocessingDrawing" xmlns:w10="urn:schemas-microsoft-com:office:word" xmlns:w="http://schemas.openxmlformats.org/wordprocessingml/2006/main" xmlns:w14="http://schemas.microsoft.com/office/word/2010/wordml" xmlns:w15="http://schemas.microsoft.com/office/word/2012/wordml" xmlns:w16cex="http://schemas.microsoft.com/office/word/2018/wordml/cex" xmlns:w16cid="http://schemas.microsoft.com/office/word/2016/wordml/cid" xmlns:w16="http://schemas.microsoft.com/office/word/2018/wordml" xmlns:w16sdtdh="http://schemas.microsoft.com/office/word/2020/wordml/sdtdatahash" xmlns:w16se="http://schemas.microsoft.com/office/word/2015/wordml/symex" xmlns:wpg="http://schemas.microsoft.com/office/word/2010/wordprocessingGroup" xmlns:wpi="http://schemas.microsoft.com/office/word/2010/wordprocessingInk" xmlns:wne="http://schemas.microsoft.com/office/word/2006/wordml" xmlns:wps="http://schemas.microsoft.com/office/word/2010/wordprocessingShape" mc:Ignorable="w14 w15 w16se w16cid w16 w16cex w16sdtdh wp14">
   <w:endnote w:type="separator" w:id="-1">
     <w:p>
       <w:r>
@@ -4732,7 +7038,7 @@
 </file>
 
 <file path=word/footer1.xml><?xml version="1.0" encoding="utf-8"?>
-<w:ftr xmlns:wpc="http://schemas.microsoft.com/office/word/2010/wordprocessingCanvas" xmlns:cx="http://schemas.microsoft.com/office/drawing/2014/chartex" xmlns:cx1="http://schemas.microsoft.com/office/drawing/2015/9/8/chartex" xmlns:cx2="http://schemas.microsoft.com/office/drawing/2015/10/21/chartex" xmlns:cx3="http://schemas.microsoft.com/office/drawing/2016/5/9/chartex" xmlns:cx4="http://schemas.microsoft.com/office/drawing/2016/5/10/chartex" xmlns:cx5="http://schemas.microsoft.com/office/drawing/2016/5/11/chartex" xmlns:cx6="http://schemas.microsoft.com/office/drawing/2016/5/12/chartex" xmlns:cx7="http://schemas.microsoft.com/office/drawing/2016/5/13/chartex" xmlns:cx8="http://schemas.microsoft.com/office/drawing/2016/5/14/chartex" xmlns:mc="http://schemas.openxmlformats.org/markup-compatibility/2006" xmlns:aink="http://schemas.microsoft.com/office/drawing/2016/ink" xmlns:am3d="http://schemas.microsoft.com/office/drawing/2017/model3d" xmlns:o="urn:schemas-microsoft-com:office:office" xmlns:r="http://schemas.openxmlformats.org/officeDocument/2006/relationships" xmlns:m="http://schemas.openxmlformats.org/officeDocument/2006/math" xmlns:v="urn:schemas-microsoft-com:vml" xmlns:wp14="http://schemas.microsoft.com/office/word/2010/wordprocessingDrawing" xmlns:wp="http://schemas.openxmlformats.org/drawingml/2006/wordprocessingDrawing" xmlns:w10="urn:schemas-microsoft-com:office:word" xmlns:w="http://schemas.openxmlformats.org/wordprocessingml/2006/main" xmlns:w14="http://schemas.microsoft.com/office/word/2010/wordml" xmlns:w15="http://schemas.microsoft.com/office/word/2012/wordml" xmlns:w16cex="http://schemas.microsoft.com/office/word/2018/wordml/cex" xmlns:w16cid="http://schemas.microsoft.com/office/word/2016/wordml/cid" xmlns:w16="http://schemas.microsoft.com/office/word/2018/wordml" xmlns:w16se="http://schemas.microsoft.com/office/word/2015/wordml/symex" xmlns:wpg="http://schemas.microsoft.com/office/word/2010/wordprocessingGroup" xmlns:wpi="http://schemas.microsoft.com/office/word/2010/wordprocessingInk" xmlns:wne="http://schemas.microsoft.com/office/word/2006/wordml" xmlns:wps="http://schemas.microsoft.com/office/word/2010/wordprocessingShape" mc:Ignorable="w14 w15 w16se w16cid w16 w16cex wp14">
+<w:ftr xmlns:wpc="http://schemas.microsoft.com/office/word/2010/wordprocessingCanvas" xmlns:cx="http://schemas.microsoft.com/office/drawing/2014/chartex" xmlns:cx1="http://schemas.microsoft.com/office/drawing/2015/9/8/chartex" xmlns:cx2="http://schemas.microsoft.com/office/drawing/2015/10/21/chartex" xmlns:cx3="http://schemas.microsoft.com/office/drawing/2016/5/9/chartex" xmlns:cx4="http://schemas.microsoft.com/office/drawing/2016/5/10/chartex" xmlns:cx5="http://schemas.microsoft.com/office/drawing/2016/5/11/chartex" xmlns:cx6="http://schemas.microsoft.com/office/drawing/2016/5/12/chartex" xmlns:cx7="http://schemas.microsoft.com/office/drawing/2016/5/13/chartex" xmlns:cx8="http://schemas.microsoft.com/office/drawing/2016/5/14/chartex" xmlns:mc="http://schemas.openxmlformats.org/markup-compatibility/2006" xmlns:aink="http://schemas.microsoft.com/office/drawing/2016/ink" xmlns:am3d="http://schemas.microsoft.com/office/drawing/2017/model3d" xmlns:o="urn:schemas-microsoft-com:office:office" xmlns:r="http://schemas.openxmlformats.org/officeDocument/2006/relationships" xmlns:m="http://schemas.openxmlformats.org/officeDocument/2006/math" xmlns:v="urn:schemas-microsoft-com:vml" xmlns:wp14="http://schemas.microsoft.com/office/word/2010/wordprocessingDrawing" xmlns:wp="http://schemas.openxmlformats.org/drawingml/2006/wordprocessingDrawing" xmlns:w10="urn:schemas-microsoft-com:office:word" xmlns:w="http://schemas.openxmlformats.org/wordprocessingml/2006/main" xmlns:w14="http://schemas.microsoft.com/office/word/2010/wordml" xmlns:w15="http://schemas.microsoft.com/office/word/2012/wordml" xmlns:w16cex="http://schemas.microsoft.com/office/word/2018/wordml/cex" xmlns:w16cid="http://schemas.microsoft.com/office/word/2016/wordml/cid" xmlns:w16="http://schemas.microsoft.com/office/word/2018/wordml" xmlns:w16sdtdh="http://schemas.microsoft.com/office/word/2020/wordml/sdtdatahash" xmlns:w16se="http://schemas.microsoft.com/office/word/2015/wordml/symex" xmlns:wpg="http://schemas.microsoft.com/office/word/2010/wordprocessingGroup" xmlns:wpi="http://schemas.microsoft.com/office/word/2010/wordprocessingInk" xmlns:wne="http://schemas.microsoft.com/office/word/2006/wordml" xmlns:wps="http://schemas.microsoft.com/office/word/2010/wordprocessingShape" mc:Ignorable="w14 w15 w16se w16cid w16 w16cex w16sdtdh wp14">
   <w:sdt>
     <w:sdtPr>
       <w:id w:val="-1114982554"/>
@@ -4764,7 +7070,7 @@
 </file>
 
 <file path=word/footer2.xml><?xml version="1.0" encoding="utf-8"?>
-<w:ftr xmlns:wpc="http://schemas.microsoft.com/office/word/2010/wordprocessingCanvas" xmlns:cx="http://schemas.microsoft.com/office/drawing/2014/chartex" xmlns:cx1="http://schemas.microsoft.com/office/drawing/2015/9/8/chartex" xmlns:cx2="http://schemas.microsoft.com/office/drawing/2015/10/21/chartex" xmlns:cx3="http://schemas.microsoft.com/office/drawing/2016/5/9/chartex" xmlns:cx4="http://schemas.microsoft.com/office/drawing/2016/5/10/chartex" xmlns:cx5="http://schemas.microsoft.com/office/drawing/2016/5/11/chartex" xmlns:cx6="http://schemas.microsoft.com/office/drawing/2016/5/12/chartex" xmlns:cx7="http://schemas.microsoft.com/office/drawing/2016/5/13/chartex" xmlns:cx8="http://schemas.microsoft.com/office/drawing/2016/5/14/chartex" xmlns:mc="http://schemas.openxmlformats.org/markup-compatibility/2006" xmlns:aink="http://schemas.microsoft.com/office/drawing/2016/ink" xmlns:am3d="http://schemas.microsoft.com/office/drawing/2017/model3d" xmlns:o="urn:schemas-microsoft-com:office:office" xmlns:r="http://schemas.openxmlformats.org/officeDocument/2006/relationships" xmlns:m="http://schemas.openxmlformats.org/officeDocument/2006/math" xmlns:v="urn:schemas-microsoft-com:vml" xmlns:wp14="http://schemas.microsoft.com/office/word/2010/wordprocessingDrawing" xmlns:wp="http://schemas.openxmlformats.org/drawingml/2006/wordprocessingDrawing" xmlns:w10="urn:schemas-microsoft-com:office:word" xmlns:w="http://schemas.openxmlformats.org/wordprocessingml/2006/main" xmlns:w14="http://schemas.microsoft.com/office/word/2010/wordml" xmlns:w15="http://schemas.microsoft.com/office/word/2012/wordml" xmlns:w16cex="http://schemas.microsoft.com/office/word/2018/wordml/cex" xmlns:w16cid="http://schemas.microsoft.com/office/word/2016/wordml/cid" xmlns:w16="http://schemas.microsoft.com/office/word/2018/wordml" xmlns:w16se="http://schemas.microsoft.com/office/word/2015/wordml/symex" xmlns:wpg="http://schemas.microsoft.com/office/word/2010/wordprocessingGroup" xmlns:wpi="http://schemas.microsoft.com/office/word/2010/wordprocessingInk" xmlns:wne="http://schemas.microsoft.com/office/word/2006/wordml" xmlns:wps="http://schemas.microsoft.com/office/word/2010/wordprocessingShape" mc:Ignorable="w14 w15 w16se w16cid w16 w16cex wp14">
+<w:ftr xmlns:wpc="http://schemas.microsoft.com/office/word/2010/wordprocessingCanvas" xmlns:cx="http://schemas.microsoft.com/office/drawing/2014/chartex" xmlns:cx1="http://schemas.microsoft.com/office/drawing/2015/9/8/chartex" xmlns:cx2="http://schemas.microsoft.com/office/drawing/2015/10/21/chartex" xmlns:cx3="http://schemas.microsoft.com/office/drawing/2016/5/9/chartex" xmlns:cx4="http://schemas.microsoft.com/office/drawing/2016/5/10/chartex" xmlns:cx5="http://schemas.microsoft.com/office/drawing/2016/5/11/chartex" xmlns:cx6="http://schemas.microsoft.com/office/drawing/2016/5/12/chartex" xmlns:cx7="http://schemas.microsoft.com/office/drawing/2016/5/13/chartex" xmlns:cx8="http://schemas.microsoft.com/office/drawing/2016/5/14/chartex" xmlns:mc="http://schemas.openxmlformats.org/markup-compatibility/2006" xmlns:aink="http://schemas.microsoft.com/office/drawing/2016/ink" xmlns:am3d="http://schemas.microsoft.com/office/drawing/2017/model3d" xmlns:o="urn:schemas-microsoft-com:office:office" xmlns:r="http://schemas.openxmlformats.org/officeDocument/2006/relationships" xmlns:m="http://schemas.openxmlformats.org/officeDocument/2006/math" xmlns:v="urn:schemas-microsoft-com:vml" xmlns:wp14="http://schemas.microsoft.com/office/word/2010/wordprocessingDrawing" xmlns:wp="http://schemas.openxmlformats.org/drawingml/2006/wordprocessingDrawing" xmlns:w10="urn:schemas-microsoft-com:office:word" xmlns:w="http://schemas.openxmlformats.org/wordprocessingml/2006/main" xmlns:w14="http://schemas.microsoft.com/office/word/2010/wordml" xmlns:w15="http://schemas.microsoft.com/office/word/2012/wordml" xmlns:w16cex="http://schemas.microsoft.com/office/word/2018/wordml/cex" xmlns:w16cid="http://schemas.microsoft.com/office/word/2016/wordml/cid" xmlns:w16="http://schemas.microsoft.com/office/word/2018/wordml" xmlns:w16sdtdh="http://schemas.microsoft.com/office/word/2020/wordml/sdtdatahash" xmlns:w16se="http://schemas.microsoft.com/office/word/2015/wordml/symex" xmlns:wpg="http://schemas.microsoft.com/office/word/2010/wordprocessingGroup" xmlns:wpi="http://schemas.microsoft.com/office/word/2010/wordprocessingInk" xmlns:wne="http://schemas.microsoft.com/office/word/2006/wordml" xmlns:wps="http://schemas.microsoft.com/office/word/2010/wordprocessingShape" mc:Ignorable="w14 w15 w16se w16cid w16 w16cex w16sdtdh wp14">
   <w:p>
     <w:pPr>
       <w:pStyle w:val="Footer"/>
@@ -4774,7 +7080,7 @@
 </file>
 
 <file path=word/footer3.xml><?xml version="1.0" encoding="utf-8"?>
-<w:ftr xmlns:wpc="http://schemas.microsoft.com/office/word/2010/wordprocessingCanvas" xmlns:cx="http://schemas.microsoft.com/office/drawing/2014/chartex" xmlns:cx1="http://schemas.microsoft.com/office/drawing/2015/9/8/chartex" xmlns:cx2="http://schemas.microsoft.com/office/drawing/2015/10/21/chartex" xmlns:cx3="http://schemas.microsoft.com/office/drawing/2016/5/9/chartex" xmlns:cx4="http://schemas.microsoft.com/office/drawing/2016/5/10/chartex" xmlns:cx5="http://schemas.microsoft.com/office/drawing/2016/5/11/chartex" xmlns:cx6="http://schemas.microsoft.com/office/drawing/2016/5/12/chartex" xmlns:cx7="http://schemas.microsoft.com/office/drawing/2016/5/13/chartex" xmlns:cx8="http://schemas.microsoft.com/office/drawing/2016/5/14/chartex" xmlns:mc="http://schemas.openxmlformats.org/markup-compatibility/2006" xmlns:aink="http://schemas.microsoft.com/office/drawing/2016/ink" xmlns:am3d="http://schemas.microsoft.com/office/drawing/2017/model3d" xmlns:o="urn:schemas-microsoft-com:office:office" xmlns:r="http://schemas.openxmlformats.org/officeDocument/2006/relationships" xmlns:m="http://schemas.openxmlformats.org/officeDocument/2006/math" xmlns:v="urn:schemas-microsoft-com:vml" xmlns:wp14="http://schemas.microsoft.com/office/word/2010/wordprocessingDrawing" xmlns:wp="http://schemas.openxmlformats.org/drawingml/2006/wordprocessingDrawing" xmlns:w10="urn:schemas-microsoft-com:office:word" xmlns:w="http://schemas.openxmlformats.org/wordprocessingml/2006/main" xmlns:w14="http://schemas.microsoft.com/office/word/2010/wordml" xmlns:w15="http://schemas.microsoft.com/office/word/2012/wordml" xmlns:w16cex="http://schemas.microsoft.com/office/word/2018/wordml/cex" xmlns:w16cid="http://schemas.microsoft.com/office/word/2016/wordml/cid" xmlns:w16="http://schemas.microsoft.com/office/word/2018/wordml" xmlns:w16se="http://schemas.microsoft.com/office/word/2015/wordml/symex" xmlns:wpg="http://schemas.microsoft.com/office/word/2010/wordprocessingGroup" xmlns:wpi="http://schemas.microsoft.com/office/word/2010/wordprocessingInk" xmlns:wne="http://schemas.microsoft.com/office/word/2006/wordml" xmlns:wps="http://schemas.microsoft.com/office/word/2010/wordprocessingShape" mc:Ignorable="w14 w15 w16se w16cid w16 w16cex wp14">
+<w:ftr xmlns:wpc="http://schemas.microsoft.com/office/word/2010/wordprocessingCanvas" xmlns:cx="http://schemas.microsoft.com/office/drawing/2014/chartex" xmlns:cx1="http://schemas.microsoft.com/office/drawing/2015/9/8/chartex" xmlns:cx2="http://schemas.microsoft.com/office/drawing/2015/10/21/chartex" xmlns:cx3="http://schemas.microsoft.com/office/drawing/2016/5/9/chartex" xmlns:cx4="http://schemas.microsoft.com/office/drawing/2016/5/10/chartex" xmlns:cx5="http://schemas.microsoft.com/office/drawing/2016/5/11/chartex" xmlns:cx6="http://schemas.microsoft.com/office/drawing/2016/5/12/chartex" xmlns:cx7="http://schemas.microsoft.com/office/drawing/2016/5/13/chartex" xmlns:cx8="http://schemas.microsoft.com/office/drawing/2016/5/14/chartex" xmlns:mc="http://schemas.openxmlformats.org/markup-compatibility/2006" xmlns:aink="http://schemas.microsoft.com/office/drawing/2016/ink" xmlns:am3d="http://schemas.microsoft.com/office/drawing/2017/model3d" xmlns:o="urn:schemas-microsoft-com:office:office" xmlns:r="http://schemas.openxmlformats.org/officeDocument/2006/relationships" xmlns:m="http://schemas.openxmlformats.org/officeDocument/2006/math" xmlns:v="urn:schemas-microsoft-com:vml" xmlns:wp14="http://schemas.microsoft.com/office/word/2010/wordprocessingDrawing" xmlns:wp="http://schemas.openxmlformats.org/drawingml/2006/wordprocessingDrawing" xmlns:w10="urn:schemas-microsoft-com:office:word" xmlns:w="http://schemas.openxmlformats.org/wordprocessingml/2006/main" xmlns:w14="http://schemas.microsoft.com/office/word/2010/wordml" xmlns:w15="http://schemas.microsoft.com/office/word/2012/wordml" xmlns:w16cex="http://schemas.microsoft.com/office/word/2018/wordml/cex" xmlns:w16cid="http://schemas.microsoft.com/office/word/2016/wordml/cid" xmlns:w16="http://schemas.microsoft.com/office/word/2018/wordml" xmlns:w16sdtdh="http://schemas.microsoft.com/office/word/2020/wordml/sdtdatahash" xmlns:w16se="http://schemas.microsoft.com/office/word/2015/wordml/symex" xmlns:wpg="http://schemas.microsoft.com/office/word/2010/wordprocessingGroup" xmlns:wpi="http://schemas.microsoft.com/office/word/2010/wordprocessingInk" xmlns:wne="http://schemas.microsoft.com/office/word/2006/wordml" xmlns:wps="http://schemas.microsoft.com/office/word/2010/wordprocessingShape" mc:Ignorable="w14 w15 w16se w16cid w16 w16cex w16sdtdh wp14">
   <w:sdt>
     <w:sdtPr>
       <w:id w:val="1499081965"/>
@@ -4827,7 +7133,7 @@
 </file>
 
 <file path=word/footnotes.xml><?xml version="1.0" encoding="utf-8"?>
-<w:footnotes xmlns:wpc="http://schemas.microsoft.com/office/word/2010/wordprocessingCanvas" xmlns:cx="http://schemas.microsoft.com/office/drawing/2014/chartex" xmlns:cx1="http://schemas.microsoft.com/office/drawing/2015/9/8/chartex" xmlns:cx2="http://schemas.microsoft.com/office/drawing/2015/10/21/chartex" xmlns:cx3="http://schemas.microsoft.com/office/drawing/2016/5/9/chartex" xmlns:cx4="http://schemas.microsoft.com/office/drawing/2016/5/10/chartex" xmlns:cx5="http://schemas.microsoft.com/office/drawing/2016/5/11/chartex" xmlns:cx6="http://schemas.microsoft.com/office/drawing/2016/5/12/chartex" xmlns:cx7="http://schemas.microsoft.com/office/drawing/2016/5/13/chartex" xmlns:cx8="http://schemas.microsoft.com/office/drawing/2016/5/14/chartex" xmlns:mc="http://schemas.openxmlformats.org/markup-compatibility/2006" xmlns:aink="http://schemas.microsoft.com/office/drawing/2016/ink" xmlns:am3d="http://schemas.microsoft.com/office/drawing/2017/model3d" xmlns:o="urn:schemas-microsoft-com:office:office" xmlns:r="http://schemas.openxmlformats.org/officeDocument/2006/relationships" xmlns:m="http://schemas.openxmlformats.org/officeDocument/2006/math" xmlns:v="urn:schemas-microsoft-com:vml" xmlns:wp14="http://schemas.microsoft.com/office/word/2010/wordprocessingDrawing" xmlns:wp="http://schemas.openxmlformats.org/drawingml/2006/wordprocessingDrawing" xmlns:w10="urn:schemas-microsoft-com:office:word" xmlns:w="http://schemas.openxmlformats.org/wordprocessingml/2006/main" xmlns:w14="http://schemas.microsoft.com/office/word/2010/wordml" xmlns:w15="http://schemas.microsoft.com/office/word/2012/wordml" xmlns:w16cex="http://schemas.microsoft.com/office/word/2018/wordml/cex" xmlns:w16cid="http://schemas.microsoft.com/office/word/2016/wordml/cid" xmlns:w16="http://schemas.microsoft.com/office/word/2018/wordml" xmlns:w16se="http://schemas.microsoft.com/office/word/2015/wordml/symex" xmlns:wpg="http://schemas.microsoft.com/office/word/2010/wordprocessingGroup" xmlns:wpi="http://schemas.microsoft.com/office/word/2010/wordprocessingInk" xmlns:wne="http://schemas.microsoft.com/office/word/2006/wordml" xmlns:wps="http://schemas.microsoft.com/office/word/2010/wordprocessingShape" mc:Ignorable="w14 w15 w16se w16cid w16 w16cex wp14">
+<w:footnotes xmlns:wpc="http://schemas.microsoft.com/office/word/2010/wordprocessingCanvas" xmlns:cx="http://schemas.microsoft.com/office/drawing/2014/chartex" xmlns:cx1="http://schemas.microsoft.com/office/drawing/2015/9/8/chartex" xmlns:cx2="http://schemas.microsoft.com/office/drawing/2015/10/21/chartex" xmlns:cx3="http://schemas.microsoft.com/office/drawing/2016/5/9/chartex" xmlns:cx4="http://schemas.microsoft.com/office/drawing/2016/5/10/chartex" xmlns:cx5="http://schemas.microsoft.com/office/drawing/2016/5/11/chartex" xmlns:cx6="http://schemas.microsoft.com/office/drawing/2016/5/12/chartex" xmlns:cx7="http://schemas.microsoft.com/office/drawing/2016/5/13/chartex" xmlns:cx8="http://schemas.microsoft.com/office/drawing/2016/5/14/chartex" xmlns:mc="http://schemas.openxmlformats.org/markup-compatibility/2006" xmlns:aink="http://schemas.microsoft.com/office/drawing/2016/ink" xmlns:am3d="http://schemas.microsoft.com/office/drawing/2017/model3d" xmlns:o="urn:schemas-microsoft-com:office:office" xmlns:r="http://schemas.openxmlformats.org/officeDocument/2006/relationships" xmlns:m="http://schemas.openxmlformats.org/officeDocument/2006/math" xmlns:v="urn:schemas-microsoft-com:vml" xmlns:wp14="http://schemas.microsoft.com/office/word/2010/wordprocessingDrawing" xmlns:wp="http://schemas.openxmlformats.org/drawingml/2006/wordprocessingDrawing" xmlns:w10="urn:schemas-microsoft-com:office:word" xmlns:w="http://schemas.openxmlformats.org/wordprocessingml/2006/main" xmlns:w14="http://schemas.microsoft.com/office/word/2010/wordml" xmlns:w15="http://schemas.microsoft.com/office/word/2012/wordml" xmlns:w16cex="http://schemas.microsoft.com/office/word/2018/wordml/cex" xmlns:w16cid="http://schemas.microsoft.com/office/word/2016/wordml/cid" xmlns:w16="http://schemas.microsoft.com/office/word/2018/wordml" xmlns:w16sdtdh="http://schemas.microsoft.com/office/word/2020/wordml/sdtdatahash" xmlns:w16se="http://schemas.microsoft.com/office/word/2015/wordml/symex" xmlns:wpg="http://schemas.microsoft.com/office/word/2010/wordprocessingGroup" xmlns:wpi="http://schemas.microsoft.com/office/word/2010/wordprocessingInk" xmlns:wne="http://schemas.microsoft.com/office/word/2006/wordml" xmlns:wps="http://schemas.microsoft.com/office/word/2010/wordprocessingShape" mc:Ignorable="w14 w15 w16se w16cid w16 w16cex w16sdtdh wp14">
   <w:footnote w:type="separator" w:id="-1">
     <w:p>
       <w:r>
@@ -4846,7 +7152,7 @@
 </file>
 
 <file path=word/header1.xml><?xml version="1.0" encoding="utf-8"?>
-<w:hdr xmlns:wpc="http://schemas.microsoft.com/office/word/2010/wordprocessingCanvas" xmlns:cx="http://schemas.microsoft.com/office/drawing/2014/chartex" xmlns:cx1="http://schemas.microsoft.com/office/drawing/2015/9/8/chartex" xmlns:cx2="http://schemas.microsoft.com/office/drawing/2015/10/21/chartex" xmlns:cx3="http://schemas.microsoft.com/office/drawing/2016/5/9/chartex" xmlns:cx4="http://schemas.microsoft.com/office/drawing/2016/5/10/chartex" xmlns:cx5="http://schemas.microsoft.com/office/drawing/2016/5/11/chartex" xmlns:cx6="http://schemas.microsoft.com/office/drawing/2016/5/12/chartex" xmlns:cx7="http://schemas.microsoft.com/office/drawing/2016/5/13/chartex" xmlns:cx8="http://schemas.microsoft.com/office/drawing/2016/5/14/chartex" xmlns:mc="http://schemas.openxmlformats.org/markup-compatibility/2006" xmlns:aink="http://schemas.microsoft.com/office/drawing/2016/ink" xmlns:am3d="http://schemas.microsoft.com/office/drawing/2017/model3d" xmlns:o="urn:schemas-microsoft-com:office:office" xmlns:r="http://schemas.openxmlformats.org/officeDocument/2006/relationships" xmlns:m="http://schemas.openxmlformats.org/officeDocument/2006/math" xmlns:v="urn:schemas-microsoft-com:vml" xmlns:wp14="http://schemas.microsoft.com/office/word/2010/wordprocessingDrawing" xmlns:wp="http://schemas.openxmlformats.org/drawingml/2006/wordprocessingDrawing" xmlns:w10="urn:schemas-microsoft-com:office:word" xmlns:w="http://schemas.openxmlformats.org/wordprocessingml/2006/main" xmlns:w14="http://schemas.microsoft.com/office/word/2010/wordml" xmlns:w15="http://schemas.microsoft.com/office/word/2012/wordml" xmlns:w16cex="http://schemas.microsoft.com/office/word/2018/wordml/cex" xmlns:w16cid="http://schemas.microsoft.com/office/word/2016/wordml/cid" xmlns:w16="http://schemas.microsoft.com/office/word/2018/wordml" xmlns:w16se="http://schemas.microsoft.com/office/word/2015/wordml/symex" xmlns:wpg="http://schemas.microsoft.com/office/word/2010/wordprocessingGroup" xmlns:wpi="http://schemas.microsoft.com/office/word/2010/wordprocessingInk" xmlns:wne="http://schemas.microsoft.com/office/word/2006/wordml" xmlns:wps="http://schemas.microsoft.com/office/word/2010/wordprocessingShape" mc:Ignorable="w14 w15 w16se w16cid w16 w16cex wp14">
+<w:hdr xmlns:wpc="http://schemas.microsoft.com/office/word/2010/wordprocessingCanvas" xmlns:cx="http://schemas.microsoft.com/office/drawing/2014/chartex" xmlns:cx1="http://schemas.microsoft.com/office/drawing/2015/9/8/chartex" xmlns:cx2="http://schemas.microsoft.com/office/drawing/2015/10/21/chartex" xmlns:cx3="http://schemas.microsoft.com/office/drawing/2016/5/9/chartex" xmlns:cx4="http://schemas.microsoft.com/office/drawing/2016/5/10/chartex" xmlns:cx5="http://schemas.microsoft.com/office/drawing/2016/5/11/chartex" xmlns:cx6="http://schemas.microsoft.com/office/drawing/2016/5/12/chartex" xmlns:cx7="http://schemas.microsoft.com/office/drawing/2016/5/13/chartex" xmlns:cx8="http://schemas.microsoft.com/office/drawing/2016/5/14/chartex" xmlns:mc="http://schemas.openxmlformats.org/markup-compatibility/2006" xmlns:aink="http://schemas.microsoft.com/office/drawing/2016/ink" xmlns:am3d="http://schemas.microsoft.com/office/drawing/2017/model3d" xmlns:o="urn:schemas-microsoft-com:office:office" xmlns:r="http://schemas.openxmlformats.org/officeDocument/2006/relationships" xmlns:m="http://schemas.openxmlformats.org/officeDocument/2006/math" xmlns:v="urn:schemas-microsoft-com:vml" xmlns:wp14="http://schemas.microsoft.com/office/word/2010/wordprocessingDrawing" xmlns:wp="http://schemas.openxmlformats.org/drawingml/2006/wordprocessingDrawing" xmlns:w10="urn:schemas-microsoft-com:office:word" xmlns:w="http://schemas.openxmlformats.org/wordprocessingml/2006/main" xmlns:w14="http://schemas.microsoft.com/office/word/2010/wordml" xmlns:w15="http://schemas.microsoft.com/office/word/2012/wordml" xmlns:w16cex="http://schemas.microsoft.com/office/word/2018/wordml/cex" xmlns:w16cid="http://schemas.microsoft.com/office/word/2016/wordml/cid" xmlns:w16="http://schemas.microsoft.com/office/word/2018/wordml" xmlns:w16sdtdh="http://schemas.microsoft.com/office/word/2020/wordml/sdtdatahash" xmlns:w16se="http://schemas.microsoft.com/office/word/2015/wordml/symex" xmlns:wpg="http://schemas.microsoft.com/office/word/2010/wordprocessingGroup" xmlns:wpi="http://schemas.microsoft.com/office/word/2010/wordprocessingInk" xmlns:wne="http://schemas.microsoft.com/office/word/2006/wordml" xmlns:wps="http://schemas.microsoft.com/office/word/2010/wordprocessingShape" mc:Ignorable="w14 w15 w16se w16cid w16 w16cex w16sdtdh wp14">
   <w:p>
     <w:pPr>
       <w:pStyle w:val="Header"/>
@@ -4856,7 +7162,7 @@
 </file>
 
 <file path=word/header2.xml><?xml version="1.0" encoding="utf-8"?>
-<w:hdr xmlns:wpc="http://schemas.microsoft.com/office/word/2010/wordprocessingCanvas" xmlns:cx="http://schemas.microsoft.com/office/drawing/2014/chartex" xmlns:cx1="http://schemas.microsoft.com/office/drawing/2015/9/8/chartex" xmlns:cx2="http://schemas.microsoft.com/office/drawing/2015/10/21/chartex" xmlns:cx3="http://schemas.microsoft.com/office/drawing/2016/5/9/chartex" xmlns:cx4="http://schemas.microsoft.com/office/drawing/2016/5/10/chartex" xmlns:cx5="http://schemas.microsoft.com/office/drawing/2016/5/11/chartex" xmlns:cx6="http://schemas.microsoft.com/office/drawing/2016/5/12/chartex" xmlns:cx7="http://schemas.microsoft.com/office/drawing/2016/5/13/chartex" xmlns:cx8="http://schemas.microsoft.com/office/drawing/2016/5/14/chartex" xmlns:mc="http://schemas.openxmlformats.org/markup-compatibility/2006" xmlns:aink="http://schemas.microsoft.com/office/drawing/2016/ink" xmlns:am3d="http://schemas.microsoft.com/office/drawing/2017/model3d" xmlns:o="urn:schemas-microsoft-com:office:office" xmlns:r="http://schemas.openxmlformats.org/officeDocument/2006/relationships" xmlns:m="http://schemas.openxmlformats.org/officeDocument/2006/math" xmlns:v="urn:schemas-microsoft-com:vml" xmlns:wp14="http://schemas.microsoft.com/office/word/2010/wordprocessingDrawing" xmlns:wp="http://schemas.openxmlformats.org/drawingml/2006/wordprocessingDrawing" xmlns:w10="urn:schemas-microsoft-com:office:word" xmlns:w="http://schemas.openxmlformats.org/wordprocessingml/2006/main" xmlns:w14="http://schemas.microsoft.com/office/word/2010/wordml" xmlns:w15="http://schemas.microsoft.com/office/word/2012/wordml" xmlns:w16cex="http://schemas.microsoft.com/office/word/2018/wordml/cex" xmlns:w16cid="http://schemas.microsoft.com/office/word/2016/wordml/cid" xmlns:w16="http://schemas.microsoft.com/office/word/2018/wordml" xmlns:w16se="http://schemas.microsoft.com/office/word/2015/wordml/symex" xmlns:wpg="http://schemas.microsoft.com/office/word/2010/wordprocessingGroup" xmlns:wpi="http://schemas.microsoft.com/office/word/2010/wordprocessingInk" xmlns:wne="http://schemas.microsoft.com/office/word/2006/wordml" xmlns:wps="http://schemas.microsoft.com/office/word/2010/wordprocessingShape" mc:Ignorable="w14 w15 w16se w16cid w16 w16cex wp14">
+<w:hdr xmlns:wpc="http://schemas.microsoft.com/office/word/2010/wordprocessingCanvas" xmlns:cx="http://schemas.microsoft.com/office/drawing/2014/chartex" xmlns:cx1="http://schemas.microsoft.com/office/drawing/2015/9/8/chartex" xmlns:cx2="http://schemas.microsoft.com/office/drawing/2015/10/21/chartex" xmlns:cx3="http://schemas.microsoft.com/office/drawing/2016/5/9/chartex" xmlns:cx4="http://schemas.microsoft.com/office/drawing/2016/5/10/chartex" xmlns:cx5="http://schemas.microsoft.com/office/drawing/2016/5/11/chartex" xmlns:cx6="http://schemas.microsoft.com/office/drawing/2016/5/12/chartex" xmlns:cx7="http://schemas.microsoft.com/office/drawing/2016/5/13/chartex" xmlns:cx8="http://schemas.microsoft.com/office/drawing/2016/5/14/chartex" xmlns:mc="http://schemas.openxmlformats.org/markup-compatibility/2006" xmlns:aink="http://schemas.microsoft.com/office/drawing/2016/ink" xmlns:am3d="http://schemas.microsoft.com/office/drawing/2017/model3d" xmlns:o="urn:schemas-microsoft-com:office:office" xmlns:r="http://schemas.openxmlformats.org/officeDocument/2006/relationships" xmlns:m="http://schemas.openxmlformats.org/officeDocument/2006/math" xmlns:v="urn:schemas-microsoft-com:vml" xmlns:wp14="http://schemas.microsoft.com/office/word/2010/wordprocessingDrawing" xmlns:wp="http://schemas.openxmlformats.org/drawingml/2006/wordprocessingDrawing" xmlns:w10="urn:schemas-microsoft-com:office:word" xmlns:w="http://schemas.openxmlformats.org/wordprocessingml/2006/main" xmlns:w14="http://schemas.microsoft.com/office/word/2010/wordml" xmlns:w15="http://schemas.microsoft.com/office/word/2012/wordml" xmlns:w16cex="http://schemas.microsoft.com/office/word/2018/wordml/cex" xmlns:w16cid="http://schemas.microsoft.com/office/word/2016/wordml/cid" xmlns:w16="http://schemas.microsoft.com/office/word/2018/wordml" xmlns:w16sdtdh="http://schemas.microsoft.com/office/word/2020/wordml/sdtdatahash" xmlns:w16se="http://schemas.microsoft.com/office/word/2015/wordml/symex" xmlns:wpg="http://schemas.microsoft.com/office/word/2010/wordprocessingGroup" xmlns:wpi="http://schemas.microsoft.com/office/word/2010/wordprocessingInk" xmlns:wne="http://schemas.microsoft.com/office/word/2006/wordml" xmlns:wps="http://schemas.microsoft.com/office/word/2010/wordprocessingShape" mc:Ignorable="w14 w15 w16se w16cid w16 w16cex w16sdtdh wp14">
   <w:p>
     <w:pPr>
       <w:pStyle w:val="Header"/>
@@ -4866,7 +7172,7 @@
 </file>
 
 <file path=word/header3.xml><?xml version="1.0" encoding="utf-8"?>
-<w:hdr xmlns:wpc="http://schemas.microsoft.com/office/word/2010/wordprocessingCanvas" xmlns:cx="http://schemas.microsoft.com/office/drawing/2014/chartex" xmlns:cx1="http://schemas.microsoft.com/office/drawing/2015/9/8/chartex" xmlns:cx2="http://schemas.microsoft.com/office/drawing/2015/10/21/chartex" xmlns:cx3="http://schemas.microsoft.com/office/drawing/2016/5/9/chartex" xmlns:cx4="http://schemas.microsoft.com/office/drawing/2016/5/10/chartex" xmlns:cx5="http://schemas.microsoft.com/office/drawing/2016/5/11/chartex" xmlns:cx6="http://schemas.microsoft.com/office/drawing/2016/5/12/chartex" xmlns:cx7="http://schemas.microsoft.com/office/drawing/2016/5/13/chartex" xmlns:cx8="http://schemas.microsoft.com/office/drawing/2016/5/14/chartex" xmlns:mc="http://schemas.openxmlformats.org/markup-compatibility/2006" xmlns:aink="http://schemas.microsoft.com/office/drawing/2016/ink" xmlns:am3d="http://schemas.microsoft.com/office/drawing/2017/model3d" xmlns:o="urn:schemas-microsoft-com:office:office" xmlns:r="http://schemas.openxmlformats.org/officeDocument/2006/relationships" xmlns:m="http://schemas.openxmlformats.org/officeDocument/2006/math" xmlns:v="urn:schemas-microsoft-com:vml" xmlns:wp14="http://schemas.microsoft.com/office/word/2010/wordprocessingDrawing" xmlns:wp="http://schemas.openxmlformats.org/drawingml/2006/wordprocessingDrawing" xmlns:w10="urn:schemas-microsoft-com:office:word" xmlns:w="http://schemas.openxmlformats.org/wordprocessingml/2006/main" xmlns:w14="http://schemas.microsoft.com/office/word/2010/wordml" xmlns:w15="http://schemas.microsoft.com/office/word/2012/wordml" xmlns:w16cex="http://schemas.microsoft.com/office/word/2018/wordml/cex" xmlns:w16cid="http://schemas.microsoft.com/office/word/2016/wordml/cid" xmlns:w16="http://schemas.microsoft.com/office/word/2018/wordml" xmlns:w16se="http://schemas.microsoft.com/office/word/2015/wordml/symex" xmlns:wpg="http://schemas.microsoft.com/office/word/2010/wordprocessingGroup" xmlns:wpi="http://schemas.microsoft.com/office/word/2010/wordprocessingInk" xmlns:wne="http://schemas.microsoft.com/office/word/2006/wordml" xmlns:wps="http://schemas.microsoft.com/office/word/2010/wordprocessingShape" mc:Ignorable="w14 w15 w16se w16cid w16 w16cex wp14">
+<w:hdr xmlns:wpc="http://schemas.microsoft.com/office/word/2010/wordprocessingCanvas" xmlns:cx="http://schemas.microsoft.com/office/drawing/2014/chartex" xmlns:cx1="http://schemas.microsoft.com/office/drawing/2015/9/8/chartex" xmlns:cx2="http://schemas.microsoft.com/office/drawing/2015/10/21/chartex" xmlns:cx3="http://schemas.microsoft.com/office/drawing/2016/5/9/chartex" xmlns:cx4="http://schemas.microsoft.com/office/drawing/2016/5/10/chartex" xmlns:cx5="http://schemas.microsoft.com/office/drawing/2016/5/11/chartex" xmlns:cx6="http://schemas.microsoft.com/office/drawing/2016/5/12/chartex" xmlns:cx7="http://schemas.microsoft.com/office/drawing/2016/5/13/chartex" xmlns:cx8="http://schemas.microsoft.com/office/drawing/2016/5/14/chartex" xmlns:mc="http://schemas.openxmlformats.org/markup-compatibility/2006" xmlns:aink="http://schemas.microsoft.com/office/drawing/2016/ink" xmlns:am3d="http://schemas.microsoft.com/office/drawing/2017/model3d" xmlns:o="urn:schemas-microsoft-com:office:office" xmlns:r="http://schemas.openxmlformats.org/officeDocument/2006/relationships" xmlns:m="http://schemas.openxmlformats.org/officeDocument/2006/math" xmlns:v="urn:schemas-microsoft-com:vml" xmlns:wp14="http://schemas.microsoft.com/office/word/2010/wordprocessingDrawing" xmlns:wp="http://schemas.openxmlformats.org/drawingml/2006/wordprocessingDrawing" xmlns:w10="urn:schemas-microsoft-com:office:word" xmlns:w="http://schemas.openxmlformats.org/wordprocessingml/2006/main" xmlns:w14="http://schemas.microsoft.com/office/word/2010/wordml" xmlns:w15="http://schemas.microsoft.com/office/word/2012/wordml" xmlns:w16cex="http://schemas.microsoft.com/office/word/2018/wordml/cex" xmlns:w16cid="http://schemas.microsoft.com/office/word/2016/wordml/cid" xmlns:w16="http://schemas.microsoft.com/office/word/2018/wordml" xmlns:w16sdtdh="http://schemas.microsoft.com/office/word/2020/wordml/sdtdatahash" xmlns:w16se="http://schemas.microsoft.com/office/word/2015/wordml/symex" xmlns:wpg="http://schemas.microsoft.com/office/word/2010/wordprocessingGroup" xmlns:wpi="http://schemas.microsoft.com/office/word/2010/wordprocessingInk" xmlns:wne="http://schemas.microsoft.com/office/word/2006/wordml" xmlns:wps="http://schemas.microsoft.com/office/word/2010/wordprocessingShape" mc:Ignorable="w14 w15 w16se w16cid w16 w16cex w16sdtdh wp14">
   <w:p>
     <w:pPr>
       <w:pStyle w:val="Header"/>
@@ -4876,8 +7182,97 @@
 </file>
 
 <file path=word/numbering.xml><?xml version="1.0" encoding="utf-8"?>
-<w:numbering xmlns:wpc="http://schemas.microsoft.com/office/word/2010/wordprocessingCanvas" xmlns:cx="http://schemas.microsoft.com/office/drawing/2014/chartex" xmlns:cx1="http://schemas.microsoft.com/office/drawing/2015/9/8/chartex" xmlns:cx2="http://schemas.microsoft.com/office/drawing/2015/10/21/chartex" xmlns:cx3="http://schemas.microsoft.com/office/drawing/2016/5/9/chartex" xmlns:cx4="http://schemas.microsoft.com/office/drawing/2016/5/10/chartex" xmlns:cx5="http://schemas.microsoft.com/office/drawing/2016/5/11/chartex" xmlns:cx6="http://schemas.microsoft.com/office/drawing/2016/5/12/chartex" xmlns:cx7="http://schemas.microsoft.com/office/drawing/2016/5/13/chartex" xmlns:cx8="http://schemas.microsoft.com/office/drawing/2016/5/14/chartex" xmlns:mc="http://schemas.openxmlformats.org/markup-compatibility/2006" xmlns:aink="http://schemas.microsoft.com/office/drawing/2016/ink" xmlns:am3d="http://schemas.microsoft.com/office/drawing/2017/model3d" xmlns:o="urn:schemas-microsoft-com:office:office" xmlns:r="http://schemas.openxmlformats.org/officeDocument/2006/relationships" xmlns:m="http://schemas.openxmlformats.org/officeDocument/2006/math" xmlns:v="urn:schemas-microsoft-com:vml" xmlns:wp14="http://schemas.microsoft.com/office/word/2010/wordprocessingDrawing" xmlns:wp="http://schemas.openxmlformats.org/drawingml/2006/wordprocessingDrawing" xmlns:w10="urn:schemas-microsoft-com:office:word" xmlns:w="http://schemas.openxmlformats.org/wordprocessingml/2006/main" xmlns:w14="http://schemas.microsoft.com/office/word/2010/wordml" xmlns:w15="http://schemas.microsoft.com/office/word/2012/wordml" xmlns:w16cex="http://schemas.microsoft.com/office/word/2018/wordml/cex" xmlns:w16cid="http://schemas.microsoft.com/office/word/2016/wordml/cid" xmlns:w16="http://schemas.microsoft.com/office/word/2018/wordml" xmlns:w16se="http://schemas.microsoft.com/office/word/2015/wordml/symex" xmlns:wpg="http://schemas.microsoft.com/office/word/2010/wordprocessingGroup" xmlns:wpi="http://schemas.microsoft.com/office/word/2010/wordprocessingInk" xmlns:wne="http://schemas.microsoft.com/office/word/2006/wordml" xmlns:wps="http://schemas.microsoft.com/office/word/2010/wordprocessingShape" mc:Ignorable="w14 w15 w16se w16cid w16 w16cex wp14">
+<w:numbering xmlns:wpc="http://schemas.microsoft.com/office/word/2010/wordprocessingCanvas" xmlns:cx="http://schemas.microsoft.com/office/drawing/2014/chartex" xmlns:cx1="http://schemas.microsoft.com/office/drawing/2015/9/8/chartex" xmlns:cx2="http://schemas.microsoft.com/office/drawing/2015/10/21/chartex" xmlns:cx3="http://schemas.microsoft.com/office/drawing/2016/5/9/chartex" xmlns:cx4="http://schemas.microsoft.com/office/drawing/2016/5/10/chartex" xmlns:cx5="http://schemas.microsoft.com/office/drawing/2016/5/11/chartex" xmlns:cx6="http://schemas.microsoft.com/office/drawing/2016/5/12/chartex" xmlns:cx7="http://schemas.microsoft.com/office/drawing/2016/5/13/chartex" xmlns:cx8="http://schemas.microsoft.com/office/drawing/2016/5/14/chartex" xmlns:mc="http://schemas.openxmlformats.org/markup-compatibility/2006" xmlns:aink="http://schemas.microsoft.com/office/drawing/2016/ink" xmlns:am3d="http://schemas.microsoft.com/office/drawing/2017/model3d" xmlns:o="urn:schemas-microsoft-com:office:office" xmlns:r="http://schemas.openxmlformats.org/officeDocument/2006/relationships" xmlns:m="http://schemas.openxmlformats.org/officeDocument/2006/math" xmlns:v="urn:schemas-microsoft-com:vml" xmlns:wp14="http://schemas.microsoft.com/office/word/2010/wordprocessingDrawing" xmlns:wp="http://schemas.openxmlformats.org/drawingml/2006/wordprocessingDrawing" xmlns:w10="urn:schemas-microsoft-com:office:word" xmlns:w="http://schemas.openxmlformats.org/wordprocessingml/2006/main" xmlns:w14="http://schemas.microsoft.com/office/word/2010/wordml" xmlns:w15="http://schemas.microsoft.com/office/word/2012/wordml" xmlns:w16cex="http://schemas.microsoft.com/office/word/2018/wordml/cex" xmlns:w16cid="http://schemas.microsoft.com/office/word/2016/wordml/cid" xmlns:w16="http://schemas.microsoft.com/office/word/2018/wordml" xmlns:w16sdtdh="http://schemas.microsoft.com/office/word/2020/wordml/sdtdatahash" xmlns:w16se="http://schemas.microsoft.com/office/word/2015/wordml/symex" xmlns:wpg="http://schemas.microsoft.com/office/word/2010/wordprocessingGroup" xmlns:wpi="http://schemas.microsoft.com/office/word/2010/wordprocessingInk" xmlns:wne="http://schemas.microsoft.com/office/word/2006/wordml" xmlns:wps="http://schemas.microsoft.com/office/word/2010/wordprocessingShape" mc:Ignorable="w14 w15 w16se w16cid w16 w16cex w16sdtdh wp14">
   <w:abstractNum w:abstractNumId="0" w15:restartNumberingAfterBreak="0">
+    <w:nsid w:val="17110CD1"/>
+    <w:multiLevelType w:val="hybridMultilevel"/>
+    <w:tmpl w:val="EE60991C"/>
+    <w:lvl w:ilvl="0" w:tplc="08090011">
+      <w:start w:val="1"/>
+      <w:numFmt w:val="decimal"/>
+      <w:lvlText w:val="%1)"/>
+      <w:lvlJc w:val="left"/>
+      <w:pPr>
+        <w:ind w:left="720" w:hanging="360"/>
+      </w:pPr>
+      <w:rPr>
+        <w:rFonts w:hint="default"/>
+      </w:rPr>
+    </w:lvl>
+    <w:lvl w:ilvl="1" w:tplc="08090019" w:tentative="1">
+      <w:start w:val="1"/>
+      <w:numFmt w:val="lowerLetter"/>
+      <w:lvlText w:val="%2."/>
+      <w:lvlJc w:val="left"/>
+      <w:pPr>
+        <w:ind w:left="1440" w:hanging="360"/>
+      </w:pPr>
+    </w:lvl>
+    <w:lvl w:ilvl="2" w:tplc="0809001B" w:tentative="1">
+      <w:start w:val="1"/>
+      <w:numFmt w:val="lowerRoman"/>
+      <w:lvlText w:val="%3."/>
+      <w:lvlJc w:val="right"/>
+      <w:pPr>
+        <w:ind w:left="2160" w:hanging="180"/>
+      </w:pPr>
+    </w:lvl>
+    <w:lvl w:ilvl="3" w:tplc="0809000F" w:tentative="1">
+      <w:start w:val="1"/>
+      <w:numFmt w:val="decimal"/>
+      <w:lvlText w:val="%4."/>
+      <w:lvlJc w:val="left"/>
+      <w:pPr>
+        <w:ind w:left="2880" w:hanging="360"/>
+      </w:pPr>
+    </w:lvl>
+    <w:lvl w:ilvl="4" w:tplc="08090019" w:tentative="1">
+      <w:start w:val="1"/>
+      <w:numFmt w:val="lowerLetter"/>
+      <w:lvlText w:val="%5."/>
+      <w:lvlJc w:val="left"/>
+      <w:pPr>
+        <w:ind w:left="3600" w:hanging="360"/>
+      </w:pPr>
+    </w:lvl>
+    <w:lvl w:ilvl="5" w:tplc="0809001B" w:tentative="1">
+      <w:start w:val="1"/>
+      <w:numFmt w:val="lowerRoman"/>
+      <w:lvlText w:val="%6."/>
+      <w:lvlJc w:val="right"/>
+      <w:pPr>
+        <w:ind w:left="4320" w:hanging="180"/>
+      </w:pPr>
+    </w:lvl>
+    <w:lvl w:ilvl="6" w:tplc="0809000F" w:tentative="1">
+      <w:start w:val="1"/>
+      <w:numFmt w:val="decimal"/>
+      <w:lvlText w:val="%7."/>
+      <w:lvlJc w:val="left"/>
+      <w:pPr>
+        <w:ind w:left="5040" w:hanging="360"/>
+      </w:pPr>
+    </w:lvl>
+    <w:lvl w:ilvl="7" w:tplc="08090019" w:tentative="1">
+      <w:start w:val="1"/>
+      <w:numFmt w:val="lowerLetter"/>
+      <w:lvlText w:val="%8."/>
+      <w:lvlJc w:val="left"/>
+      <w:pPr>
+        <w:ind w:left="5760" w:hanging="360"/>
+      </w:pPr>
+    </w:lvl>
+    <w:lvl w:ilvl="8" w:tplc="0809001B" w:tentative="1">
+      <w:start w:val="1"/>
+      <w:numFmt w:val="lowerRoman"/>
+      <w:lvlText w:val="%9."/>
+      <w:lvlJc w:val="right"/>
+      <w:pPr>
+        <w:ind w:left="6480" w:hanging="180"/>
+      </w:pPr>
+    </w:lvl>
+  </w:abstractNum>
+  <w:abstractNum w:abstractNumId="1" w15:restartNumberingAfterBreak="0">
     <w:nsid w:val="1F3563A8"/>
     <w:multiLevelType w:val="hybridMultilevel"/>
     <w:tmpl w:val="AC7EDE36"/>
@@ -4991,7 +7386,7 @@
       </w:pPr>
     </w:lvl>
   </w:abstractNum>
-  <w:abstractNum w:abstractNumId="1" w15:restartNumberingAfterBreak="0">
+  <w:abstractNum w:abstractNumId="2" w15:restartNumberingAfterBreak="0">
     <w:nsid w:val="681375A8"/>
     <w:multiLevelType w:val="multilevel"/>
     <w:tmpl w:val="E7B83CEA"/>
@@ -5078,16 +7473,19 @@
     </w:lvl>
   </w:abstractNum>
   <w:num w:numId="1">
+    <w:abstractNumId w:val="2"/>
+  </w:num>
+  <w:num w:numId="2">
     <w:abstractNumId w:val="1"/>
   </w:num>
-  <w:num w:numId="2">
+  <w:num w:numId="3">
     <w:abstractNumId w:val="0"/>
   </w:num>
 </w:numbering>
 </file>
 
 <file path=word/styles.xml><?xml version="1.0" encoding="utf-8"?>
-<w:styles xmlns:mc="http://schemas.openxmlformats.org/markup-compatibility/2006" xmlns:r="http://schemas.openxmlformats.org/officeDocument/2006/relationships" xmlns:w="http://schemas.openxmlformats.org/wordprocessingml/2006/main" xmlns:w14="http://schemas.microsoft.com/office/word/2010/wordml" xmlns:w15="http://schemas.microsoft.com/office/word/2012/wordml" xmlns:w16cex="http://schemas.microsoft.com/office/word/2018/wordml/cex" xmlns:w16cid="http://schemas.microsoft.com/office/word/2016/wordml/cid" xmlns:w16="http://schemas.microsoft.com/office/word/2018/wordml" xmlns:w16se="http://schemas.microsoft.com/office/word/2015/wordml/symex" mc:Ignorable="w14 w15 w16se w16cid w16 w16cex">
+<w:styles xmlns:mc="http://schemas.openxmlformats.org/markup-compatibility/2006" xmlns:r="http://schemas.openxmlformats.org/officeDocument/2006/relationships" xmlns:w="http://schemas.openxmlformats.org/wordprocessingml/2006/main" xmlns:w14="http://schemas.microsoft.com/office/word/2010/wordml" xmlns:w15="http://schemas.microsoft.com/office/word/2012/wordml" xmlns:w16cex="http://schemas.microsoft.com/office/word/2018/wordml/cex" xmlns:w16cid="http://schemas.microsoft.com/office/word/2016/wordml/cid" xmlns:w16="http://schemas.microsoft.com/office/word/2018/wordml" xmlns:w16sdtdh="http://schemas.microsoft.com/office/word/2020/wordml/sdtdatahash" xmlns:w16se="http://schemas.microsoft.com/office/word/2015/wordml/symex" mc:Ignorable="w14 w15 w16se w16cid w16 w16cex w16sdtdh">
   <w:docDefaults>
     <w:rPrDefault>
       <w:rPr>
@@ -7393,11 +9791,70 @@
 </file>
 
 <file path=customXml/item1.xml><?xml version="1.0" encoding="utf-8"?>
-<b:Sources xmlns:b="http://schemas.openxmlformats.org/officeDocument/2006/bibliography" xmlns="http://schemas.openxmlformats.org/officeDocument/2006/bibliography" SelectedStyle="\APASixthEditionOfficeOnline.xsl" StyleName="APA" Version="6"/>
+<b:Sources xmlns:b="http://schemas.openxmlformats.org/officeDocument/2006/bibliography" xmlns="http://schemas.openxmlformats.org/officeDocument/2006/bibliography" SelectedStyle="\APASixthEditionOfficeOnline.xsl" StyleName="APA" Version="6">
+  <b:Source>
+    <b:Tag>Int17</b:Tag>
+    <b:SourceType>BookSection</b:SourceType>
+    <b:Guid>{D796E9CD-82C6-498C-9906-ACFCE4F4976D}</b:Guid>
+    <b:Title>DAMA-DMBOK: Data Management Body of Knowledge: 2nd Edition</b:Title>
+    <b:Year>2017</b:Year>
+    <b:Author>
+      <b:Author>
+        <b:NameList>
+          <b:Person>
+            <b:Last>International</b:Last>
+            <b:First>DAMA</b:First>
+          </b:Person>
+        </b:NameList>
+      </b:Author>
+      <b:BookAuthor>
+        <b:NameList>
+          <b:Person>
+            <b:Last>International</b:Last>
+            <b:First>DAMA</b:First>
+          </b:Person>
+        </b:NameList>
+      </b:BookAuthor>
+    </b:Author>
+    <b:BookTitle>DAMA-DMBOK: Data Management Body of Knowledge: 2nd Edition</b:BookTitle>
+    <b:Pages>449-494</b:Pages>
+    <b:Publisher>Technics Publications</b:Publisher>
+    <b:RefOrder>1</b:RefOrder>
+  </b:Source>
+  <b:Source>
+    <b:Tag>DAM17</b:Tag>
+    <b:SourceType>BookSection</b:SourceType>
+    <b:Guid>{19C8507A-6929-44E5-B0C0-8529F219EA96}</b:Guid>
+    <b:Author>
+      <b:Author>
+        <b:NameList>
+          <b:Person>
+            <b:Last>International</b:Last>
+            <b:First>DAMA</b:First>
+          </b:Person>
+        </b:NameList>
+      </b:Author>
+      <b:BookAuthor>
+        <b:NameList>
+          <b:Person>
+            <b:Last>International</b:Last>
+            <b:First>DAMA</b:First>
+          </b:Person>
+        </b:NameList>
+      </b:BookAuthor>
+    </b:Author>
+    <b:Title>DAMA-DMBOK: Data Management Body of Knowledge: 2nd Edition</b:Title>
+    <b:BookTitle>DAMA-DMBOK: Data Management Body of Knowledge: 2nd Edition</b:BookTitle>
+    <b:Year>2017</b:Year>
+    <b:Pages>123-166</b:Pages>
+    <b:Publisher>Technics Publications</b:Publisher>
+    <b:RefOrder>2</b:RefOrder>
+  </b:Source>
+</b:Sources>
 </file>
 
 <file path=customXml/itemProps1.xml><?xml version="1.0" encoding="utf-8"?>
-<ds:datastoreItem xmlns:ds="http://schemas.openxmlformats.org/officeDocument/2006/customXml" ds:itemID="{D560D1E1-52E9-42D5-8D88-3995142D80DE}">
+<ds:datastoreItem xmlns:ds="http://schemas.openxmlformats.org/officeDocument/2006/customXml" ds:itemID="{4DBFB39B-B0FB-482E-B653-1709E2DA8BBD}">
   <ds:schemaRefs>
     <ds:schemaRef ds:uri="http://schemas.openxmlformats.org/officeDocument/2006/bibliography"/>
   </ds:schemaRefs>

</xml_diff>